<commit_message>
Izmenjeni SSU kontrolora i admina(uplata, isplata)
</commit_message>
<xml_diff>
--- a/dokumentacija/faza2/ssu/isplata.docx
+++ b/dokumentacija/faza2/ssu/isplata.docx
@@ -1,6 +1,6 @@
 
 <file path=word/document.xml><?xml version="1.0" encoding="utf-8"?>
-<w:document xmlns:wpc="http://schemas.microsoft.com/office/word/2010/wordprocessingCanvas" xmlns:cx="http://schemas.microsoft.com/office/drawing/2014/chartex" xmlns:cx1="http://schemas.microsoft.com/office/drawing/2015/9/8/chartex" xmlns:cx2="http://schemas.microsoft.com/office/drawing/2015/10/21/chartex" xmlns:cx3="http://schemas.microsoft.com/office/drawing/2016/5/9/chartex" xmlns:cx4="http://schemas.microsoft.com/office/drawing/2016/5/10/chartex" xmlns:cx5="http://schemas.microsoft.com/office/drawing/2016/5/11/chartex" xmlns:cx6="http://schemas.microsoft.com/office/drawing/2016/5/12/chartex" xmlns:cx7="http://schemas.microsoft.com/office/drawing/2016/5/13/chartex" xmlns:cx8="http://schemas.microsoft.com/office/drawing/2016/5/14/chartex" xmlns:mc="http://schemas.openxmlformats.org/markup-compatibility/2006" xmlns:aink="http://schemas.microsoft.com/office/drawing/2016/ink" xmlns:am3d="http://schemas.microsoft.com/office/drawing/2017/model3d" xmlns:o="urn:schemas-microsoft-com:office:office" xmlns:r="http://schemas.openxmlformats.org/officeDocument/2006/relationships" xmlns:m="http://schemas.openxmlformats.org/officeDocument/2006/math" xmlns:v="urn:schemas-microsoft-com:vml" xmlns:wp14="http://schemas.microsoft.com/office/word/2010/wordprocessingDrawing" xmlns:wp="http://schemas.openxmlformats.org/drawingml/2006/wordprocessingDrawing" xmlns:w10="urn:schemas-microsoft-com:office:word" xmlns:w="http://schemas.openxmlformats.org/wordprocessingml/2006/main" xmlns:w14="http://schemas.microsoft.com/office/word/2010/wordml" xmlns:w15="http://schemas.microsoft.com/office/word/2012/wordml" xmlns:w16cid="http://schemas.microsoft.com/office/word/2016/wordml/cid" xmlns:w16se="http://schemas.microsoft.com/office/word/2015/wordml/symex" xmlns:wpg="http://schemas.microsoft.com/office/word/2010/wordprocessingGroup" xmlns:wpi="http://schemas.microsoft.com/office/word/2010/wordprocessingInk" xmlns:wne="http://schemas.microsoft.com/office/word/2006/wordml" xmlns:wps="http://schemas.microsoft.com/office/word/2010/wordprocessingShape" mc:Ignorable="w14 w15 w16se w16cid wp14">
+<w:document xmlns:wpc="http://schemas.microsoft.com/office/word/2010/wordprocessingCanvas" xmlns:cx="http://schemas.microsoft.com/office/drawing/2014/chartex" xmlns:cx1="http://schemas.microsoft.com/office/drawing/2015/9/8/chartex" xmlns:cx2="http://schemas.microsoft.com/office/drawing/2015/10/21/chartex" xmlns:cx3="http://schemas.microsoft.com/office/drawing/2016/5/9/chartex" xmlns:cx4="http://schemas.microsoft.com/office/drawing/2016/5/10/chartex" xmlns:cx5="http://schemas.microsoft.com/office/drawing/2016/5/11/chartex" xmlns:cx6="http://schemas.microsoft.com/office/drawing/2016/5/12/chartex" xmlns:cx7="http://schemas.microsoft.com/office/drawing/2016/5/13/chartex" xmlns:cx8="http://schemas.microsoft.com/office/drawing/2016/5/14/chartex" xmlns:mc="http://schemas.openxmlformats.org/markup-compatibility/2006" xmlns:aink="http://schemas.microsoft.com/office/drawing/2016/ink" xmlns:am3d="http://schemas.microsoft.com/office/drawing/2017/model3d" xmlns:o="urn:schemas-microsoft-com:office:office" xmlns:r="http://schemas.openxmlformats.org/officeDocument/2006/relationships" xmlns:m="http://schemas.openxmlformats.org/officeDocument/2006/math" xmlns:v="urn:schemas-microsoft-com:vml" xmlns:wp14="http://schemas.microsoft.com/office/word/2010/wordprocessingDrawing" xmlns:wp="http://schemas.openxmlformats.org/drawingml/2006/wordprocessingDrawing" xmlns:w10="urn:schemas-microsoft-com:office:word" xmlns:w="http://schemas.openxmlformats.org/wordprocessingml/2006/main" xmlns:w14="http://schemas.microsoft.com/office/word/2010/wordml" xmlns:w15="http://schemas.microsoft.com/office/word/2012/wordml" xmlns:w16cex="http://schemas.microsoft.com/office/word/2018/wordml/cex" xmlns:w16cid="http://schemas.microsoft.com/office/word/2016/wordml/cid" xmlns:w16="http://schemas.microsoft.com/office/word/2018/wordml" xmlns:w16se="http://schemas.microsoft.com/office/word/2015/wordml/symex" xmlns:wpg="http://schemas.microsoft.com/office/word/2010/wordprocessingGroup" xmlns:wpi="http://schemas.microsoft.com/office/word/2010/wordprocessingInk" xmlns:wne="http://schemas.microsoft.com/office/word/2006/wordml" xmlns:wps="http://schemas.microsoft.com/office/word/2010/wordprocessingShape" mc:Ignorable="w14 w15 w16se w16cid w16 w16cex wp14">
   <w:body>
     <w:p>
       <w:pPr>
@@ -8,53 +8,12 @@
         <w:ind w:left="426" w:hanging="10"/>
         <w:jc w:val="center"/>
       </w:pPr>
-      <w:proofErr w:type="spellStart"/>
       <w:r>
         <w:rPr>
           <w:rFonts w:ascii="Arial" w:eastAsia="Arial" w:hAnsi="Arial" w:cs="Arial"/>
           <w:sz w:val="24"/>
         </w:rPr>
-        <w:t>Elektrotehnički</w:t>
-      </w:r>
-      <w:proofErr w:type="spellEnd"/>
-      <w:r>
-        <w:rPr>
-          <w:rFonts w:ascii="Arial" w:eastAsia="Arial" w:hAnsi="Arial" w:cs="Arial"/>
-          <w:sz w:val="24"/>
-        </w:rPr>
-        <w:t xml:space="preserve"> </w:t>
-      </w:r>
-      <w:proofErr w:type="spellStart"/>
-      <w:r>
-        <w:rPr>
-          <w:rFonts w:ascii="Arial" w:eastAsia="Arial" w:hAnsi="Arial" w:cs="Arial"/>
-          <w:sz w:val="24"/>
-        </w:rPr>
-        <w:t>fakultet</w:t>
-      </w:r>
-      <w:proofErr w:type="spellEnd"/>
-      <w:r>
-        <w:rPr>
-          <w:rFonts w:ascii="Arial" w:eastAsia="Arial" w:hAnsi="Arial" w:cs="Arial"/>
-          <w:sz w:val="24"/>
-        </w:rPr>
-        <w:t xml:space="preserve"> u </w:t>
-      </w:r>
-      <w:proofErr w:type="spellStart"/>
-      <w:r>
-        <w:rPr>
-          <w:rFonts w:ascii="Arial" w:eastAsia="Arial" w:hAnsi="Arial" w:cs="Arial"/>
-          <w:sz w:val="24"/>
-        </w:rPr>
-        <w:t>Beogradu</w:t>
-      </w:r>
-      <w:proofErr w:type="spellEnd"/>
-      <w:r>
-        <w:rPr>
-          <w:rFonts w:ascii="Arial" w:eastAsia="Arial" w:hAnsi="Arial" w:cs="Arial"/>
-          <w:sz w:val="24"/>
-        </w:rPr>
-        <w:t xml:space="preserve"> </w:t>
+        <w:t xml:space="preserve">Elektrotehnički fakultet u Beogradu </w:t>
       </w:r>
     </w:p>
     <w:p>
@@ -75,55 +34,7 @@
           <w:rFonts w:ascii="Arial" w:eastAsia="Arial" w:hAnsi="Arial" w:cs="Arial"/>
           <w:sz w:val="24"/>
         </w:rPr>
-        <w:t xml:space="preserve">SI3PSI </w:t>
-      </w:r>
-      <w:proofErr w:type="spellStart"/>
-      <w:r>
-        <w:rPr>
-          <w:rFonts w:ascii="Arial" w:eastAsia="Arial" w:hAnsi="Arial" w:cs="Arial"/>
-          <w:sz w:val="24"/>
-        </w:rPr>
-        <w:t>Principi</w:t>
-      </w:r>
-      <w:proofErr w:type="spellEnd"/>
-      <w:r>
-        <w:rPr>
-          <w:rFonts w:ascii="Arial" w:eastAsia="Arial" w:hAnsi="Arial" w:cs="Arial"/>
-          <w:sz w:val="24"/>
-        </w:rPr>
-        <w:t xml:space="preserve"> </w:t>
-      </w:r>
-      <w:proofErr w:type="spellStart"/>
-      <w:r>
-        <w:rPr>
-          <w:rFonts w:ascii="Arial" w:eastAsia="Arial" w:hAnsi="Arial" w:cs="Arial"/>
-          <w:sz w:val="24"/>
-        </w:rPr>
-        <w:t>Softverskog</w:t>
-      </w:r>
-      <w:proofErr w:type="spellEnd"/>
-      <w:r>
-        <w:rPr>
-          <w:rFonts w:ascii="Arial" w:eastAsia="Arial" w:hAnsi="Arial" w:cs="Arial"/>
-          <w:sz w:val="24"/>
-        </w:rPr>
-        <w:t xml:space="preserve"> </w:t>
-      </w:r>
-      <w:proofErr w:type="spellStart"/>
-      <w:r>
-        <w:rPr>
-          <w:rFonts w:ascii="Arial" w:eastAsia="Arial" w:hAnsi="Arial" w:cs="Arial"/>
-          <w:sz w:val="24"/>
-        </w:rPr>
-        <w:t>Inženjerstva</w:t>
-      </w:r>
-      <w:proofErr w:type="spellEnd"/>
-      <w:r>
-        <w:rPr>
-          <w:rFonts w:ascii="Arial" w:eastAsia="Arial" w:hAnsi="Arial" w:cs="Arial"/>
-          <w:sz w:val="24"/>
-        </w:rPr>
-        <w:t xml:space="preserve"> </w:t>
+        <w:t xml:space="preserve">SI3PSI Principi Softverskog Inženjerstva </w:t>
       </w:r>
     </w:p>
     <w:p>
@@ -243,95 +154,39 @@
           <w:sz w:val="36"/>
         </w:rPr>
       </w:pPr>
-      <w:proofErr w:type="spellStart"/>
       <w:r>
         <w:rPr>
           <w:rFonts w:ascii="Arial" w:eastAsia="Arial" w:hAnsi="Arial" w:cs="Arial"/>
           <w:b/>
           <w:sz w:val="36"/>
         </w:rPr>
-        <w:t>Specifikacija</w:t>
-      </w:r>
-      <w:proofErr w:type="spellEnd"/>
-      <w:r>
+        <w:t>Specifikacija scenarija upotrebe funkcionalnosti</w:t>
+      </w:r>
+    </w:p>
+    <w:p>
+      <w:pPr>
+        <w:spacing w:after="0" w:line="241" w:lineRule="auto"/>
+        <w:ind w:left="540" w:right="195"/>
+        <w:jc w:val="center"/>
         <w:rPr>
           <w:rFonts w:ascii="Arial" w:eastAsia="Arial" w:hAnsi="Arial" w:cs="Arial"/>
           <w:b/>
           <w:sz w:val="36"/>
         </w:rPr>
-        <w:t xml:space="preserve"> </w:t>
-      </w:r>
-      <w:proofErr w:type="spellStart"/>
+      </w:pPr>
+    </w:p>
+    <w:p>
+      <w:pPr>
+        <w:spacing w:after="0" w:line="241" w:lineRule="auto"/>
+        <w:ind w:left="540" w:right="195"/>
+        <w:jc w:val="center"/>
+      </w:pPr>
       <w:r>
         <w:rPr>
           <w:rFonts w:ascii="Arial" w:eastAsia="Arial" w:hAnsi="Arial" w:cs="Arial"/>
           <w:b/>
           <w:sz w:val="36"/>
         </w:rPr>
-        <w:t>scenarija</w:t>
-      </w:r>
-      <w:proofErr w:type="spellEnd"/>
-      <w:r>
-        <w:rPr>
-          <w:rFonts w:ascii="Arial" w:eastAsia="Arial" w:hAnsi="Arial" w:cs="Arial"/>
-          <w:b/>
-          <w:sz w:val="36"/>
-        </w:rPr>
-        <w:t xml:space="preserve"> </w:t>
-      </w:r>
-      <w:proofErr w:type="spellStart"/>
-      <w:r>
-        <w:rPr>
-          <w:rFonts w:ascii="Arial" w:eastAsia="Arial" w:hAnsi="Arial" w:cs="Arial"/>
-          <w:b/>
-          <w:sz w:val="36"/>
-        </w:rPr>
-        <w:t>upotrebe</w:t>
-      </w:r>
-      <w:proofErr w:type="spellEnd"/>
-      <w:r>
-        <w:rPr>
-          <w:rFonts w:ascii="Arial" w:eastAsia="Arial" w:hAnsi="Arial" w:cs="Arial"/>
-          <w:b/>
-          <w:sz w:val="36"/>
-        </w:rPr>
-        <w:t xml:space="preserve"> </w:t>
-      </w:r>
-      <w:proofErr w:type="spellStart"/>
-      <w:r>
-        <w:rPr>
-          <w:rFonts w:ascii="Arial" w:eastAsia="Arial" w:hAnsi="Arial" w:cs="Arial"/>
-          <w:b/>
-          <w:sz w:val="36"/>
-        </w:rPr>
-        <w:t>funkcionalnosti</w:t>
-      </w:r>
-      <w:proofErr w:type="spellEnd"/>
-    </w:p>
-    <w:p>
-      <w:pPr>
-        <w:spacing w:after="0" w:line="241" w:lineRule="auto"/>
-        <w:ind w:left="540" w:right="195"/>
-        <w:jc w:val="center"/>
-        <w:rPr>
-          <w:rFonts w:ascii="Arial" w:eastAsia="Arial" w:hAnsi="Arial" w:cs="Arial"/>
-          <w:b/>
-          <w:sz w:val="36"/>
-        </w:rPr>
-      </w:pPr>
-    </w:p>
-    <w:p>
-      <w:pPr>
-        <w:spacing w:after="0" w:line="241" w:lineRule="auto"/>
-        <w:ind w:left="540" w:right="195"/>
-        <w:jc w:val="center"/>
-      </w:pPr>
-      <w:r>
-        <w:rPr>
-          <w:rFonts w:ascii="Arial" w:eastAsia="Arial" w:hAnsi="Arial" w:cs="Arial"/>
-          <w:b/>
-          <w:sz w:val="36"/>
-        </w:rPr>
         <w:t>ISPLATA</w:t>
       </w:r>
     </w:p>
@@ -354,23 +209,21 @@
         <w:ind w:left="417"/>
         <w:jc w:val="center"/>
       </w:pPr>
-      <w:proofErr w:type="spellStart"/>
       <w:r>
         <w:rPr>
           <w:rFonts w:ascii="Arial" w:eastAsia="Arial" w:hAnsi="Arial" w:cs="Arial"/>
           <w:b/>
           <w:sz w:val="28"/>
         </w:rPr>
-        <w:t>Verzija</w:t>
-      </w:r>
-      <w:proofErr w:type="spellEnd"/>
+        <w:t>Verzija 1.</w:t>
+      </w:r>
       <w:r>
         <w:rPr>
           <w:rFonts w:ascii="Arial" w:eastAsia="Arial" w:hAnsi="Arial" w:cs="Arial"/>
           <w:b/>
           <w:sz w:val="28"/>
         </w:rPr>
-        <w:t xml:space="preserve"> 1.0</w:t>
+        <w:t>1</w:t>
       </w:r>
     </w:p>
     <w:p>
@@ -673,31 +526,13 @@
             <w:pPr>
               <w:jc w:val="center"/>
             </w:pPr>
-            <w:proofErr w:type="spellStart"/>
             <w:r>
               <w:rPr>
                 <w:rFonts w:eastAsia="Times New Roman" w:cs="Times New Roman"/>
                 <w:sz w:val="24"/>
               </w:rPr>
-              <w:t>inicijalna</w:t>
-            </w:r>
-            <w:proofErr w:type="spellEnd"/>
-            <w:r>
-              <w:rPr>
-                <w:rFonts w:eastAsia="Times New Roman" w:cs="Times New Roman"/>
-                <w:sz w:val="24"/>
-              </w:rPr>
-              <w:t xml:space="preserve"> </w:t>
-            </w:r>
-            <w:proofErr w:type="spellStart"/>
-            <w:r>
-              <w:rPr>
-                <w:rFonts w:eastAsia="Times New Roman" w:cs="Times New Roman"/>
-                <w:sz w:val="24"/>
-              </w:rPr>
-              <w:t>verzija</w:t>
-            </w:r>
-            <w:proofErr w:type="spellEnd"/>
+              <w:t>inicijalna verzija</w:t>
+            </w:r>
           </w:p>
         </w:tc>
         <w:tc>
@@ -715,7 +550,6 @@
             <w:pPr>
               <w:jc w:val="center"/>
             </w:pPr>
-            <w:proofErr w:type="spellStart"/>
             <w:r>
               <w:rPr>
                 <w:sz w:val="24"/>
@@ -723,7 +557,6 @@
               </w:rPr>
               <w:t>Petar</w:t>
             </w:r>
-            <w:proofErr w:type="spellEnd"/>
             <w:r>
               <w:rPr>
                 <w:sz w:val="24"/>
@@ -731,7 +564,6 @@
               </w:rPr>
               <w:t xml:space="preserve"> </w:t>
             </w:r>
-            <w:proofErr w:type="spellStart"/>
             <w:r>
               <w:rPr>
                 <w:sz w:val="24"/>
@@ -760,7 +592,6 @@
               </w:rPr>
               <w:t>ć</w:t>
             </w:r>
-            <w:proofErr w:type="spellEnd"/>
           </w:p>
         </w:tc>
       </w:tr>
@@ -779,7 +610,22 @@
             </w:tcBorders>
             <w:vAlign w:val="center"/>
           </w:tcPr>
-          <w:p/>
+          <w:p>
+            <w:pPr>
+              <w:jc w:val="center"/>
+              <w:rPr>
+                <w:sz w:val="24"/>
+                <w:szCs w:val="28"/>
+              </w:rPr>
+            </w:pPr>
+            <w:r>
+              <w:rPr>
+                <w:sz w:val="24"/>
+                <w:szCs w:val="28"/>
+              </w:rPr>
+              <w:t>02.06.2020</w:t>
+            </w:r>
+          </w:p>
         </w:tc>
         <w:tc>
           <w:tcPr>
@@ -792,7 +638,22 @@
             </w:tcBorders>
             <w:vAlign w:val="center"/>
           </w:tcPr>
-          <w:p/>
+          <w:p>
+            <w:pPr>
+              <w:jc w:val="center"/>
+              <w:rPr>
+                <w:sz w:val="24"/>
+                <w:szCs w:val="28"/>
+              </w:rPr>
+            </w:pPr>
+            <w:r>
+              <w:rPr>
+                <w:sz w:val="24"/>
+                <w:szCs w:val="28"/>
+              </w:rPr>
+              <w:t>1.1</w:t>
+            </w:r>
+          </w:p>
         </w:tc>
         <w:tc>
           <w:tcPr>
@@ -805,7 +666,23 @@
             </w:tcBorders>
             <w:vAlign w:val="center"/>
           </w:tcPr>
-          <w:p/>
+          <w:p>
+            <w:pPr>
+              <w:jc w:val="center"/>
+              <w:rPr>
+                <w:sz w:val="24"/>
+                <w:szCs w:val="28"/>
+              </w:rPr>
+            </w:pPr>
+            <w:r>
+              <w:rPr>
+                <w:rFonts w:cs="Times New Roman"/>
+                <w:sz w:val="24"/>
+                <w:szCs w:val="24"/>
+              </w:rPr>
+              <w:t>Izvršena promena u implementaciji tako da uplatu vrši admin</w:t>
+            </w:r>
+          </w:p>
         </w:tc>
         <w:tc>
           <w:tcPr>
@@ -818,7 +695,22 @@
             </w:tcBorders>
             <w:vAlign w:val="center"/>
           </w:tcPr>
-          <w:p/>
+          <w:p>
+            <w:pPr>
+              <w:jc w:val="center"/>
+              <w:rPr>
+                <w:sz w:val="24"/>
+                <w:szCs w:val="28"/>
+              </w:rPr>
+            </w:pPr>
+            <w:r>
+              <w:rPr>
+                <w:sz w:val="24"/>
+                <w:szCs w:val="28"/>
+              </w:rPr>
+              <w:t>Petar Petrović</w:t>
+            </w:r>
+          </w:p>
         </w:tc>
       </w:tr>
       <w:tr>
@@ -1007,7 +899,7 @@
           <w:r>
             <w:fldChar w:fldCharType="separate"/>
           </w:r>
-          <w:hyperlink w:anchor="_Toc36452426" w:history="1">
+          <w:hyperlink w:anchor="_Toc42031382" w:history="1">
             <w:r>
               <w:rPr>
                 <w:rStyle w:val="Hyperlink"/>
@@ -1053,7 +945,7 @@
                 <w:noProof/>
                 <w:webHidden/>
               </w:rPr>
-              <w:instrText xml:space="preserve"> PAGEREF _Toc36452426 \h </w:instrText>
+              <w:instrText xml:space="preserve"> PAGEREF _Toc42031382 \h </w:instrText>
             </w:r>
             <w:r>
               <w:rPr>
@@ -1098,7 +990,7 @@
               <w:sz w:val="22"/>
             </w:rPr>
           </w:pPr>
-          <w:hyperlink w:anchor="_Toc36452427" w:history="1">
+          <w:hyperlink w:anchor="_Toc42031383" w:history="1">
             <w:r>
               <w:rPr>
                 <w:rStyle w:val="Hyperlink"/>
@@ -1144,7 +1036,7 @@
                 <w:noProof/>
                 <w:webHidden/>
               </w:rPr>
-              <w:instrText xml:space="preserve"> PAGEREF _Toc36452427 \h </w:instrText>
+              <w:instrText xml:space="preserve"> PAGEREF _Toc42031383 \h </w:instrText>
             </w:r>
             <w:r>
               <w:rPr>
@@ -1189,7 +1081,7 @@
               <w:sz w:val="22"/>
             </w:rPr>
           </w:pPr>
-          <w:hyperlink w:anchor="_Toc36452428" w:history="1">
+          <w:hyperlink w:anchor="_Toc42031384" w:history="1">
             <w:r>
               <w:rPr>
                 <w:rStyle w:val="Hyperlink"/>
@@ -1235,7 +1127,7 @@
                 <w:noProof/>
                 <w:webHidden/>
               </w:rPr>
-              <w:instrText xml:space="preserve"> PAGEREF _Toc36452428 \h </w:instrText>
+              <w:instrText xml:space="preserve"> PAGEREF _Toc42031384 \h </w:instrText>
             </w:r>
             <w:r>
               <w:rPr>
@@ -1280,7 +1172,7 @@
               <w:sz w:val="22"/>
             </w:rPr>
           </w:pPr>
-          <w:hyperlink w:anchor="_Toc36452429" w:history="1">
+          <w:hyperlink w:anchor="_Toc42031385" w:history="1">
             <w:r>
               <w:rPr>
                 <w:rStyle w:val="Hyperlink"/>
@@ -1326,7 +1218,7 @@
                 <w:noProof/>
                 <w:webHidden/>
               </w:rPr>
-              <w:instrText xml:space="preserve"> PAGEREF _Toc36452429 \h </w:instrText>
+              <w:instrText xml:space="preserve"> PAGEREF _Toc42031385 \h </w:instrText>
             </w:r>
             <w:r>
               <w:rPr>
@@ -1371,7 +1263,7 @@
               <w:sz w:val="22"/>
             </w:rPr>
           </w:pPr>
-          <w:hyperlink w:anchor="_Toc36452430" w:history="1">
+          <w:hyperlink w:anchor="_Toc42031386" w:history="1">
             <w:r>
               <w:rPr>
                 <w:rStyle w:val="Hyperlink"/>
@@ -1396,7 +1288,7 @@
                 <w:rFonts w:eastAsia="Calibri"/>
                 <w:noProof/>
               </w:rPr>
-              <w:t>Scenario isplate</w:t>
+              <w:t>Scenario funkcionalnosti ISPLATA</w:t>
             </w:r>
             <w:r>
               <w:rPr>
@@ -1417,7 +1309,7 @@
                 <w:noProof/>
                 <w:webHidden/>
               </w:rPr>
-              <w:instrText xml:space="preserve"> PAGEREF _Toc36452430 \h </w:instrText>
+              <w:instrText xml:space="preserve"> PAGEREF _Toc42031386 \h </w:instrText>
             </w:r>
             <w:r>
               <w:rPr>
@@ -1462,7 +1354,7 @@
               <w:sz w:val="22"/>
             </w:rPr>
           </w:pPr>
-          <w:hyperlink w:anchor="_Toc36452431" w:history="1">
+          <w:hyperlink w:anchor="_Toc42031387" w:history="1">
             <w:r>
               <w:rPr>
                 <w:rStyle w:val="Hyperlink"/>
@@ -1508,7 +1400,7 @@
                 <w:noProof/>
                 <w:webHidden/>
               </w:rPr>
-              <w:instrText xml:space="preserve"> PAGEREF _Toc36452431 \h </w:instrText>
+              <w:instrText xml:space="preserve"> PAGEREF _Toc42031387 \h </w:instrText>
             </w:r>
             <w:r>
               <w:rPr>
@@ -1553,7 +1445,7 @@
               <w:sz w:val="22"/>
             </w:rPr>
           </w:pPr>
-          <w:hyperlink w:anchor="_Toc36452432" w:history="1">
+          <w:hyperlink w:anchor="_Toc42031388" w:history="1">
             <w:r>
               <w:rPr>
                 <w:rStyle w:val="Hyperlink"/>
@@ -1599,7 +1491,7 @@
                 <w:noProof/>
                 <w:webHidden/>
               </w:rPr>
-              <w:instrText xml:space="preserve"> PAGEREF _Toc36452432 \h </w:instrText>
+              <w:instrText xml:space="preserve"> PAGEREF _Toc42031388 \h </w:instrText>
             </w:r>
             <w:r>
               <w:rPr>
@@ -1644,7 +1536,7 @@
               <w:sz w:val="22"/>
             </w:rPr>
           </w:pPr>
-          <w:hyperlink w:anchor="_Toc36452433" w:history="1">
+          <w:hyperlink w:anchor="_Toc42031389" w:history="1">
             <w:r>
               <w:rPr>
                 <w:rStyle w:val="Hyperlink"/>
@@ -1671,7 +1563,7 @@
                 <w:i/>
                 <w:noProof/>
               </w:rPr>
-              <w:t>Operater unosi ID kartice</w:t>
+              <w:t>Admin unosi ID kartice</w:t>
             </w:r>
             <w:r>
               <w:rPr>
@@ -1692,7 +1584,7 @@
                 <w:noProof/>
                 <w:webHidden/>
               </w:rPr>
-              <w:instrText xml:space="preserve"> PAGEREF _Toc36452433 \h </w:instrText>
+              <w:instrText xml:space="preserve"> PAGEREF _Toc42031389 \h </w:instrText>
             </w:r>
             <w:r>
               <w:rPr>
@@ -1737,7 +1629,7 @@
               <w:sz w:val="22"/>
             </w:rPr>
           </w:pPr>
-          <w:hyperlink w:anchor="_Toc36452434" w:history="1">
+          <w:hyperlink w:anchor="_Toc42031390" w:history="1">
             <w:r>
               <w:rPr>
                 <w:rStyle w:val="Hyperlink"/>
@@ -1765,7 +1657,7 @@
                 <w:iCs/>
                 <w:noProof/>
               </w:rPr>
-              <w:t>Operater unosi iznos isplate</w:t>
+              <w:t>Admin unosi iznos isplate</w:t>
             </w:r>
             <w:r>
               <w:rPr>
@@ -1786,7 +1678,7 @@
                 <w:noProof/>
                 <w:webHidden/>
               </w:rPr>
-              <w:instrText xml:space="preserve"> PAGEREF _Toc36452434 \h </w:instrText>
+              <w:instrText xml:space="preserve"> PAGEREF _Toc42031390 \h </w:instrText>
             </w:r>
             <w:r>
               <w:rPr>
@@ -1831,7 +1723,7 @@
               <w:sz w:val="22"/>
             </w:rPr>
           </w:pPr>
-          <w:hyperlink w:anchor="_Toc36452435" w:history="1">
+          <w:hyperlink w:anchor="_Toc42031391" w:history="1">
             <w:r>
               <w:rPr>
                 <w:rStyle w:val="Hyperlink"/>
@@ -1880,7 +1772,7 @@
                 <w:noProof/>
                 <w:webHidden/>
               </w:rPr>
-              <w:instrText xml:space="preserve"> PAGEREF _Toc36452435 \h </w:instrText>
+              <w:instrText xml:space="preserve"> PAGEREF _Toc42031391 \h </w:instrText>
             </w:r>
             <w:r>
               <w:rPr>
@@ -1925,7 +1817,7 @@
               <w:sz w:val="22"/>
             </w:rPr>
           </w:pPr>
-          <w:hyperlink w:anchor="_Toc36452436" w:history="1">
+          <w:hyperlink w:anchor="_Toc42031392" w:history="1">
             <w:r>
               <w:rPr>
                 <w:rStyle w:val="Hyperlink"/>
@@ -1973,7 +1865,7 @@
                 <w:noProof/>
                 <w:webHidden/>
               </w:rPr>
-              <w:instrText xml:space="preserve"> PAGEREF _Toc36452436 \h </w:instrText>
+              <w:instrText xml:space="preserve"> PAGEREF _Toc42031392 \h </w:instrText>
             </w:r>
             <w:r>
               <w:rPr>
@@ -2018,7 +1910,7 @@
               <w:sz w:val="22"/>
             </w:rPr>
           </w:pPr>
-          <w:hyperlink w:anchor="_Toc36452437" w:history="1">
+          <w:hyperlink w:anchor="_Toc42031393" w:history="1">
             <w:r>
               <w:rPr>
                 <w:rStyle w:val="Hyperlink"/>
@@ -2064,7 +1956,7 @@
                 <w:noProof/>
                 <w:webHidden/>
               </w:rPr>
-              <w:instrText xml:space="preserve"> PAGEREF _Toc36452437 \h </w:instrText>
+              <w:instrText xml:space="preserve"> PAGEREF _Toc42031393 \h </w:instrText>
             </w:r>
             <w:r>
               <w:rPr>
@@ -2109,7 +2001,7 @@
               <w:sz w:val="22"/>
             </w:rPr>
           </w:pPr>
-          <w:hyperlink w:anchor="_Toc36452438" w:history="1">
+          <w:hyperlink w:anchor="_Toc42031394" w:history="1">
             <w:r>
               <w:rPr>
                 <w:rStyle w:val="Hyperlink"/>
@@ -2155,7 +2047,7 @@
                 <w:noProof/>
                 <w:webHidden/>
               </w:rPr>
-              <w:instrText xml:space="preserve"> PAGEREF _Toc36452438 \h </w:instrText>
+              <w:instrText xml:space="preserve"> PAGEREF _Toc42031394 \h </w:instrText>
             </w:r>
             <w:r>
               <w:rPr>
@@ -2200,7 +2092,7 @@
               <w:sz w:val="22"/>
             </w:rPr>
           </w:pPr>
-          <w:hyperlink w:anchor="_Toc36452439" w:history="1">
+          <w:hyperlink w:anchor="_Toc42031395" w:history="1">
             <w:r>
               <w:rPr>
                 <w:rStyle w:val="Hyperlink"/>
@@ -2246,7 +2138,7 @@
                 <w:noProof/>
                 <w:webHidden/>
               </w:rPr>
-              <w:instrText xml:space="preserve"> PAGEREF _Toc36452439 \h </w:instrText>
+              <w:instrText xml:space="preserve"> PAGEREF _Toc42031395 \h </w:instrText>
             </w:r>
             <w:r>
               <w:rPr>
@@ -2304,13 +2196,11 @@
         <w:spacing w:after="63"/>
         <w:ind w:left="705" w:hanging="720"/>
       </w:pPr>
-      <w:bookmarkStart w:id="0" w:name="_Toc36452426"/>
-      <w:proofErr w:type="spellStart"/>
+      <w:bookmarkStart w:id="0" w:name="_Toc42031382"/>
       <w:r>
         <w:t>Uvod</w:t>
       </w:r>
       <w:bookmarkEnd w:id="0"/>
-      <w:proofErr w:type="spellEnd"/>
       <w:r>
         <w:t xml:space="preserve"> </w:t>
       </w:r>
@@ -2322,13 +2212,11 @@
         <w:spacing w:line="480" w:lineRule="auto"/>
         <w:ind w:left="705" w:hanging="720"/>
       </w:pPr>
-      <w:bookmarkStart w:id="1" w:name="_Toc36452427"/>
-      <w:proofErr w:type="spellStart"/>
+      <w:bookmarkStart w:id="1" w:name="_Toc42031383"/>
       <w:r>
         <w:t>Rezime</w:t>
       </w:r>
       <w:bookmarkEnd w:id="1"/>
-      <w:proofErr w:type="spellEnd"/>
       <w:r>
         <w:t xml:space="preserve"> </w:t>
       </w:r>
@@ -2338,63 +2226,18 @@
         <w:spacing w:after="239" w:line="252" w:lineRule="auto"/>
         <w:ind w:left="-5" w:hanging="10"/>
       </w:pPr>
-      <w:proofErr w:type="spellStart"/>
-      <w:r>
-        <w:rPr>
-          <w:rFonts w:eastAsia="Times New Roman" w:cs="Times New Roman"/>
-        </w:rPr>
-        <w:t>Definisanje</w:t>
-      </w:r>
-      <w:proofErr w:type="spellEnd"/>
-      <w:r>
-        <w:rPr>
-          <w:rFonts w:eastAsia="Times New Roman" w:cs="Times New Roman"/>
-        </w:rPr>
-        <w:t xml:space="preserve"> </w:t>
-      </w:r>
-      <w:proofErr w:type="spellStart"/>
-      <w:r>
-        <w:rPr>
-          <w:rFonts w:eastAsia="Times New Roman" w:cs="Times New Roman"/>
-        </w:rPr>
-        <w:t>scenarija</w:t>
-      </w:r>
-      <w:proofErr w:type="spellEnd"/>
-      <w:r>
-        <w:rPr>
-          <w:rFonts w:eastAsia="Times New Roman" w:cs="Times New Roman"/>
-        </w:rPr>
-        <w:t xml:space="preserve"> </w:t>
-      </w:r>
-      <w:proofErr w:type="spellStart"/>
-      <w:r>
-        <w:rPr>
-          <w:rFonts w:eastAsia="Times New Roman" w:cs="Times New Roman"/>
-        </w:rPr>
-        <w:t>upotrebe</w:t>
-      </w:r>
-      <w:proofErr w:type="spellEnd"/>
-      <w:r>
-        <w:rPr>
-          <w:rFonts w:eastAsia="Times New Roman" w:cs="Times New Roman"/>
-        </w:rPr>
-        <w:t xml:space="preserve"> </w:t>
-      </w:r>
-      <w:proofErr w:type="spellStart"/>
-      <w:r>
-        <w:rPr>
-          <w:rFonts w:eastAsia="Times New Roman" w:cs="Times New Roman"/>
-        </w:rPr>
-        <w:t>funkcionalnosti</w:t>
-      </w:r>
-      <w:proofErr w:type="spellEnd"/>
-      <w:r>
-        <w:rPr>
-          <w:rFonts w:eastAsia="Times New Roman" w:cs="Times New Roman"/>
-        </w:rPr>
-        <w:t xml:space="preserve"> </w:t>
-      </w:r>
-      <w:proofErr w:type="spellStart"/>
+      <w:r>
+        <w:rPr>
+          <w:rFonts w:eastAsia="Times New Roman" w:cs="Times New Roman"/>
+        </w:rPr>
+        <w:t xml:space="preserve">Definisanje scenarija upotrebe </w:t>
+      </w:r>
+      <w:r>
+        <w:rPr>
+          <w:rFonts w:eastAsia="Times New Roman" w:cs="Times New Roman"/>
+        </w:rPr>
+        <w:t xml:space="preserve">funkcionalnosti </w:t>
+      </w:r>
       <w:r>
         <w:rPr>
           <w:rFonts w:eastAsia="Times New Roman" w:cs="Times New Roman"/>
@@ -2407,9 +2250,6 @@
         </w:rPr>
         <w:t>a</w:t>
       </w:r>
-      <w:bookmarkStart w:id="2" w:name="_GoBack"/>
-      <w:bookmarkEnd w:id="2"/>
-      <w:proofErr w:type="spellEnd"/>
       <w:r>
         <w:rPr>
           <w:rFonts w:eastAsia="Times New Roman" w:cs="Times New Roman"/>
@@ -2423,45 +2263,11 @@
         <w:spacing w:after="83" w:line="480" w:lineRule="auto"/>
         <w:ind w:left="705" w:hanging="720"/>
       </w:pPr>
-      <w:bookmarkStart w:id="3" w:name="_Toc36452428"/>
-      <w:proofErr w:type="spellStart"/>
-      <w:r>
-        <w:t>Namena</w:t>
-      </w:r>
-      <w:proofErr w:type="spellEnd"/>
-      <w:r>
-        <w:t xml:space="preserve"> </w:t>
-      </w:r>
-      <w:proofErr w:type="spellStart"/>
-      <w:r>
-        <w:t>dokumenta</w:t>
-      </w:r>
-      <w:proofErr w:type="spellEnd"/>
-      <w:r>
-        <w:t xml:space="preserve"> </w:t>
-      </w:r>
-      <w:proofErr w:type="spellStart"/>
-      <w:r>
-        <w:t>i</w:t>
-      </w:r>
-      <w:proofErr w:type="spellEnd"/>
-      <w:r>
-        <w:t xml:space="preserve"> </w:t>
-      </w:r>
-      <w:proofErr w:type="spellStart"/>
-      <w:r>
-        <w:t>ciljne</w:t>
-      </w:r>
-      <w:proofErr w:type="spellEnd"/>
-      <w:r>
-        <w:t xml:space="preserve"> </w:t>
-      </w:r>
-      <w:proofErr w:type="spellStart"/>
-      <w:r>
-        <w:t>grupe</w:t>
-      </w:r>
-      <w:bookmarkEnd w:id="3"/>
-      <w:proofErr w:type="spellEnd"/>
+      <w:bookmarkStart w:id="2" w:name="_Toc42031384"/>
+      <w:r>
+        <w:t>Namena dokumenta i ciljne grupe</w:t>
+      </w:r>
+      <w:bookmarkEnd w:id="2"/>
       <w:r>
         <w:t xml:space="preserve"> </w:t>
       </w:r>
@@ -2471,257 +2277,11 @@
         <w:spacing w:after="240" w:line="252" w:lineRule="auto"/>
         <w:ind w:left="-5" w:hanging="10"/>
       </w:pPr>
-      <w:proofErr w:type="spellStart"/>
-      <w:r>
-        <w:rPr>
-          <w:rFonts w:eastAsia="Times New Roman" w:cs="Times New Roman"/>
-        </w:rPr>
-        <w:t>Dokument</w:t>
-      </w:r>
-      <w:proofErr w:type="spellEnd"/>
-      <w:r>
-        <w:rPr>
-          <w:rFonts w:eastAsia="Times New Roman" w:cs="Times New Roman"/>
-        </w:rPr>
-        <w:t xml:space="preserve"> </w:t>
-      </w:r>
-      <w:proofErr w:type="spellStart"/>
-      <w:r>
-        <w:rPr>
-          <w:rFonts w:eastAsia="Times New Roman" w:cs="Times New Roman"/>
-        </w:rPr>
-        <w:t>će</w:t>
-      </w:r>
-      <w:proofErr w:type="spellEnd"/>
-      <w:r>
-        <w:rPr>
-          <w:rFonts w:eastAsia="Times New Roman" w:cs="Times New Roman"/>
-        </w:rPr>
-        <w:t xml:space="preserve"> </w:t>
-      </w:r>
-      <w:proofErr w:type="spellStart"/>
-      <w:r>
-        <w:rPr>
-          <w:rFonts w:eastAsia="Times New Roman" w:cs="Times New Roman"/>
-        </w:rPr>
-        <w:t>koristiti</w:t>
-      </w:r>
-      <w:proofErr w:type="spellEnd"/>
-      <w:r>
-        <w:rPr>
-          <w:rFonts w:eastAsia="Times New Roman" w:cs="Times New Roman"/>
-        </w:rPr>
-        <w:t xml:space="preserve"> </w:t>
-      </w:r>
-      <w:proofErr w:type="spellStart"/>
-      <w:r>
-        <w:rPr>
-          <w:rFonts w:eastAsia="Times New Roman" w:cs="Times New Roman"/>
-        </w:rPr>
-        <w:t>svi</w:t>
-      </w:r>
-      <w:proofErr w:type="spellEnd"/>
-      <w:r>
-        <w:rPr>
-          <w:rFonts w:eastAsia="Times New Roman" w:cs="Times New Roman"/>
-        </w:rPr>
-        <w:t xml:space="preserve"> </w:t>
-      </w:r>
-      <w:proofErr w:type="spellStart"/>
-      <w:r>
-        <w:rPr>
-          <w:rFonts w:eastAsia="Times New Roman" w:cs="Times New Roman"/>
-        </w:rPr>
-        <w:t>članovi</w:t>
-      </w:r>
-      <w:proofErr w:type="spellEnd"/>
-      <w:r>
-        <w:rPr>
-          <w:rFonts w:eastAsia="Times New Roman" w:cs="Times New Roman"/>
-        </w:rPr>
-        <w:t xml:space="preserve"> </w:t>
-      </w:r>
-      <w:proofErr w:type="spellStart"/>
-      <w:r>
-        <w:rPr>
-          <w:rFonts w:eastAsia="Times New Roman" w:cs="Times New Roman"/>
-        </w:rPr>
-        <w:t>projektnog</w:t>
-      </w:r>
-      <w:proofErr w:type="spellEnd"/>
-      <w:r>
-        <w:rPr>
-          <w:rFonts w:eastAsia="Times New Roman" w:cs="Times New Roman"/>
-        </w:rPr>
-        <w:t xml:space="preserve"> </w:t>
-      </w:r>
-      <w:proofErr w:type="spellStart"/>
-      <w:r>
-        <w:rPr>
-          <w:rFonts w:eastAsia="Times New Roman" w:cs="Times New Roman"/>
-        </w:rPr>
-        <w:t>tima</w:t>
-      </w:r>
-      <w:proofErr w:type="spellEnd"/>
-      <w:r>
-        <w:rPr>
-          <w:rFonts w:eastAsia="Times New Roman" w:cs="Times New Roman"/>
-        </w:rPr>
-        <w:t xml:space="preserve"> u </w:t>
-      </w:r>
-      <w:proofErr w:type="spellStart"/>
-      <w:r>
-        <w:rPr>
-          <w:rFonts w:eastAsia="Times New Roman" w:cs="Times New Roman"/>
-        </w:rPr>
-        <w:t>razvoju</w:t>
-      </w:r>
-      <w:proofErr w:type="spellEnd"/>
-      <w:r>
-        <w:rPr>
-          <w:rFonts w:eastAsia="Times New Roman" w:cs="Times New Roman"/>
-        </w:rPr>
-        <w:t xml:space="preserve"> </w:t>
-      </w:r>
-      <w:proofErr w:type="spellStart"/>
-      <w:r>
-        <w:rPr>
-          <w:rFonts w:eastAsia="Times New Roman" w:cs="Times New Roman"/>
-        </w:rPr>
-        <w:t>projekta</w:t>
-      </w:r>
-      <w:proofErr w:type="spellEnd"/>
-      <w:r>
-        <w:rPr>
-          <w:rFonts w:eastAsia="Times New Roman" w:cs="Times New Roman"/>
-        </w:rPr>
-        <w:t xml:space="preserve"> </w:t>
-      </w:r>
-      <w:proofErr w:type="spellStart"/>
-      <w:r>
-        <w:rPr>
-          <w:rFonts w:eastAsia="Times New Roman" w:cs="Times New Roman"/>
-        </w:rPr>
-        <w:t>i</w:t>
-      </w:r>
-      <w:proofErr w:type="spellEnd"/>
-      <w:r>
-        <w:rPr>
-          <w:rFonts w:eastAsia="Times New Roman" w:cs="Times New Roman"/>
-        </w:rPr>
-        <w:t xml:space="preserve"> </w:t>
-      </w:r>
-      <w:proofErr w:type="spellStart"/>
-      <w:r>
-        <w:rPr>
-          <w:rFonts w:eastAsia="Times New Roman" w:cs="Times New Roman"/>
-        </w:rPr>
-        <w:t>testiranju</w:t>
-      </w:r>
-      <w:proofErr w:type="spellEnd"/>
-      <w:r>
-        <w:rPr>
-          <w:rFonts w:eastAsia="Times New Roman" w:cs="Times New Roman"/>
-        </w:rPr>
-        <w:t xml:space="preserve"> a </w:t>
-      </w:r>
-      <w:proofErr w:type="spellStart"/>
-      <w:r>
-        <w:rPr>
-          <w:rFonts w:eastAsia="Times New Roman" w:cs="Times New Roman"/>
-        </w:rPr>
-        <w:t>može</w:t>
-      </w:r>
-      <w:proofErr w:type="spellEnd"/>
-      <w:r>
-        <w:rPr>
-          <w:rFonts w:eastAsia="Times New Roman" w:cs="Times New Roman"/>
-        </w:rPr>
-        <w:t xml:space="preserve"> se </w:t>
-      </w:r>
-      <w:proofErr w:type="spellStart"/>
-      <w:r>
-        <w:rPr>
-          <w:rFonts w:eastAsia="Times New Roman" w:cs="Times New Roman"/>
-        </w:rPr>
-        <w:t>koristiti</w:t>
-      </w:r>
-      <w:proofErr w:type="spellEnd"/>
-      <w:r>
-        <w:rPr>
-          <w:rFonts w:eastAsia="Times New Roman" w:cs="Times New Roman"/>
-        </w:rPr>
-        <w:t xml:space="preserve"> </w:t>
-      </w:r>
-      <w:proofErr w:type="spellStart"/>
-      <w:r>
-        <w:rPr>
-          <w:rFonts w:eastAsia="Times New Roman" w:cs="Times New Roman"/>
-        </w:rPr>
-        <w:t>i</w:t>
-      </w:r>
-      <w:proofErr w:type="spellEnd"/>
-      <w:r>
-        <w:rPr>
-          <w:rFonts w:eastAsia="Times New Roman" w:cs="Times New Roman"/>
-        </w:rPr>
-        <w:t xml:space="preserve"> </w:t>
-      </w:r>
-      <w:proofErr w:type="spellStart"/>
-      <w:r>
-        <w:rPr>
-          <w:rFonts w:eastAsia="Times New Roman" w:cs="Times New Roman"/>
-        </w:rPr>
-        <w:t>pri</w:t>
-      </w:r>
-      <w:proofErr w:type="spellEnd"/>
-      <w:r>
-        <w:rPr>
-          <w:rFonts w:eastAsia="Times New Roman" w:cs="Times New Roman"/>
-        </w:rPr>
-        <w:t xml:space="preserve"> </w:t>
-      </w:r>
-      <w:proofErr w:type="spellStart"/>
-      <w:r>
-        <w:rPr>
-          <w:rFonts w:eastAsia="Times New Roman" w:cs="Times New Roman"/>
-        </w:rPr>
-        <w:t>pisanju</w:t>
-      </w:r>
-      <w:proofErr w:type="spellEnd"/>
-      <w:r>
-        <w:rPr>
-          <w:rFonts w:eastAsia="Times New Roman" w:cs="Times New Roman"/>
-        </w:rPr>
-        <w:t xml:space="preserve"> </w:t>
-      </w:r>
-      <w:proofErr w:type="spellStart"/>
-      <w:r>
-        <w:rPr>
-          <w:rFonts w:eastAsia="Times New Roman" w:cs="Times New Roman"/>
-        </w:rPr>
-        <w:t>uputstva</w:t>
-      </w:r>
-      <w:proofErr w:type="spellEnd"/>
-      <w:r>
-        <w:rPr>
-          <w:rFonts w:eastAsia="Times New Roman" w:cs="Times New Roman"/>
-        </w:rPr>
-        <w:t xml:space="preserve"> za </w:t>
-      </w:r>
-      <w:proofErr w:type="spellStart"/>
-      <w:r>
-        <w:rPr>
-          <w:rFonts w:eastAsia="Times New Roman" w:cs="Times New Roman"/>
-        </w:rPr>
-        <w:t>upotrebu</w:t>
-      </w:r>
-      <w:proofErr w:type="spellEnd"/>
-      <w:r>
-        <w:rPr>
-          <w:rFonts w:eastAsia="Times New Roman" w:cs="Times New Roman"/>
-        </w:rPr>
-        <w:t xml:space="preserve">. </w:t>
+      <w:r>
+        <w:rPr>
+          <w:rFonts w:eastAsia="Times New Roman" w:cs="Times New Roman"/>
+        </w:rPr>
+        <w:t xml:space="preserve">Dokument će koristiti svi članovi projektnog tima u razvoju projekta i testiranju a može se koristiti i pri pisanju uputstva za upotrebu. </w:t>
       </w:r>
     </w:p>
     <w:p>
@@ -2730,11 +2290,11 @@
         <w:spacing w:line="480" w:lineRule="auto"/>
         <w:ind w:left="705" w:hanging="720"/>
       </w:pPr>
-      <w:bookmarkStart w:id="4" w:name="_Toc36452429"/>
+      <w:bookmarkStart w:id="3" w:name="_Toc42031385"/>
       <w:r>
         <w:t>Reference</w:t>
       </w:r>
-      <w:bookmarkEnd w:id="4"/>
+      <w:bookmarkEnd w:id="3"/>
       <w:r>
         <w:t xml:space="preserve"> </w:t>
       </w:r>
@@ -2748,33 +2308,11 @@
         <w:spacing w:after="3" w:line="252" w:lineRule="auto"/>
         <w:ind w:hanging="360"/>
       </w:pPr>
-      <w:proofErr w:type="spellStart"/>
-      <w:r>
-        <w:rPr>
-          <w:rFonts w:eastAsia="Times New Roman" w:cs="Times New Roman"/>
-        </w:rPr>
-        <w:t>Projektni</w:t>
-      </w:r>
-      <w:proofErr w:type="spellEnd"/>
-      <w:r>
-        <w:rPr>
-          <w:rFonts w:eastAsia="Times New Roman" w:cs="Times New Roman"/>
-        </w:rPr>
-        <w:t xml:space="preserve"> </w:t>
-      </w:r>
-      <w:proofErr w:type="spellStart"/>
-      <w:r>
-        <w:rPr>
-          <w:rFonts w:eastAsia="Times New Roman" w:cs="Times New Roman"/>
-        </w:rPr>
-        <w:t>zadatak</w:t>
-      </w:r>
-      <w:proofErr w:type="spellEnd"/>
-      <w:r>
-        <w:rPr>
-          <w:rFonts w:eastAsia="Times New Roman" w:cs="Times New Roman"/>
-        </w:rPr>
-        <w:t xml:space="preserve"> </w:t>
+      <w:r>
+        <w:rPr>
+          <w:rFonts w:eastAsia="Times New Roman" w:cs="Times New Roman"/>
+        </w:rPr>
+        <w:t xml:space="preserve">Projektni zadatak </w:t>
       </w:r>
     </w:p>
     <w:p>
@@ -2786,89 +2324,11 @@
         <w:spacing w:after="3" w:line="252" w:lineRule="auto"/>
         <w:ind w:hanging="360"/>
       </w:pPr>
-      <w:proofErr w:type="spellStart"/>
-      <w:r>
-        <w:rPr>
-          <w:rFonts w:eastAsia="Times New Roman" w:cs="Times New Roman"/>
-        </w:rPr>
-        <w:t>Uputstvo</w:t>
-      </w:r>
-      <w:proofErr w:type="spellEnd"/>
-      <w:r>
-        <w:rPr>
-          <w:rFonts w:eastAsia="Times New Roman" w:cs="Times New Roman"/>
-        </w:rPr>
-        <w:t xml:space="preserve"> za </w:t>
-      </w:r>
-      <w:proofErr w:type="spellStart"/>
-      <w:r>
-        <w:rPr>
-          <w:rFonts w:eastAsia="Times New Roman" w:cs="Times New Roman"/>
-        </w:rPr>
-        <w:t>pisanje</w:t>
-      </w:r>
-      <w:proofErr w:type="spellEnd"/>
-      <w:r>
-        <w:rPr>
-          <w:rFonts w:eastAsia="Times New Roman" w:cs="Times New Roman"/>
-        </w:rPr>
-        <w:t xml:space="preserve"> </w:t>
-      </w:r>
-      <w:proofErr w:type="spellStart"/>
-      <w:r>
-        <w:rPr>
-          <w:rFonts w:eastAsia="Times New Roman" w:cs="Times New Roman"/>
-        </w:rPr>
-        <w:t>specifikacije</w:t>
-      </w:r>
-      <w:proofErr w:type="spellEnd"/>
-      <w:r>
-        <w:rPr>
-          <w:rFonts w:eastAsia="Times New Roman" w:cs="Times New Roman"/>
-        </w:rPr>
-        <w:t xml:space="preserve"> </w:t>
-      </w:r>
-      <w:proofErr w:type="spellStart"/>
-      <w:r>
-        <w:rPr>
-          <w:rFonts w:eastAsia="Times New Roman" w:cs="Times New Roman"/>
-        </w:rPr>
-        <w:t>scenarija</w:t>
-      </w:r>
-      <w:proofErr w:type="spellEnd"/>
-      <w:r>
-        <w:rPr>
-          <w:rFonts w:eastAsia="Times New Roman" w:cs="Times New Roman"/>
-        </w:rPr>
-        <w:t xml:space="preserve"> </w:t>
-      </w:r>
-      <w:proofErr w:type="spellStart"/>
-      <w:r>
-        <w:rPr>
-          <w:rFonts w:eastAsia="Times New Roman" w:cs="Times New Roman"/>
-        </w:rPr>
-        <w:t>upotrebe</w:t>
-      </w:r>
-      <w:proofErr w:type="spellEnd"/>
-      <w:r>
-        <w:rPr>
-          <w:rFonts w:eastAsia="Times New Roman" w:cs="Times New Roman"/>
-        </w:rPr>
-        <w:t xml:space="preserve"> </w:t>
-      </w:r>
-      <w:proofErr w:type="spellStart"/>
-      <w:r>
-        <w:rPr>
-          <w:rFonts w:eastAsia="Times New Roman" w:cs="Times New Roman"/>
-        </w:rPr>
-        <w:t>funkcionalnosti</w:t>
-      </w:r>
-      <w:proofErr w:type="spellEnd"/>
-      <w:r>
-        <w:rPr>
-          <w:rFonts w:eastAsia="Times New Roman" w:cs="Times New Roman"/>
-        </w:rPr>
-        <w:t xml:space="preserve">  </w:t>
+      <w:r>
+        <w:rPr>
+          <w:rFonts w:eastAsia="Times New Roman" w:cs="Times New Roman"/>
+        </w:rPr>
+        <w:t xml:space="preserve">Uputstvo za pisanje specifikacije scenarija upotrebe funkcionalnosti  </w:t>
       </w:r>
     </w:p>
     <w:p>
@@ -2913,19 +2373,14 @@
         <w:pStyle w:val="Heading1"/>
         <w:ind w:left="705" w:hanging="720"/>
       </w:pPr>
-      <w:bookmarkStart w:id="5" w:name="_Toc36452430"/>
+      <w:bookmarkStart w:id="4" w:name="_Toc42031386"/>
       <w:r>
         <w:t xml:space="preserve">Scenario </w:t>
       </w:r>
-      <w:bookmarkEnd w:id="5"/>
-      <w:proofErr w:type="spellStart"/>
-      <w:r>
-        <w:t>funkcionalnosti</w:t>
-      </w:r>
-      <w:proofErr w:type="spellEnd"/>
-      <w:r>
-        <w:t xml:space="preserve"> ISPLATA</w:t>
-      </w:r>
+      <w:r>
+        <w:t>funkcionalnosti ISPLATA</w:t>
+      </w:r>
+      <w:bookmarkEnd w:id="4"/>
     </w:p>
     <w:p>
       <w:pPr>
@@ -2938,30 +2393,14 @@
         <w:spacing w:after="57" w:line="480" w:lineRule="auto"/>
         <w:ind w:left="705" w:hanging="720"/>
       </w:pPr>
-      <w:bookmarkStart w:id="6" w:name="_Toc36452431"/>
-      <w:proofErr w:type="spellStart"/>
+      <w:bookmarkStart w:id="5" w:name="_Toc42031387"/>
       <w:r>
         <w:rPr>
           <w:u w:val="single" w:color="000000"/>
         </w:rPr>
-        <w:t>Kratak</w:t>
-      </w:r>
-      <w:proofErr w:type="spellEnd"/>
-      <w:r>
-        <w:rPr>
-          <w:u w:val="single" w:color="000000"/>
-        </w:rPr>
-        <w:t xml:space="preserve"> </w:t>
-      </w:r>
-      <w:proofErr w:type="spellStart"/>
-      <w:r>
-        <w:rPr>
-          <w:u w:val="single" w:color="000000"/>
-        </w:rPr>
-        <w:t>opis</w:t>
-      </w:r>
-      <w:bookmarkEnd w:id="6"/>
-      <w:proofErr w:type="spellEnd"/>
+        <w:t>Kratak opis</w:t>
+      </w:r>
+      <w:bookmarkEnd w:id="5"/>
     </w:p>
     <w:p>
       <w:pPr>
@@ -2971,19 +2410,11 @@
           <w:rFonts w:eastAsia="Times New Roman" w:cs="Times New Roman"/>
         </w:rPr>
       </w:pPr>
-      <w:proofErr w:type="spellStart"/>
-      <w:r>
-        <w:rPr>
-          <w:rFonts w:eastAsia="Times New Roman" w:cs="Times New Roman"/>
-        </w:rPr>
-        <w:t>Ovaj</w:t>
-      </w:r>
-      <w:proofErr w:type="spellEnd"/>
-      <w:r>
-        <w:rPr>
-          <w:rFonts w:eastAsia="Times New Roman" w:cs="Times New Roman"/>
-        </w:rPr>
-        <w:t xml:space="preserve"> scenario se</w:t>
+      <w:r>
+        <w:rPr>
+          <w:rFonts w:eastAsia="Times New Roman" w:cs="Times New Roman"/>
+        </w:rPr>
+        <w:t>Ovaj scenario se</w:t>
       </w:r>
       <w:r>
         <w:rPr>
@@ -2991,7 +2422,6 @@
         </w:rPr>
         <w:t xml:space="preserve"> </w:t>
       </w:r>
-      <w:proofErr w:type="spellStart"/>
       <w:r>
         <w:rPr>
           <w:rFonts w:eastAsia="Times New Roman" w:cs="Times New Roman"/>
@@ -3010,272 +2440,73 @@
         </w:rPr>
         <w:t>a</w:t>
       </w:r>
-      <w:proofErr w:type="spellEnd"/>
+      <w:r>
+        <w:rPr>
+          <w:rFonts w:eastAsia="Times New Roman" w:cs="Times New Roman"/>
+        </w:rPr>
+        <w:t xml:space="preserve"> ukoliko </w:t>
+      </w:r>
+      <w:r>
+        <w:rPr>
+          <w:rFonts w:eastAsia="Times New Roman" w:cs="Times New Roman"/>
+        </w:rPr>
+        <w:t xml:space="preserve">registrovani korisnik želi </w:t>
+      </w:r>
+      <w:r>
+        <w:rPr>
+          <w:rFonts w:eastAsia="Times New Roman" w:cs="Times New Roman"/>
+        </w:rPr>
+        <w:t>podigne određeni novčani iznos sa svoje kartice</w:t>
+      </w:r>
+      <w:r>
+        <w:rPr>
+          <w:rFonts w:eastAsia="Times New Roman" w:cs="Times New Roman"/>
+        </w:rPr>
+        <w:t xml:space="preserve">. </w:t>
+      </w:r>
+      <w:r>
+        <w:rPr>
+          <w:rFonts w:eastAsia="Times New Roman" w:cs="Times New Roman"/>
+        </w:rPr>
+        <w:t>Admin</w:t>
+      </w:r>
+      <w:r>
+        <w:rPr>
+          <w:rFonts w:eastAsia="Times New Roman" w:cs="Times New Roman"/>
+        </w:rPr>
+        <w:t xml:space="preserve"> od korisnika tra</w:t>
+      </w:r>
+      <w:r>
+        <w:rPr>
+          <w:rFonts w:eastAsia="Times New Roman" w:cs="Times New Roman"/>
+          <w:lang w:val="sr-Latn-RS"/>
+        </w:rPr>
+        <w:t>ži sledeće podatke:</w:t>
+      </w:r>
       <w:r>
         <w:rPr>
           <w:rFonts w:eastAsia="Times New Roman" w:cs="Times New Roman"/>
         </w:rPr>
         <w:t xml:space="preserve"> </w:t>
       </w:r>
-      <w:proofErr w:type="spellStart"/>
-      <w:r>
-        <w:rPr>
-          <w:rFonts w:eastAsia="Times New Roman" w:cs="Times New Roman"/>
-        </w:rPr>
-        <w:t>ukoliko</w:t>
-      </w:r>
-      <w:proofErr w:type="spellEnd"/>
-      <w:r>
-        <w:rPr>
-          <w:rFonts w:eastAsia="Times New Roman" w:cs="Times New Roman"/>
-        </w:rPr>
-        <w:t xml:space="preserve"> </w:t>
-      </w:r>
-      <w:proofErr w:type="spellStart"/>
-      <w:r>
-        <w:rPr>
-          <w:rFonts w:eastAsia="Times New Roman" w:cs="Times New Roman"/>
-        </w:rPr>
-        <w:t>registrovani</w:t>
-      </w:r>
-      <w:proofErr w:type="spellEnd"/>
-      <w:r>
-        <w:rPr>
-          <w:rFonts w:eastAsia="Times New Roman" w:cs="Times New Roman"/>
-        </w:rPr>
-        <w:t xml:space="preserve"> </w:t>
-      </w:r>
-      <w:proofErr w:type="spellStart"/>
-      <w:r>
-        <w:rPr>
-          <w:rFonts w:eastAsia="Times New Roman" w:cs="Times New Roman"/>
-        </w:rPr>
-        <w:t>korisnik</w:t>
-      </w:r>
-      <w:proofErr w:type="spellEnd"/>
-      <w:r>
-        <w:rPr>
-          <w:rFonts w:eastAsia="Times New Roman" w:cs="Times New Roman"/>
-        </w:rPr>
-        <w:t xml:space="preserve"> </w:t>
-      </w:r>
-      <w:proofErr w:type="spellStart"/>
-      <w:r>
-        <w:rPr>
-          <w:rFonts w:eastAsia="Times New Roman" w:cs="Times New Roman"/>
-        </w:rPr>
-        <w:t>želi</w:t>
-      </w:r>
-      <w:proofErr w:type="spellEnd"/>
-      <w:r>
-        <w:rPr>
-          <w:rFonts w:eastAsia="Times New Roman" w:cs="Times New Roman"/>
-        </w:rPr>
-        <w:t xml:space="preserve"> </w:t>
-      </w:r>
-      <w:proofErr w:type="spellStart"/>
-      <w:r>
-        <w:rPr>
-          <w:rFonts w:eastAsia="Times New Roman" w:cs="Times New Roman"/>
-        </w:rPr>
-        <w:t>podigne</w:t>
-      </w:r>
-      <w:proofErr w:type="spellEnd"/>
-      <w:r>
-        <w:rPr>
-          <w:rFonts w:eastAsia="Times New Roman" w:cs="Times New Roman"/>
-        </w:rPr>
-        <w:t xml:space="preserve"> </w:t>
-      </w:r>
-      <w:proofErr w:type="spellStart"/>
-      <w:r>
-        <w:rPr>
-          <w:rFonts w:eastAsia="Times New Roman" w:cs="Times New Roman"/>
-        </w:rPr>
-        <w:t>određeni</w:t>
-      </w:r>
-      <w:proofErr w:type="spellEnd"/>
-      <w:r>
-        <w:rPr>
-          <w:rFonts w:eastAsia="Times New Roman" w:cs="Times New Roman"/>
-        </w:rPr>
-        <w:t xml:space="preserve"> </w:t>
-      </w:r>
-      <w:proofErr w:type="spellStart"/>
-      <w:r>
-        <w:rPr>
-          <w:rFonts w:eastAsia="Times New Roman" w:cs="Times New Roman"/>
-        </w:rPr>
-        <w:t>novčani</w:t>
-      </w:r>
-      <w:proofErr w:type="spellEnd"/>
-      <w:r>
-        <w:rPr>
-          <w:rFonts w:eastAsia="Times New Roman" w:cs="Times New Roman"/>
-        </w:rPr>
-        <w:t xml:space="preserve"> </w:t>
-      </w:r>
-      <w:proofErr w:type="spellStart"/>
-      <w:r>
-        <w:rPr>
-          <w:rFonts w:eastAsia="Times New Roman" w:cs="Times New Roman"/>
-        </w:rPr>
-        <w:t>iznos</w:t>
-      </w:r>
-      <w:proofErr w:type="spellEnd"/>
-      <w:r>
-        <w:rPr>
-          <w:rFonts w:eastAsia="Times New Roman" w:cs="Times New Roman"/>
-        </w:rPr>
-        <w:t xml:space="preserve"> </w:t>
-      </w:r>
-      <w:proofErr w:type="spellStart"/>
-      <w:r>
-        <w:rPr>
-          <w:rFonts w:eastAsia="Times New Roman" w:cs="Times New Roman"/>
-        </w:rPr>
-        <w:t>sa</w:t>
-      </w:r>
-      <w:proofErr w:type="spellEnd"/>
-      <w:r>
-        <w:rPr>
-          <w:rFonts w:eastAsia="Times New Roman" w:cs="Times New Roman"/>
-        </w:rPr>
-        <w:t xml:space="preserve"> </w:t>
-      </w:r>
-      <w:proofErr w:type="spellStart"/>
-      <w:r>
-        <w:rPr>
-          <w:rFonts w:eastAsia="Times New Roman" w:cs="Times New Roman"/>
-        </w:rPr>
-        <w:t>svoje</w:t>
-      </w:r>
-      <w:proofErr w:type="spellEnd"/>
-      <w:r>
-        <w:rPr>
-          <w:rFonts w:eastAsia="Times New Roman" w:cs="Times New Roman"/>
-        </w:rPr>
-        <w:t xml:space="preserve"> </w:t>
-      </w:r>
-      <w:proofErr w:type="spellStart"/>
-      <w:r>
-        <w:rPr>
-          <w:rFonts w:eastAsia="Times New Roman" w:cs="Times New Roman"/>
-        </w:rPr>
-        <w:t>kartice</w:t>
-      </w:r>
-      <w:proofErr w:type="spellEnd"/>
-      <w:r>
-        <w:rPr>
-          <w:rFonts w:eastAsia="Times New Roman" w:cs="Times New Roman"/>
-        </w:rPr>
-        <w:t xml:space="preserve">. </w:t>
-      </w:r>
-      <w:proofErr w:type="spellStart"/>
-      <w:r>
-        <w:rPr>
-          <w:rFonts w:eastAsia="Times New Roman" w:cs="Times New Roman"/>
-        </w:rPr>
-        <w:t>Operater</w:t>
-      </w:r>
-      <w:proofErr w:type="spellEnd"/>
-      <w:r>
-        <w:rPr>
-          <w:rFonts w:eastAsia="Times New Roman" w:cs="Times New Roman"/>
-        </w:rPr>
-        <w:t xml:space="preserve"> od </w:t>
-      </w:r>
-      <w:proofErr w:type="spellStart"/>
-      <w:r>
-        <w:rPr>
-          <w:rFonts w:eastAsia="Times New Roman" w:cs="Times New Roman"/>
-        </w:rPr>
-        <w:t>korisnika</w:t>
-      </w:r>
-      <w:proofErr w:type="spellEnd"/>
-      <w:r>
-        <w:rPr>
-          <w:rFonts w:eastAsia="Times New Roman" w:cs="Times New Roman"/>
-        </w:rPr>
-        <w:t xml:space="preserve"> </w:t>
-      </w:r>
-      <w:proofErr w:type="spellStart"/>
-      <w:r>
-        <w:rPr>
-          <w:rFonts w:eastAsia="Times New Roman" w:cs="Times New Roman"/>
-        </w:rPr>
-        <w:t>tra</w:t>
-      </w:r>
-      <w:proofErr w:type="spellEnd"/>
-      <w:r>
-        <w:rPr>
-          <w:rFonts w:eastAsia="Times New Roman" w:cs="Times New Roman"/>
-          <w:lang w:val="sr-Latn-RS"/>
-        </w:rPr>
-        <w:t>ži sledeće podatke:</w:t>
-      </w:r>
-      <w:r>
-        <w:rPr>
-          <w:rFonts w:eastAsia="Times New Roman" w:cs="Times New Roman"/>
-        </w:rPr>
-        <w:t xml:space="preserve"> </w:t>
-      </w:r>
-      <w:r>
-        <w:rPr>
-          <w:rFonts w:eastAsia="Times New Roman" w:cs="Times New Roman"/>
-        </w:rPr>
-        <w:t xml:space="preserve">ID </w:t>
-      </w:r>
-      <w:proofErr w:type="spellStart"/>
-      <w:r>
-        <w:rPr>
-          <w:rFonts w:eastAsia="Times New Roman" w:cs="Times New Roman"/>
-        </w:rPr>
-        <w:t>kartice</w:t>
-      </w:r>
-      <w:proofErr w:type="spellEnd"/>
-      <w:r>
-        <w:rPr>
-          <w:rFonts w:eastAsia="Times New Roman" w:cs="Times New Roman"/>
-        </w:rPr>
-        <w:t xml:space="preserve"> </w:t>
-      </w:r>
-      <w:proofErr w:type="spellStart"/>
-      <w:r>
-        <w:rPr>
-          <w:rFonts w:eastAsia="Times New Roman" w:cs="Times New Roman"/>
-        </w:rPr>
-        <w:t>i</w:t>
-      </w:r>
-      <w:proofErr w:type="spellEnd"/>
-      <w:r>
-        <w:rPr>
-          <w:rFonts w:eastAsia="Times New Roman" w:cs="Times New Roman"/>
-        </w:rPr>
-        <w:t xml:space="preserve"> </w:t>
-      </w:r>
-      <w:proofErr w:type="spellStart"/>
-      <w:r>
-        <w:rPr>
-          <w:rFonts w:eastAsia="Times New Roman" w:cs="Times New Roman"/>
-        </w:rPr>
-        <w:t>iznos</w:t>
-      </w:r>
-      <w:proofErr w:type="spellEnd"/>
-      <w:r>
-        <w:rPr>
-          <w:rFonts w:eastAsia="Times New Roman" w:cs="Times New Roman"/>
-        </w:rPr>
-        <w:t xml:space="preserve"> </w:t>
-      </w:r>
-      <w:proofErr w:type="spellStart"/>
+      <w:r>
+        <w:rPr>
+          <w:rFonts w:eastAsia="Times New Roman" w:cs="Times New Roman"/>
+        </w:rPr>
+        <w:t>ID kartice</w:t>
+      </w:r>
+      <w:r>
+        <w:rPr>
+          <w:rFonts w:eastAsia="Times New Roman" w:cs="Times New Roman"/>
+        </w:rPr>
+        <w:t xml:space="preserve"> i iznos </w:t>
+      </w:r>
       <w:r>
         <w:rPr>
           <w:rFonts w:eastAsia="Times New Roman" w:cs="Times New Roman"/>
         </w:rPr>
         <w:t>isplate</w:t>
       </w:r>
-      <w:proofErr w:type="spellEnd"/>
       <w:r>
         <w:rPr>
           <w:rFonts w:eastAsia="Times New Roman" w:cs="Times New Roman"/>
@@ -3304,34 +2535,26 @@
           <w:u w:val="single" w:color="000000"/>
         </w:rPr>
       </w:pPr>
-      <w:bookmarkStart w:id="7" w:name="_Toc36452432"/>
+      <w:bookmarkStart w:id="6" w:name="_Toc42031388"/>
       <w:r>
         <w:rPr>
           <w:u w:val="single" w:color="000000"/>
         </w:rPr>
-        <w:t xml:space="preserve">Tok </w:t>
-      </w:r>
-      <w:proofErr w:type="spellStart"/>
+        <w:t>Tok doga</w:t>
+      </w:r>
       <w:r>
         <w:rPr>
           <w:u w:val="single" w:color="000000"/>
         </w:rPr>
-        <w:t>doga</w:t>
+        <w:t>đ</w:t>
       </w:r>
       <w:r>
         <w:rPr>
           <w:u w:val="single" w:color="000000"/>
         </w:rPr>
-        <w:t>đ</w:t>
-      </w:r>
-      <w:r>
-        <w:rPr>
-          <w:u w:val="single" w:color="000000"/>
-        </w:rPr>
         <w:t>aja</w:t>
       </w:r>
-      <w:bookmarkEnd w:id="7"/>
-      <w:proofErr w:type="spellEnd"/>
+      <w:bookmarkEnd w:id="6"/>
     </w:p>
     <w:p>
       <w:pPr>
@@ -3341,50 +2564,32 @@
           <w:i/>
         </w:rPr>
       </w:pPr>
-      <w:bookmarkStart w:id="8" w:name="_Toc36452433"/>
-      <w:proofErr w:type="spellStart"/>
+      <w:bookmarkStart w:id="7" w:name="_Toc42031389"/>
       <w:r>
         <w:rPr>
           <w:i/>
         </w:rPr>
-        <w:t>Operater</w:t>
-      </w:r>
-      <w:proofErr w:type="spellEnd"/>
+        <w:t>Admin</w:t>
+      </w:r>
       <w:r>
         <w:rPr>
           <w:i/>
         </w:rPr>
         <w:t xml:space="preserve"> </w:t>
       </w:r>
-      <w:proofErr w:type="spellStart"/>
       <w:r>
         <w:rPr>
           <w:i/>
         </w:rPr>
-        <w:t>unosi</w:t>
-      </w:r>
-      <w:proofErr w:type="spellEnd"/>
+        <w:t xml:space="preserve">unosi </w:t>
+      </w:r>
       <w:r>
         <w:rPr>
           <w:i/>
         </w:rPr>
-        <w:t xml:space="preserve"> </w:t>
-      </w:r>
-      <w:r>
-        <w:rPr>
-          <w:i/>
-        </w:rPr>
-        <w:t xml:space="preserve">ID </w:t>
-      </w:r>
-      <w:proofErr w:type="spellStart"/>
-      <w:r>
-        <w:rPr>
-          <w:i/>
-        </w:rPr>
-        <w:t>kartice</w:t>
-      </w:r>
-      <w:bookmarkEnd w:id="8"/>
-      <w:proofErr w:type="spellEnd"/>
+        <w:t>ID kartice</w:t>
+      </w:r>
+      <w:bookmarkEnd w:id="7"/>
     </w:p>
     <w:p>
       <w:pPr>
@@ -3399,84 +2604,118 @@
       <w:r>
         <w:t xml:space="preserve">  </w:t>
       </w:r>
-      <w:bookmarkStart w:id="9" w:name="_Toc3394823"/>
+      <w:bookmarkStart w:id="8" w:name="_Toc3394823"/>
       <w:r>
         <w:tab/>
       </w:r>
-      <w:proofErr w:type="spellStart"/>
       <w:r>
         <w:rPr>
           <w:rFonts w:cs="Times New Roman"/>
           <w:szCs w:val="20"/>
         </w:rPr>
-        <w:t>Operater</w:t>
-      </w:r>
-      <w:proofErr w:type="spellEnd"/>
+        <w:t>Admin</w:t>
+      </w:r>
       <w:r>
         <w:rPr>
           <w:rFonts w:cs="Times New Roman"/>
           <w:szCs w:val="20"/>
         </w:rPr>
-        <w:t xml:space="preserve"> </w:t>
-      </w:r>
-      <w:proofErr w:type="spellStart"/>
+        <w:t xml:space="preserve"> unosi </w:t>
+      </w:r>
       <w:r>
         <w:rPr>
           <w:rFonts w:cs="Times New Roman"/>
           <w:szCs w:val="20"/>
         </w:rPr>
-        <w:t>unosi</w:t>
-      </w:r>
-      <w:proofErr w:type="spellEnd"/>
+        <w:t>ID kartice</w:t>
+      </w:r>
       <w:r>
         <w:rPr>
           <w:rFonts w:cs="Times New Roman"/>
           <w:szCs w:val="20"/>
         </w:rPr>
-        <w:t xml:space="preserve"> </w:t>
-      </w:r>
-      <w:r>
+        <w:t xml:space="preserve"> u odgovarajuće polje.</w:t>
+      </w:r>
+      <w:bookmarkEnd w:id="8"/>
+    </w:p>
+    <w:p/>
+    <w:p>
+      <w:pPr>
+        <w:pStyle w:val="Heading3"/>
+        <w:rPr>
+          <w:i/>
+          <w:iCs/>
+        </w:rPr>
+      </w:pPr>
+      <w:bookmarkStart w:id="9" w:name="_Toc42031390"/>
+      <w:r>
+        <w:rPr>
+          <w:i/>
+          <w:iCs/>
+        </w:rPr>
+        <w:t>Admin</w:t>
+      </w:r>
+      <w:r>
+        <w:rPr>
+          <w:i/>
+          <w:iCs/>
+        </w:rPr>
+        <w:t xml:space="preserve"> unosi iznos</w:t>
+      </w:r>
+      <w:r>
+        <w:rPr>
+          <w:i/>
+          <w:iCs/>
+        </w:rPr>
+        <w:t xml:space="preserve"> isplate</w:t>
+      </w:r>
+      <w:bookmarkEnd w:id="9"/>
+    </w:p>
+    <w:p>
+      <w:pPr>
+        <w:ind w:left="720"/>
         <w:rPr>
           <w:rFonts w:cs="Times New Roman"/>
           <w:szCs w:val="20"/>
         </w:rPr>
-        <w:t xml:space="preserve">ID </w:t>
-      </w:r>
-      <w:proofErr w:type="spellStart"/>
+      </w:pPr>
       <w:r>
         <w:rPr>
           <w:rFonts w:cs="Times New Roman"/>
           <w:szCs w:val="20"/>
         </w:rPr>
-        <w:t>kartice</w:t>
-      </w:r>
-      <w:proofErr w:type="spellEnd"/>
+        <w:t>Admin</w:t>
+      </w:r>
       <w:r>
         <w:rPr>
           <w:rFonts w:cs="Times New Roman"/>
           <w:szCs w:val="20"/>
         </w:rPr>
-        <w:t xml:space="preserve"> u </w:t>
-      </w:r>
-      <w:proofErr w:type="spellStart"/>
+        <w:t xml:space="preserve"> unosi iznos </w:t>
+      </w:r>
       <w:r>
         <w:rPr>
           <w:rFonts w:cs="Times New Roman"/>
           <w:szCs w:val="20"/>
         </w:rPr>
-        <w:t>odgovarajuće</w:t>
-      </w:r>
-      <w:proofErr w:type="spellEnd"/>
+        <w:t>isplate u dinarima</w:t>
+      </w:r>
       <w:r>
         <w:rPr>
           <w:rFonts w:cs="Times New Roman"/>
           <w:szCs w:val="20"/>
         </w:rPr>
-        <w:t xml:space="preserve"> polje.</w:t>
-      </w:r>
-      <w:bookmarkEnd w:id="9"/>
-    </w:p>
-    <w:p/>
+        <w:t xml:space="preserve"> u odgovarajuće polje.</w:t>
+      </w:r>
+    </w:p>
+    <w:p>
+      <w:pPr>
+        <w:ind w:left="720"/>
+        <w:rPr>
+          <w:rFonts w:eastAsia="Times New Roman" w:cs="Times New Roman"/>
+        </w:rPr>
+      </w:pPr>
+    </w:p>
     <w:p>
       <w:pPr>
         <w:pStyle w:val="Heading3"/>
@@ -3485,328 +2724,59 @@
           <w:iCs/>
         </w:rPr>
       </w:pPr>
-      <w:bookmarkStart w:id="10" w:name="_Toc36452434"/>
-      <w:proofErr w:type="spellStart"/>
+      <w:bookmarkStart w:id="10" w:name="_Toc42031391"/>
       <w:r>
         <w:rPr>
           <w:i/>
           <w:iCs/>
         </w:rPr>
-        <w:t>Operater</w:t>
-      </w:r>
-      <w:proofErr w:type="spellEnd"/>
+        <w:t xml:space="preserve">Uspešno evidentiranje </w:t>
+      </w:r>
       <w:r>
         <w:rPr>
           <w:i/>
           <w:iCs/>
         </w:rPr>
-        <w:t xml:space="preserve"> </w:t>
-      </w:r>
-      <w:proofErr w:type="spellStart"/>
-      <w:r>
-        <w:rPr>
-          <w:i/>
-          <w:iCs/>
-        </w:rPr>
-        <w:t>unosi</w:t>
-      </w:r>
-      <w:proofErr w:type="spellEnd"/>
-      <w:r>
-        <w:rPr>
-          <w:i/>
-          <w:iCs/>
-        </w:rPr>
-        <w:t xml:space="preserve"> </w:t>
-      </w:r>
-      <w:proofErr w:type="spellStart"/>
-      <w:r>
-        <w:rPr>
-          <w:i/>
-          <w:iCs/>
-        </w:rPr>
-        <w:t>iznos</w:t>
-      </w:r>
-      <w:proofErr w:type="spellEnd"/>
-      <w:r>
-        <w:rPr>
-          <w:i/>
-          <w:iCs/>
-        </w:rPr>
-        <w:t xml:space="preserve"> </w:t>
-      </w:r>
-      <w:proofErr w:type="spellStart"/>
-      <w:r>
-        <w:rPr>
-          <w:i/>
-          <w:iCs/>
-        </w:rPr>
         <w:t>isplate</w:t>
       </w:r>
       <w:bookmarkEnd w:id="10"/>
-      <w:proofErr w:type="spellEnd"/>
-    </w:p>
-    <w:p>
-      <w:pPr>
-        <w:ind w:left="720"/>
+    </w:p>
+    <w:p>
+      <w:pPr>
+        <w:ind w:firstLine="720"/>
         <w:rPr>
           <w:rFonts w:cs="Times New Roman"/>
           <w:szCs w:val="20"/>
         </w:rPr>
       </w:pPr>
-      <w:proofErr w:type="spellStart"/>
       <w:r>
         <w:rPr>
           <w:rFonts w:cs="Times New Roman"/>
           <w:szCs w:val="20"/>
         </w:rPr>
-        <w:t>Operater</w:t>
-      </w:r>
-      <w:proofErr w:type="spellEnd"/>
+        <w:t>Admin</w:t>
+      </w:r>
       <w:r>
         <w:rPr>
           <w:rFonts w:cs="Times New Roman"/>
           <w:szCs w:val="20"/>
         </w:rPr>
-        <w:t xml:space="preserve"> </w:t>
-      </w:r>
-      <w:proofErr w:type="spellStart"/>
+        <w:t xml:space="preserve"> klikom na dugme </w:t>
+      </w:r>
       <w:r>
         <w:rPr>
           <w:rFonts w:cs="Times New Roman"/>
           <w:szCs w:val="20"/>
         </w:rPr>
-        <w:t>unosi</w:t>
-      </w:r>
-      <w:proofErr w:type="spellEnd"/>
+        <w:t xml:space="preserve">evidentira </w:t>
+      </w:r>
       <w:r>
         <w:rPr>
           <w:rFonts w:cs="Times New Roman"/>
           <w:szCs w:val="20"/>
         </w:rPr>
-        <w:t xml:space="preserve"> </w:t>
-      </w:r>
-      <w:proofErr w:type="spellStart"/>
-      <w:r>
-        <w:rPr>
-          <w:rFonts w:cs="Times New Roman"/>
-          <w:szCs w:val="20"/>
-        </w:rPr>
-        <w:t>iznos</w:t>
-      </w:r>
-      <w:proofErr w:type="spellEnd"/>
-      <w:r>
-        <w:rPr>
-          <w:rFonts w:cs="Times New Roman"/>
-          <w:szCs w:val="20"/>
-        </w:rPr>
-        <w:t xml:space="preserve"> </w:t>
-      </w:r>
-      <w:proofErr w:type="spellStart"/>
-      <w:r>
-        <w:rPr>
-          <w:rFonts w:cs="Times New Roman"/>
-          <w:szCs w:val="20"/>
-        </w:rPr>
-        <w:t>isplate</w:t>
-      </w:r>
-      <w:proofErr w:type="spellEnd"/>
-      <w:r>
-        <w:rPr>
-          <w:rFonts w:cs="Times New Roman"/>
-          <w:szCs w:val="20"/>
-        </w:rPr>
-        <w:t xml:space="preserve"> u </w:t>
-      </w:r>
-      <w:proofErr w:type="spellStart"/>
-      <w:r>
-        <w:rPr>
-          <w:rFonts w:cs="Times New Roman"/>
-          <w:szCs w:val="20"/>
-        </w:rPr>
-        <w:t>dinarima</w:t>
-      </w:r>
-      <w:proofErr w:type="spellEnd"/>
-      <w:r>
-        <w:rPr>
-          <w:rFonts w:cs="Times New Roman"/>
-          <w:szCs w:val="20"/>
-        </w:rPr>
-        <w:t xml:space="preserve"> u </w:t>
-      </w:r>
-      <w:proofErr w:type="spellStart"/>
-      <w:r>
-        <w:rPr>
-          <w:rFonts w:cs="Times New Roman"/>
-          <w:szCs w:val="20"/>
-        </w:rPr>
-        <w:t>odgovarajuće</w:t>
-      </w:r>
-      <w:proofErr w:type="spellEnd"/>
-      <w:r>
-        <w:rPr>
-          <w:rFonts w:cs="Times New Roman"/>
-          <w:szCs w:val="20"/>
-        </w:rPr>
-        <w:t xml:space="preserve"> polje.</w:t>
-      </w:r>
-    </w:p>
-    <w:p>
-      <w:pPr>
-        <w:ind w:left="720"/>
-        <w:rPr>
-          <w:rFonts w:eastAsia="Times New Roman" w:cs="Times New Roman"/>
-        </w:rPr>
-      </w:pPr>
-    </w:p>
-    <w:p>
-      <w:pPr>
-        <w:pStyle w:val="Heading3"/>
-        <w:rPr>
-          <w:i/>
-          <w:iCs/>
-        </w:rPr>
-      </w:pPr>
-      <w:bookmarkStart w:id="11" w:name="_Toc36452435"/>
-      <w:proofErr w:type="spellStart"/>
-      <w:r>
-        <w:rPr>
-          <w:i/>
-          <w:iCs/>
-        </w:rPr>
-        <w:t>Uspešno</w:t>
-      </w:r>
-      <w:proofErr w:type="spellEnd"/>
-      <w:r>
-        <w:rPr>
-          <w:i/>
-          <w:iCs/>
-        </w:rPr>
-        <w:t xml:space="preserve"> </w:t>
-      </w:r>
-      <w:proofErr w:type="spellStart"/>
-      <w:r>
-        <w:rPr>
-          <w:i/>
-          <w:iCs/>
-        </w:rPr>
-        <w:t>evidentiranje</w:t>
-      </w:r>
-      <w:proofErr w:type="spellEnd"/>
-      <w:r>
-        <w:rPr>
-          <w:i/>
-          <w:iCs/>
-        </w:rPr>
-        <w:t xml:space="preserve"> </w:t>
-      </w:r>
-      <w:proofErr w:type="spellStart"/>
-      <w:r>
-        <w:rPr>
-          <w:i/>
-          <w:iCs/>
-        </w:rPr>
-        <w:t>isplate</w:t>
-      </w:r>
-      <w:bookmarkEnd w:id="11"/>
-      <w:proofErr w:type="spellEnd"/>
-    </w:p>
-    <w:p>
-      <w:pPr>
-        <w:ind w:firstLine="720"/>
-        <w:rPr>
-          <w:rFonts w:cs="Times New Roman"/>
-          <w:szCs w:val="20"/>
-        </w:rPr>
-      </w:pPr>
-      <w:proofErr w:type="spellStart"/>
-      <w:r>
-        <w:rPr>
-          <w:rFonts w:cs="Times New Roman"/>
-          <w:szCs w:val="20"/>
-        </w:rPr>
-        <w:t>Operater</w:t>
-      </w:r>
-      <w:proofErr w:type="spellEnd"/>
-      <w:r>
-        <w:rPr>
-          <w:rFonts w:cs="Times New Roman"/>
-          <w:szCs w:val="20"/>
-        </w:rPr>
-        <w:t xml:space="preserve"> </w:t>
-      </w:r>
-      <w:proofErr w:type="spellStart"/>
-      <w:r>
-        <w:rPr>
-          <w:rFonts w:cs="Times New Roman"/>
-          <w:szCs w:val="20"/>
-        </w:rPr>
-        <w:t>klikom</w:t>
-      </w:r>
-      <w:proofErr w:type="spellEnd"/>
-      <w:r>
-        <w:rPr>
-          <w:rFonts w:cs="Times New Roman"/>
-          <w:szCs w:val="20"/>
-        </w:rPr>
-        <w:t xml:space="preserve"> </w:t>
-      </w:r>
-      <w:proofErr w:type="spellStart"/>
-      <w:r>
-        <w:rPr>
-          <w:rFonts w:cs="Times New Roman"/>
-          <w:szCs w:val="20"/>
-        </w:rPr>
-        <w:t>na</w:t>
-      </w:r>
-      <w:proofErr w:type="spellEnd"/>
-      <w:r>
-        <w:rPr>
-          <w:rFonts w:cs="Times New Roman"/>
-          <w:szCs w:val="20"/>
-        </w:rPr>
-        <w:t xml:space="preserve"> </w:t>
-      </w:r>
-      <w:proofErr w:type="spellStart"/>
-      <w:r>
-        <w:rPr>
-          <w:rFonts w:cs="Times New Roman"/>
-          <w:szCs w:val="20"/>
-        </w:rPr>
-        <w:t>dugme</w:t>
-      </w:r>
-      <w:proofErr w:type="spellEnd"/>
-      <w:r>
-        <w:rPr>
-          <w:rFonts w:cs="Times New Roman"/>
-          <w:szCs w:val="20"/>
-        </w:rPr>
-        <w:t xml:space="preserve"> </w:t>
-      </w:r>
-      <w:proofErr w:type="spellStart"/>
-      <w:r>
-        <w:rPr>
-          <w:rFonts w:cs="Times New Roman"/>
-          <w:szCs w:val="20"/>
-        </w:rPr>
-        <w:t>evidentira</w:t>
-      </w:r>
-      <w:proofErr w:type="spellEnd"/>
-      <w:r>
-        <w:rPr>
-          <w:rFonts w:cs="Times New Roman"/>
-          <w:szCs w:val="20"/>
-        </w:rPr>
-        <w:t xml:space="preserve"> </w:t>
-      </w:r>
-      <w:proofErr w:type="spellStart"/>
-      <w:r>
-        <w:rPr>
-          <w:rFonts w:cs="Times New Roman"/>
-          <w:szCs w:val="20"/>
-        </w:rPr>
         <w:t>isplatu</w:t>
       </w:r>
-      <w:proofErr w:type="spellEnd"/>
       <w:r>
         <w:rPr>
           <w:rFonts w:cs="Times New Roman"/>
@@ -3832,8 +2802,7 @@
           <w:i/>
         </w:rPr>
       </w:pPr>
-      <w:bookmarkStart w:id="12" w:name="_Toc36452436"/>
-      <w:proofErr w:type="spellStart"/>
+      <w:bookmarkStart w:id="11" w:name="_Toc42031392"/>
       <w:r>
         <w:rPr>
           <w:i/>
@@ -3850,38 +2819,15 @@
         <w:rPr>
           <w:i/>
         </w:rPr>
-        <w:t>ke</w:t>
-      </w:r>
-      <w:proofErr w:type="spellEnd"/>
+        <w:t xml:space="preserve">ke pri </w:t>
+      </w:r>
       <w:r>
         <w:rPr>
           <w:i/>
         </w:rPr>
-        <w:t xml:space="preserve"> </w:t>
-      </w:r>
-      <w:proofErr w:type="spellStart"/>
-      <w:r>
-        <w:rPr>
-          <w:i/>
-        </w:rPr>
-        <w:t>pri</w:t>
-      </w:r>
-      <w:proofErr w:type="spellEnd"/>
-      <w:r>
-        <w:rPr>
-          <w:i/>
-        </w:rPr>
-        <w:t xml:space="preserve"> </w:t>
-      </w:r>
-      <w:proofErr w:type="spellStart"/>
-      <w:r>
-        <w:rPr>
-          <w:i/>
-        </w:rPr>
         <w:t>isplati</w:t>
       </w:r>
-      <w:bookmarkEnd w:id="12"/>
-      <w:proofErr w:type="spellEnd"/>
+      <w:bookmarkEnd w:id="11"/>
     </w:p>
     <w:p>
       <w:pPr>
@@ -3893,139 +2839,48 @@
       <w:r>
         <w:t xml:space="preserve">         </w:t>
       </w:r>
-      <w:proofErr w:type="spellStart"/>
       <w:r>
         <w:rPr>
           <w:rFonts w:cs="Times New Roman"/>
           <w:szCs w:val="20"/>
         </w:rPr>
-        <w:t>Nakon</w:t>
-      </w:r>
-      <w:proofErr w:type="spellEnd"/>
+        <w:t xml:space="preserve">Nakon pritiska dugmeta </w:t>
+      </w:r>
       <w:r>
         <w:rPr>
           <w:rFonts w:cs="Times New Roman"/>
           <w:szCs w:val="20"/>
         </w:rPr>
-        <w:t xml:space="preserve"> </w:t>
-      </w:r>
-      <w:proofErr w:type="spellStart"/>
+        <w:t>“</w:t>
+      </w:r>
       <w:r>
         <w:rPr>
           <w:rFonts w:cs="Times New Roman"/>
           <w:szCs w:val="20"/>
         </w:rPr>
-        <w:t>pritiska</w:t>
-      </w:r>
-      <w:proofErr w:type="spellEnd"/>
+        <w:t xml:space="preserve">EVIDENTIRAJ </w:t>
+      </w:r>
       <w:r>
         <w:rPr>
           <w:rFonts w:cs="Times New Roman"/>
           <w:szCs w:val="20"/>
         </w:rPr>
-        <w:t xml:space="preserve"> </w:t>
-      </w:r>
-      <w:proofErr w:type="spellStart"/>
+        <w:t>ISPLATU</w:t>
+      </w:r>
       <w:r>
         <w:rPr>
           <w:rFonts w:cs="Times New Roman"/>
           <w:szCs w:val="20"/>
         </w:rPr>
-        <w:t>dugmeta</w:t>
-      </w:r>
-      <w:proofErr w:type="spellEnd"/>
+        <w:t xml:space="preserve">”  </w:t>
+      </w:r>
       <w:r>
         <w:rPr>
           <w:rFonts w:cs="Times New Roman"/>
           <w:szCs w:val="20"/>
         </w:rPr>
-        <w:t xml:space="preserve"> </w:t>
-      </w:r>
-      <w:r>
-        <w:rPr>
-          <w:rFonts w:cs="Times New Roman"/>
-          <w:szCs w:val="20"/>
-        </w:rPr>
-        <w:t>“</w:t>
-      </w:r>
-      <w:r>
-        <w:rPr>
-          <w:rFonts w:cs="Times New Roman"/>
-          <w:szCs w:val="20"/>
-        </w:rPr>
-        <w:t xml:space="preserve">EVIDENTIRAJ </w:t>
-      </w:r>
-      <w:r>
-        <w:rPr>
-          <w:rFonts w:cs="Times New Roman"/>
-          <w:szCs w:val="20"/>
-        </w:rPr>
-        <w:t>ISPLATU</w:t>
-      </w:r>
-      <w:r>
-        <w:rPr>
-          <w:rFonts w:cs="Times New Roman"/>
-          <w:szCs w:val="20"/>
-        </w:rPr>
-        <w:t xml:space="preserve">”  </w:t>
-      </w:r>
-      <w:proofErr w:type="spellStart"/>
-      <w:r>
-        <w:rPr>
-          <w:rFonts w:cs="Times New Roman"/>
-          <w:szCs w:val="20"/>
-        </w:rPr>
-        <w:t>mogu</w:t>
-      </w:r>
-      <w:proofErr w:type="spellEnd"/>
-      <w:r>
-        <w:rPr>
-          <w:rFonts w:cs="Times New Roman"/>
-          <w:szCs w:val="20"/>
-        </w:rPr>
-        <w:t xml:space="preserve"> se </w:t>
-      </w:r>
-      <w:proofErr w:type="spellStart"/>
-      <w:r>
-        <w:rPr>
-          <w:rFonts w:cs="Times New Roman"/>
-          <w:szCs w:val="20"/>
-        </w:rPr>
-        <w:t>dogoditi</w:t>
-      </w:r>
-      <w:proofErr w:type="spellEnd"/>
-      <w:r>
-        <w:rPr>
-          <w:rFonts w:cs="Times New Roman"/>
-          <w:szCs w:val="20"/>
-        </w:rPr>
-        <w:t xml:space="preserve"> </w:t>
-      </w:r>
-      <w:proofErr w:type="spellStart"/>
-      <w:r>
-        <w:rPr>
-          <w:rFonts w:cs="Times New Roman"/>
-          <w:szCs w:val="20"/>
-        </w:rPr>
-        <w:t>sledeće</w:t>
-      </w:r>
-      <w:proofErr w:type="spellEnd"/>
-      <w:r>
-        <w:rPr>
-          <w:rFonts w:cs="Times New Roman"/>
-          <w:szCs w:val="20"/>
-        </w:rPr>
-        <w:t xml:space="preserve"> </w:t>
-      </w:r>
-      <w:proofErr w:type="spellStart"/>
-      <w:r>
-        <w:rPr>
-          <w:rFonts w:cs="Times New Roman"/>
-          <w:szCs w:val="20"/>
-        </w:rPr>
-        <w:t>greške</w:t>
-      </w:r>
-      <w:proofErr w:type="spellEnd"/>
+        <w:t>mogu se dogoditi sledeće greške</w:t>
+      </w:r>
       <w:r>
         <w:rPr>
           <w:rFonts w:cs="Times New Roman"/>
@@ -4046,63 +2901,18 @@
           <w:rFonts w:eastAsia="Times New Roman" w:cs="Times New Roman"/>
         </w:rPr>
       </w:pPr>
-      <w:proofErr w:type="spellStart"/>
-      <w:r>
-        <w:rPr>
-          <w:rFonts w:eastAsia="Times New Roman" w:cs="Times New Roman"/>
-        </w:rPr>
-        <w:t>Ukoliko</w:t>
-      </w:r>
-      <w:proofErr w:type="spellEnd"/>
-      <w:r>
-        <w:rPr>
-          <w:rFonts w:eastAsia="Times New Roman" w:cs="Times New Roman"/>
-        </w:rPr>
-        <w:t xml:space="preserve"> </w:t>
-      </w:r>
-      <w:proofErr w:type="spellStart"/>
-      <w:r>
-        <w:rPr>
-          <w:rFonts w:eastAsia="Times New Roman" w:cs="Times New Roman"/>
-        </w:rPr>
-        <w:t>kartica</w:t>
-      </w:r>
-      <w:proofErr w:type="spellEnd"/>
-      <w:r>
-        <w:rPr>
-          <w:rFonts w:eastAsia="Times New Roman" w:cs="Times New Roman"/>
-        </w:rPr>
-        <w:t xml:space="preserve"> </w:t>
-      </w:r>
-      <w:proofErr w:type="spellStart"/>
-      <w:r>
-        <w:rPr>
-          <w:rFonts w:eastAsia="Times New Roman" w:cs="Times New Roman"/>
-        </w:rPr>
-        <w:t>sa</w:t>
-      </w:r>
-      <w:proofErr w:type="spellEnd"/>
-      <w:r>
-        <w:rPr>
-          <w:rFonts w:eastAsia="Times New Roman" w:cs="Times New Roman"/>
-        </w:rPr>
-        <w:t xml:space="preserve"> </w:t>
-      </w:r>
-      <w:proofErr w:type="spellStart"/>
-      <w:r>
-        <w:rPr>
-          <w:rFonts w:eastAsia="Times New Roman" w:cs="Times New Roman"/>
-        </w:rPr>
-        <w:t>unetim</w:t>
-      </w:r>
-      <w:proofErr w:type="spellEnd"/>
-      <w:r>
-        <w:rPr>
-          <w:rFonts w:eastAsia="Times New Roman" w:cs="Times New Roman"/>
-        </w:rPr>
-        <w:t xml:space="preserve"> ID-</w:t>
-      </w:r>
-      <w:proofErr w:type="spellStart"/>
+      <w:r>
+        <w:rPr>
+          <w:rFonts w:eastAsia="Times New Roman" w:cs="Times New Roman"/>
+        </w:rPr>
+        <w:t xml:space="preserve">Ukoliko </w:t>
+      </w:r>
+      <w:r>
+        <w:rPr>
+          <w:rFonts w:eastAsia="Times New Roman" w:cs="Times New Roman"/>
+        </w:rPr>
+        <w:t>kartica sa unetim ID-</w:t>
+      </w:r>
       <w:r>
         <w:rPr>
           <w:rFonts w:eastAsia="Times New Roman" w:cs="Times New Roman"/>
@@ -4113,91 +2923,25 @@
         <w:rPr>
           <w:rFonts w:eastAsia="Times New Roman" w:cs="Times New Roman"/>
         </w:rPr>
-        <w:t>em</w:t>
-      </w:r>
-      <w:proofErr w:type="spellEnd"/>
-      <w:r>
-        <w:rPr>
-          <w:rFonts w:eastAsia="Times New Roman" w:cs="Times New Roman"/>
-        </w:rPr>
-        <w:t xml:space="preserve"> ne </w:t>
-      </w:r>
-      <w:proofErr w:type="spellStart"/>
-      <w:r>
-        <w:rPr>
-          <w:rFonts w:eastAsia="Times New Roman" w:cs="Times New Roman"/>
-        </w:rPr>
-        <w:t>postoji</w:t>
-      </w:r>
-      <w:proofErr w:type="spellEnd"/>
-      <w:r>
-        <w:rPr>
-          <w:rFonts w:eastAsia="Times New Roman" w:cs="Times New Roman"/>
-        </w:rPr>
-        <w:t xml:space="preserve"> u </w:t>
-      </w:r>
-      <w:proofErr w:type="spellStart"/>
-      <w:r>
-        <w:rPr>
-          <w:rFonts w:eastAsia="Times New Roman" w:cs="Times New Roman"/>
-        </w:rPr>
-        <w:t>bazi</w:t>
-      </w:r>
-      <w:proofErr w:type="spellEnd"/>
+        <w:t>em ne postoji u bazi</w:t>
+      </w:r>
       <w:r>
         <w:rPr>
           <w:rFonts w:eastAsia="Times New Roman" w:cs="Times New Roman"/>
         </w:rPr>
         <w:t xml:space="preserve">, </w:t>
       </w:r>
-      <w:proofErr w:type="spellStart"/>
-      <w:r>
-        <w:rPr>
-          <w:rFonts w:eastAsia="Times New Roman" w:cs="Times New Roman"/>
-        </w:rPr>
-        <w:t>operater</w:t>
-      </w:r>
-      <w:proofErr w:type="spellEnd"/>
-      <w:r>
-        <w:rPr>
-          <w:rFonts w:eastAsia="Times New Roman" w:cs="Times New Roman"/>
-        </w:rPr>
-        <w:t xml:space="preserve"> </w:t>
-      </w:r>
-      <w:proofErr w:type="spellStart"/>
-      <w:r>
-        <w:rPr>
-          <w:rFonts w:eastAsia="Times New Roman" w:cs="Times New Roman"/>
-        </w:rPr>
-        <w:t>dobija</w:t>
-      </w:r>
-      <w:proofErr w:type="spellEnd"/>
-      <w:r>
-        <w:rPr>
-          <w:rFonts w:eastAsia="Times New Roman" w:cs="Times New Roman"/>
-        </w:rPr>
-        <w:t xml:space="preserve"> </w:t>
-      </w:r>
-      <w:proofErr w:type="spellStart"/>
-      <w:r>
-        <w:rPr>
-          <w:rFonts w:eastAsia="Times New Roman" w:cs="Times New Roman"/>
-        </w:rPr>
-        <w:t>poruku</w:t>
-      </w:r>
-      <w:proofErr w:type="spellEnd"/>
-      <w:r>
-        <w:rPr>
-          <w:rFonts w:eastAsia="Times New Roman" w:cs="Times New Roman"/>
-        </w:rPr>
-        <w:t xml:space="preserve"> o </w:t>
-      </w:r>
-      <w:proofErr w:type="spellStart"/>
-      <w:r>
-        <w:rPr>
-          <w:rFonts w:eastAsia="Times New Roman" w:cs="Times New Roman"/>
-        </w:rPr>
-        <w:t>greš</w:t>
+      <w:r>
+        <w:rPr>
+          <w:rFonts w:eastAsia="Times New Roman" w:cs="Times New Roman"/>
+        </w:rPr>
+        <w:t xml:space="preserve">admin </w:t>
+      </w:r>
+      <w:r>
+        <w:rPr>
+          <w:rFonts w:eastAsia="Times New Roman" w:cs="Times New Roman"/>
+        </w:rPr>
+        <w:t>dobija poruku o greš</w:t>
       </w:r>
       <w:r>
         <w:rPr>
@@ -4209,14 +2953,7 @@
         <w:rPr>
           <w:rFonts w:eastAsia="Times New Roman" w:cs="Times New Roman"/>
         </w:rPr>
-        <w:t>i</w:t>
-      </w:r>
-      <w:proofErr w:type="spellEnd"/>
-      <w:r>
-        <w:rPr>
-          <w:rFonts w:eastAsia="Times New Roman" w:cs="Times New Roman"/>
-        </w:rPr>
-        <w:t>.</w:t>
+        <w:t>i.</w:t>
       </w:r>
     </w:p>
     <w:p>
@@ -4231,140 +2968,18 @@
           <w:rFonts w:eastAsia="Times New Roman" w:cs="Times New Roman"/>
         </w:rPr>
       </w:pPr>
-      <w:proofErr w:type="spellStart"/>
-      <w:r>
-        <w:rPr>
-          <w:rFonts w:eastAsia="Times New Roman" w:cs="Times New Roman"/>
-        </w:rPr>
-        <w:t>Ukoliko</w:t>
-      </w:r>
-      <w:proofErr w:type="spellEnd"/>
-      <w:r>
-        <w:rPr>
-          <w:rFonts w:eastAsia="Times New Roman" w:cs="Times New Roman"/>
-        </w:rPr>
-        <w:t xml:space="preserve"> </w:t>
-      </w:r>
-      <w:proofErr w:type="spellStart"/>
-      <w:r>
-        <w:rPr>
-          <w:rFonts w:eastAsia="Times New Roman" w:cs="Times New Roman"/>
-        </w:rPr>
-        <w:t>kartica</w:t>
-      </w:r>
-      <w:proofErr w:type="spellEnd"/>
-      <w:r>
-        <w:rPr>
-          <w:rFonts w:eastAsia="Times New Roman" w:cs="Times New Roman"/>
-        </w:rPr>
-        <w:t xml:space="preserve"> </w:t>
-      </w:r>
-      <w:proofErr w:type="spellStart"/>
-      <w:r>
-        <w:rPr>
-          <w:rFonts w:eastAsia="Times New Roman" w:cs="Times New Roman"/>
-        </w:rPr>
-        <w:t>sa</w:t>
-      </w:r>
-      <w:proofErr w:type="spellEnd"/>
-      <w:r>
-        <w:rPr>
-          <w:rFonts w:eastAsia="Times New Roman" w:cs="Times New Roman"/>
-        </w:rPr>
-        <w:t xml:space="preserve"> </w:t>
-      </w:r>
-      <w:proofErr w:type="spellStart"/>
-      <w:r>
-        <w:rPr>
-          <w:rFonts w:eastAsia="Times New Roman" w:cs="Times New Roman"/>
-        </w:rPr>
-        <w:t>unetim</w:t>
-      </w:r>
-      <w:proofErr w:type="spellEnd"/>
-      <w:r>
-        <w:rPr>
-          <w:rFonts w:eastAsia="Times New Roman" w:cs="Times New Roman"/>
-        </w:rPr>
-        <w:t xml:space="preserve"> ID-</w:t>
-      </w:r>
-      <w:proofErr w:type="spellStart"/>
-      <w:r>
-        <w:rPr>
-          <w:rFonts w:eastAsia="Times New Roman" w:cs="Times New Roman"/>
-        </w:rPr>
-        <w:t>jem</w:t>
-      </w:r>
-      <w:proofErr w:type="spellEnd"/>
-      <w:r>
-        <w:rPr>
-          <w:rFonts w:eastAsia="Times New Roman" w:cs="Times New Roman"/>
-        </w:rPr>
-        <w:t xml:space="preserve"> </w:t>
-      </w:r>
-      <w:proofErr w:type="spellStart"/>
-      <w:r>
-        <w:rPr>
-          <w:rFonts w:eastAsia="Times New Roman" w:cs="Times New Roman"/>
-        </w:rPr>
-        <w:t>postoji</w:t>
-      </w:r>
-      <w:proofErr w:type="spellEnd"/>
-      <w:r>
-        <w:rPr>
-          <w:rFonts w:eastAsia="Times New Roman" w:cs="Times New Roman"/>
-        </w:rPr>
-        <w:t xml:space="preserve">, </w:t>
-      </w:r>
-      <w:proofErr w:type="spellStart"/>
-      <w:r>
-        <w:rPr>
-          <w:rFonts w:eastAsia="Times New Roman" w:cs="Times New Roman"/>
-        </w:rPr>
-        <w:t>ali</w:t>
-      </w:r>
-      <w:proofErr w:type="spellEnd"/>
-      <w:r>
-        <w:rPr>
-          <w:rFonts w:eastAsia="Times New Roman" w:cs="Times New Roman"/>
-        </w:rPr>
-        <w:t xml:space="preserve"> se </w:t>
-      </w:r>
-      <w:proofErr w:type="spellStart"/>
-      <w:r>
-        <w:rPr>
-          <w:rFonts w:eastAsia="Times New Roman" w:cs="Times New Roman"/>
-        </w:rPr>
-        <w:t>odnosi</w:t>
-      </w:r>
-      <w:proofErr w:type="spellEnd"/>
-      <w:r>
-        <w:rPr>
-          <w:rFonts w:eastAsia="Times New Roman" w:cs="Times New Roman"/>
-        </w:rPr>
-        <w:t xml:space="preserve"> </w:t>
-      </w:r>
-      <w:proofErr w:type="spellStart"/>
-      <w:r>
-        <w:rPr>
-          <w:rFonts w:eastAsia="Times New Roman" w:cs="Times New Roman"/>
-        </w:rPr>
-        <w:t>na</w:t>
-      </w:r>
-      <w:proofErr w:type="spellEnd"/>
-      <w:r>
-        <w:rPr>
-          <w:rFonts w:eastAsia="Times New Roman" w:cs="Times New Roman"/>
-        </w:rPr>
-        <w:t xml:space="preserve"> </w:t>
-      </w:r>
-      <w:proofErr w:type="spellStart"/>
-      <w:r>
-        <w:rPr>
-          <w:rFonts w:eastAsia="Times New Roman" w:cs="Times New Roman"/>
-        </w:rPr>
-        <w:t>gosta</w:t>
-      </w:r>
-      <w:proofErr w:type="spellEnd"/>
+      <w:r>
+        <w:rPr>
+          <w:rFonts w:eastAsia="Times New Roman" w:cs="Times New Roman"/>
+        </w:rPr>
+        <w:t>Ukoliko kartica sa unetim ID-jem postoji, ali se odnosi na gosta</w:t>
+      </w:r>
+      <w:r>
+        <w:rPr>
+          <w:rFonts w:eastAsia="Times New Roman" w:cs="Times New Roman"/>
+        </w:rPr>
+        <w:t xml:space="preserve"> admin dobija poruku o grešci</w:t>
+      </w:r>
       <w:r>
         <w:rPr>
           <w:rFonts w:eastAsia="Times New Roman" w:cs="Times New Roman"/>
@@ -4384,15 +2999,19 @@
           <w:rFonts w:eastAsia="Times New Roman" w:cs="Times New Roman"/>
         </w:rPr>
       </w:pPr>
-      <w:proofErr w:type="spellStart"/>
       <w:r>
         <w:rPr>
           <w:rFonts w:eastAsia="Times New Roman" w:cs="Times New Roman"/>
         </w:rPr>
         <w:lastRenderedPageBreak/>
-        <w:t>Ukoliko</w:t>
-      </w:r>
-      <w:proofErr w:type="spellEnd"/>
+        <w:t xml:space="preserve">Ukoliko </w:t>
+      </w:r>
+      <w:r>
+        <w:rPr>
+          <w:rFonts w:eastAsia="Times New Roman" w:cs="Times New Roman"/>
+        </w:rPr>
+        <w:t>bar jedno od polja nije uneto,</w:t>
+      </w:r>
       <w:r>
         <w:rPr>
           <w:rFonts w:eastAsia="Times New Roman" w:cs="Times New Roman"/>
@@ -4403,120 +3022,32 @@
         <w:rPr>
           <w:rFonts w:eastAsia="Times New Roman" w:cs="Times New Roman"/>
         </w:rPr>
-        <w:t xml:space="preserve">bar </w:t>
-      </w:r>
-      <w:proofErr w:type="spellStart"/>
-      <w:r>
-        <w:rPr>
-          <w:rFonts w:eastAsia="Times New Roman" w:cs="Times New Roman"/>
-        </w:rPr>
-        <w:t>jedno</w:t>
-      </w:r>
-      <w:proofErr w:type="spellEnd"/>
-      <w:r>
-        <w:rPr>
-          <w:rFonts w:eastAsia="Times New Roman" w:cs="Times New Roman"/>
-        </w:rPr>
-        <w:t xml:space="preserve"> od </w:t>
-      </w:r>
-      <w:proofErr w:type="spellStart"/>
-      <w:r>
-        <w:rPr>
-          <w:rFonts w:eastAsia="Times New Roman" w:cs="Times New Roman"/>
-        </w:rPr>
-        <w:t>polja</w:t>
-      </w:r>
-      <w:proofErr w:type="spellEnd"/>
-      <w:r>
-        <w:rPr>
-          <w:rFonts w:eastAsia="Times New Roman" w:cs="Times New Roman"/>
-        </w:rPr>
-        <w:t xml:space="preserve"> </w:t>
-      </w:r>
-      <w:proofErr w:type="spellStart"/>
-      <w:r>
-        <w:rPr>
-          <w:rFonts w:eastAsia="Times New Roman" w:cs="Times New Roman"/>
-        </w:rPr>
-        <w:t>nije</w:t>
-      </w:r>
-      <w:proofErr w:type="spellEnd"/>
-      <w:r>
-        <w:rPr>
-          <w:rFonts w:eastAsia="Times New Roman" w:cs="Times New Roman"/>
-        </w:rPr>
-        <w:t xml:space="preserve"> </w:t>
-      </w:r>
-      <w:proofErr w:type="spellStart"/>
-      <w:r>
-        <w:rPr>
-          <w:rFonts w:eastAsia="Times New Roman" w:cs="Times New Roman"/>
-        </w:rPr>
-        <w:t>uneto</w:t>
-      </w:r>
-      <w:proofErr w:type="spellEnd"/>
-      <w:r>
-        <w:rPr>
-          <w:rFonts w:eastAsia="Times New Roman" w:cs="Times New Roman"/>
-        </w:rPr>
-        <w:t>,</w:t>
-      </w:r>
-      <w:r>
-        <w:rPr>
-          <w:rFonts w:eastAsia="Times New Roman" w:cs="Times New Roman"/>
-        </w:rPr>
-        <w:t xml:space="preserve"> </w:t>
-      </w:r>
-      <w:proofErr w:type="spellStart"/>
-      <w:r>
-        <w:rPr>
-          <w:rFonts w:eastAsia="Times New Roman" w:cs="Times New Roman"/>
-        </w:rPr>
-        <w:t>operater</w:t>
-      </w:r>
-      <w:proofErr w:type="spellEnd"/>
-      <w:r>
-        <w:rPr>
-          <w:rFonts w:eastAsia="Times New Roman" w:cs="Times New Roman"/>
-        </w:rPr>
-        <w:t xml:space="preserve"> </w:t>
-      </w:r>
-      <w:proofErr w:type="spellStart"/>
-      <w:r>
-        <w:rPr>
-          <w:rFonts w:eastAsia="Times New Roman" w:cs="Times New Roman"/>
-        </w:rPr>
-        <w:t>dobija</w:t>
-      </w:r>
-      <w:proofErr w:type="spellEnd"/>
-      <w:r>
-        <w:rPr>
-          <w:rFonts w:eastAsia="Times New Roman" w:cs="Times New Roman"/>
-        </w:rPr>
-        <w:t xml:space="preserve"> </w:t>
-      </w:r>
-      <w:proofErr w:type="spellStart"/>
-      <w:r>
-        <w:rPr>
-          <w:rFonts w:eastAsia="Times New Roman" w:cs="Times New Roman"/>
-        </w:rPr>
-        <w:t>odgovarajuću</w:t>
-      </w:r>
-      <w:proofErr w:type="spellEnd"/>
-      <w:r>
-        <w:rPr>
-          <w:rFonts w:eastAsia="Times New Roman" w:cs="Times New Roman"/>
-        </w:rPr>
-        <w:t xml:space="preserve"> </w:t>
-      </w:r>
-      <w:proofErr w:type="spellStart"/>
+        <w:t xml:space="preserve">admin </w:t>
+      </w:r>
+      <w:r>
+        <w:rPr>
+          <w:rFonts w:eastAsia="Times New Roman" w:cs="Times New Roman"/>
+        </w:rPr>
+        <w:t xml:space="preserve">dobija </w:t>
+      </w:r>
+      <w:r>
+        <w:rPr>
+          <w:rFonts w:eastAsia="Times New Roman" w:cs="Times New Roman"/>
+        </w:rPr>
+        <w:t xml:space="preserve">odgovarajuću </w:t>
+      </w:r>
       <w:r>
         <w:rPr>
           <w:rFonts w:eastAsia="Times New Roman" w:cs="Times New Roman"/>
         </w:rPr>
         <w:t>poruku</w:t>
       </w:r>
-      <w:proofErr w:type="spellEnd"/>
+      <w:r>
+        <w:rPr>
+          <w:rFonts w:eastAsia="Times New Roman" w:cs="Times New Roman"/>
+        </w:rPr>
+        <w:t xml:space="preserve"> o grešci</w:t>
+      </w:r>
       <w:r>
         <w:rPr>
           <w:rFonts w:eastAsia="Times New Roman" w:cs="Times New Roman"/>
@@ -4536,19 +3067,11 @@
           <w:rFonts w:eastAsia="Times New Roman" w:cs="Times New Roman"/>
         </w:rPr>
       </w:pPr>
-      <w:proofErr w:type="spellStart"/>
-      <w:r>
-        <w:rPr>
-          <w:rFonts w:eastAsia="Times New Roman" w:cs="Times New Roman"/>
-        </w:rPr>
-        <w:t>Ukoliko</w:t>
-      </w:r>
-      <w:proofErr w:type="spellEnd"/>
-      <w:r>
-        <w:rPr>
-          <w:rFonts w:eastAsia="Times New Roman" w:cs="Times New Roman"/>
-        </w:rPr>
-        <w:t xml:space="preserve"> polje “I</w:t>
+      <w:r>
+        <w:rPr>
+          <w:rFonts w:eastAsia="Times New Roman" w:cs="Times New Roman"/>
+        </w:rPr>
+        <w:t>Ukoliko polje “I</w:t>
       </w:r>
       <w:r>
         <w:rPr>
@@ -4560,142 +3083,14 @@
         <w:rPr>
           <w:rFonts w:eastAsia="Times New Roman" w:cs="Times New Roman"/>
         </w:rPr>
-        <w:t xml:space="preserve">” pored </w:t>
-      </w:r>
-      <w:proofErr w:type="spellStart"/>
-      <w:r>
-        <w:rPr>
-          <w:rFonts w:eastAsia="Times New Roman" w:cs="Times New Roman"/>
-        </w:rPr>
-        <w:t>brojeva</w:t>
-      </w:r>
-      <w:proofErr w:type="spellEnd"/>
-      <w:r>
-        <w:rPr>
-          <w:rFonts w:eastAsia="Times New Roman" w:cs="Times New Roman"/>
-        </w:rPr>
-        <w:t xml:space="preserve"> </w:t>
-      </w:r>
-      <w:proofErr w:type="spellStart"/>
-      <w:r>
-        <w:rPr>
-          <w:rFonts w:eastAsia="Times New Roman" w:cs="Times New Roman"/>
-        </w:rPr>
-        <w:t>sadrži</w:t>
-      </w:r>
-      <w:proofErr w:type="spellEnd"/>
-      <w:r>
-        <w:rPr>
-          <w:rFonts w:eastAsia="Times New Roman" w:cs="Times New Roman"/>
-        </w:rPr>
-        <w:t xml:space="preserve"> </w:t>
-      </w:r>
-      <w:proofErr w:type="spellStart"/>
-      <w:r>
-        <w:rPr>
-          <w:rFonts w:eastAsia="Times New Roman" w:cs="Times New Roman"/>
-        </w:rPr>
-        <w:t>i</w:t>
-      </w:r>
-      <w:proofErr w:type="spellEnd"/>
-      <w:r>
-        <w:rPr>
-          <w:rFonts w:eastAsia="Times New Roman" w:cs="Times New Roman"/>
-        </w:rPr>
-        <w:t xml:space="preserve"> </w:t>
-      </w:r>
-      <w:proofErr w:type="spellStart"/>
-      <w:r>
-        <w:rPr>
-          <w:rFonts w:eastAsia="Times New Roman" w:cs="Times New Roman"/>
-        </w:rPr>
-        <w:t>neke</w:t>
-      </w:r>
-      <w:proofErr w:type="spellEnd"/>
-      <w:r>
-        <w:rPr>
-          <w:rFonts w:eastAsia="Times New Roman" w:cs="Times New Roman"/>
-        </w:rPr>
-        <w:t xml:space="preserve"> </w:t>
-      </w:r>
-      <w:proofErr w:type="spellStart"/>
-      <w:r>
-        <w:rPr>
-          <w:rFonts w:eastAsia="Times New Roman" w:cs="Times New Roman"/>
-        </w:rPr>
-        <w:t>druge</w:t>
-      </w:r>
-      <w:proofErr w:type="spellEnd"/>
-      <w:r>
-        <w:rPr>
-          <w:rFonts w:eastAsia="Times New Roman" w:cs="Times New Roman"/>
-        </w:rPr>
-        <w:t xml:space="preserve"> </w:t>
-      </w:r>
-      <w:proofErr w:type="spellStart"/>
-      <w:r>
-        <w:rPr>
-          <w:rFonts w:eastAsia="Times New Roman" w:cs="Times New Roman"/>
-        </w:rPr>
-        <w:t>simbole</w:t>
-      </w:r>
-      <w:proofErr w:type="spellEnd"/>
-      <w:r>
-        <w:rPr>
-          <w:rFonts w:eastAsia="Times New Roman" w:cs="Times New Roman"/>
-        </w:rPr>
-        <w:t xml:space="preserve">, </w:t>
-      </w:r>
-      <w:proofErr w:type="spellStart"/>
-      <w:r>
-        <w:rPr>
-          <w:rFonts w:eastAsia="Times New Roman" w:cs="Times New Roman"/>
-        </w:rPr>
-        <w:t>sistem</w:t>
-      </w:r>
-      <w:proofErr w:type="spellEnd"/>
-      <w:r>
-        <w:rPr>
-          <w:rFonts w:eastAsia="Times New Roman" w:cs="Times New Roman"/>
-        </w:rPr>
-        <w:t xml:space="preserve"> </w:t>
-      </w:r>
-      <w:proofErr w:type="spellStart"/>
-      <w:r>
-        <w:rPr>
-          <w:rFonts w:eastAsia="Times New Roman" w:cs="Times New Roman"/>
-        </w:rPr>
-        <w:t>prikazuje</w:t>
-      </w:r>
-      <w:proofErr w:type="spellEnd"/>
-      <w:r>
-        <w:rPr>
-          <w:rFonts w:eastAsia="Times New Roman" w:cs="Times New Roman"/>
-        </w:rPr>
-        <w:t xml:space="preserve"> </w:t>
-      </w:r>
-      <w:proofErr w:type="spellStart"/>
-      <w:r>
-        <w:rPr>
-          <w:rFonts w:eastAsia="Times New Roman" w:cs="Times New Roman"/>
-        </w:rPr>
-        <w:t>odgovarajuću</w:t>
-      </w:r>
-      <w:proofErr w:type="spellEnd"/>
-      <w:r>
-        <w:rPr>
-          <w:rFonts w:eastAsia="Times New Roman" w:cs="Times New Roman"/>
-        </w:rPr>
-        <w:t xml:space="preserve"> </w:t>
-      </w:r>
-      <w:proofErr w:type="spellStart"/>
-      <w:r>
-        <w:rPr>
-          <w:rFonts w:eastAsia="Times New Roman" w:cs="Times New Roman"/>
-        </w:rPr>
-        <w:t>poruku</w:t>
-      </w:r>
-      <w:proofErr w:type="spellEnd"/>
+        <w:t>” pored brojeva sadrži i neke druge simbole, sistem prikazuje odgovarajuću poruku</w:t>
+      </w:r>
+      <w:r>
+        <w:rPr>
+          <w:rFonts w:eastAsia="Times New Roman" w:cs="Times New Roman"/>
+        </w:rPr>
+        <w:t xml:space="preserve"> o grešci adminu</w:t>
+      </w:r>
       <w:r>
         <w:rPr>
           <w:rFonts w:eastAsia="Times New Roman" w:cs="Times New Roman"/>
@@ -4715,159 +3110,11 @@
           <w:rFonts w:eastAsia="Times New Roman" w:cs="Times New Roman"/>
         </w:rPr>
       </w:pPr>
-      <w:proofErr w:type="spellStart"/>
-      <w:r>
-        <w:rPr>
-          <w:rFonts w:eastAsia="Times New Roman" w:cs="Times New Roman"/>
-        </w:rPr>
-        <w:t>Ukoliko</w:t>
-      </w:r>
-      <w:proofErr w:type="spellEnd"/>
-      <w:r>
-        <w:rPr>
-          <w:rFonts w:eastAsia="Times New Roman" w:cs="Times New Roman"/>
-        </w:rPr>
-        <w:t xml:space="preserve"> </w:t>
-      </w:r>
-      <w:proofErr w:type="spellStart"/>
-      <w:r>
-        <w:rPr>
-          <w:rFonts w:eastAsia="Times New Roman" w:cs="Times New Roman"/>
-        </w:rPr>
-        <w:t>korisnik</w:t>
-      </w:r>
-      <w:proofErr w:type="spellEnd"/>
-      <w:r>
-        <w:rPr>
-          <w:rFonts w:eastAsia="Times New Roman" w:cs="Times New Roman"/>
-        </w:rPr>
-        <w:t xml:space="preserve"> </w:t>
-      </w:r>
-      <w:proofErr w:type="spellStart"/>
-      <w:r>
-        <w:rPr>
-          <w:rFonts w:eastAsia="Times New Roman" w:cs="Times New Roman"/>
-        </w:rPr>
-        <w:t>nema</w:t>
-      </w:r>
-      <w:proofErr w:type="spellEnd"/>
-      <w:r>
-        <w:rPr>
-          <w:rFonts w:eastAsia="Times New Roman" w:cs="Times New Roman"/>
-        </w:rPr>
-        <w:t xml:space="preserve"> </w:t>
-      </w:r>
-      <w:proofErr w:type="spellStart"/>
-      <w:r>
-        <w:rPr>
-          <w:rFonts w:eastAsia="Times New Roman" w:cs="Times New Roman"/>
-        </w:rPr>
-        <w:t>dovoljno</w:t>
-      </w:r>
-      <w:proofErr w:type="spellEnd"/>
-      <w:r>
-        <w:rPr>
-          <w:rFonts w:eastAsia="Times New Roman" w:cs="Times New Roman"/>
-        </w:rPr>
-        <w:t xml:space="preserve"> </w:t>
-      </w:r>
-      <w:proofErr w:type="spellStart"/>
-      <w:r>
-        <w:rPr>
-          <w:rFonts w:eastAsia="Times New Roman" w:cs="Times New Roman"/>
-        </w:rPr>
-        <w:t>sredstava</w:t>
-      </w:r>
-      <w:proofErr w:type="spellEnd"/>
-      <w:r>
-        <w:rPr>
-          <w:rFonts w:eastAsia="Times New Roman" w:cs="Times New Roman"/>
-        </w:rPr>
-        <w:t xml:space="preserve"> </w:t>
-      </w:r>
-      <w:proofErr w:type="spellStart"/>
-      <w:r>
-        <w:rPr>
-          <w:rFonts w:eastAsia="Times New Roman" w:cs="Times New Roman"/>
-        </w:rPr>
-        <w:t>na</w:t>
-      </w:r>
-      <w:proofErr w:type="spellEnd"/>
-      <w:r>
-        <w:rPr>
-          <w:rFonts w:eastAsia="Times New Roman" w:cs="Times New Roman"/>
-        </w:rPr>
-        <w:t xml:space="preserve"> </w:t>
-      </w:r>
-      <w:proofErr w:type="spellStart"/>
-      <w:r>
-        <w:rPr>
-          <w:rFonts w:eastAsia="Times New Roman" w:cs="Times New Roman"/>
-        </w:rPr>
-        <w:t>kartici</w:t>
-      </w:r>
-      <w:proofErr w:type="spellEnd"/>
-      <w:r>
-        <w:rPr>
-          <w:rFonts w:eastAsia="Times New Roman" w:cs="Times New Roman"/>
-        </w:rPr>
-        <w:t xml:space="preserve">, </w:t>
-      </w:r>
-      <w:proofErr w:type="spellStart"/>
-      <w:r>
-        <w:rPr>
-          <w:rFonts w:eastAsia="Times New Roman" w:cs="Times New Roman"/>
-        </w:rPr>
-        <w:t>sistem</w:t>
-      </w:r>
-      <w:proofErr w:type="spellEnd"/>
-      <w:r>
-        <w:rPr>
-          <w:rFonts w:eastAsia="Times New Roman" w:cs="Times New Roman"/>
-        </w:rPr>
-        <w:t xml:space="preserve"> </w:t>
-      </w:r>
-      <w:proofErr w:type="spellStart"/>
-      <w:r>
-        <w:rPr>
-          <w:rFonts w:eastAsia="Times New Roman" w:cs="Times New Roman"/>
-        </w:rPr>
-        <w:t>prikazuje</w:t>
-      </w:r>
-      <w:proofErr w:type="spellEnd"/>
-      <w:r>
-        <w:rPr>
-          <w:rFonts w:eastAsia="Times New Roman" w:cs="Times New Roman"/>
-        </w:rPr>
-        <w:t xml:space="preserve"> </w:t>
-      </w:r>
-      <w:proofErr w:type="spellStart"/>
-      <w:r>
-        <w:rPr>
-          <w:rFonts w:eastAsia="Times New Roman" w:cs="Times New Roman"/>
-        </w:rPr>
-        <w:t>poruku</w:t>
-      </w:r>
-      <w:proofErr w:type="spellEnd"/>
-      <w:r>
-        <w:rPr>
-          <w:rFonts w:eastAsia="Times New Roman" w:cs="Times New Roman"/>
-        </w:rPr>
-        <w:t xml:space="preserve"> o </w:t>
-      </w:r>
-      <w:proofErr w:type="spellStart"/>
-      <w:r>
-        <w:rPr>
-          <w:rFonts w:eastAsia="Times New Roman" w:cs="Times New Roman"/>
-        </w:rPr>
-        <w:t>grešci</w:t>
-      </w:r>
-      <w:proofErr w:type="spellEnd"/>
-      <w:r>
-        <w:rPr>
-          <w:rFonts w:eastAsia="Times New Roman" w:cs="Times New Roman"/>
-        </w:rPr>
-        <w:t>.</w:t>
+      <w:r>
+        <w:rPr>
+          <w:rFonts w:eastAsia="Times New Roman" w:cs="Times New Roman"/>
+        </w:rPr>
+        <w:t>Ukoliko korisnik nema dovoljno sredstava na kartici, sistem prikazuje poruku o grešci.</w:t>
       </w:r>
     </w:p>
     <w:p>
@@ -4881,21 +3128,11 @@
         <w:spacing w:after="220" w:line="480" w:lineRule="auto"/>
         <w:ind w:left="705" w:hanging="720"/>
       </w:pPr>
-      <w:bookmarkStart w:id="13" w:name="_Toc36452437"/>
-      <w:proofErr w:type="spellStart"/>
-      <w:r>
-        <w:t>Posebni</w:t>
-      </w:r>
-      <w:proofErr w:type="spellEnd"/>
-      <w:r>
-        <w:t xml:space="preserve"> </w:t>
-      </w:r>
-      <w:proofErr w:type="spellStart"/>
-      <w:r>
-        <w:t>zahtevi</w:t>
-      </w:r>
-      <w:bookmarkEnd w:id="13"/>
-      <w:proofErr w:type="spellEnd"/>
+      <w:bookmarkStart w:id="12" w:name="_Toc42031393"/>
+      <w:r>
+        <w:t>Posebni zahtevi</w:t>
+      </w:r>
+      <w:bookmarkEnd w:id="12"/>
       <w:r>
         <w:t xml:space="preserve"> </w:t>
       </w:r>
@@ -4909,19 +3146,11 @@
           <w:rFonts w:cs="Times New Roman"/>
         </w:rPr>
       </w:pPr>
-      <w:proofErr w:type="spellStart"/>
       <w:r>
         <w:rPr>
           <w:rFonts w:eastAsia="Arial" w:cs="Times New Roman"/>
         </w:rPr>
-        <w:t>Nema</w:t>
-      </w:r>
-      <w:proofErr w:type="spellEnd"/>
-      <w:r>
-        <w:rPr>
-          <w:rFonts w:eastAsia="Arial" w:cs="Times New Roman"/>
-        </w:rPr>
-        <w:t>.</w:t>
+        <w:t>Nema.</w:t>
       </w:r>
     </w:p>
     <w:p>
@@ -4930,13 +3159,11 @@
         <w:spacing w:after="195" w:line="480" w:lineRule="auto"/>
         <w:ind w:left="705" w:hanging="720"/>
       </w:pPr>
-      <w:bookmarkStart w:id="14" w:name="_Toc36452438"/>
-      <w:proofErr w:type="spellStart"/>
+      <w:bookmarkStart w:id="13" w:name="_Toc42031394"/>
       <w:r>
         <w:t>Preduslovi</w:t>
       </w:r>
-      <w:bookmarkEnd w:id="14"/>
-      <w:proofErr w:type="spellEnd"/>
+      <w:bookmarkEnd w:id="13"/>
       <w:r>
         <w:t xml:space="preserve">  </w:t>
       </w:r>
@@ -4951,7 +3178,6 @@
           <w:szCs w:val="20"/>
         </w:rPr>
       </w:pPr>
-      <w:proofErr w:type="spellStart"/>
       <w:r>
         <w:rPr>
           <w:rFonts w:cs="Times New Roman"/>
@@ -4966,159 +3192,22 @@
           <w:color w:val="auto"/>
           <w:szCs w:val="20"/>
         </w:rPr>
-        <w:t>orisnik</w:t>
-      </w:r>
-      <w:proofErr w:type="spellEnd"/>
+        <w:t>orisnik poseduje karticu</w:t>
+      </w:r>
       <w:r>
         <w:rPr>
           <w:rFonts w:cs="Times New Roman"/>
           <w:color w:val="auto"/>
           <w:szCs w:val="20"/>
         </w:rPr>
-        <w:t xml:space="preserve"> </w:t>
-      </w:r>
-      <w:proofErr w:type="spellStart"/>
+        <w:t xml:space="preserve"> i ima dovoljno sredstava na kartici</w:t>
+      </w:r>
       <w:r>
         <w:rPr>
           <w:rFonts w:cs="Times New Roman"/>
           <w:color w:val="auto"/>
           <w:szCs w:val="20"/>
         </w:rPr>
-        <w:t>poseduje</w:t>
-      </w:r>
-      <w:proofErr w:type="spellEnd"/>
-      <w:r>
-        <w:rPr>
-          <w:rFonts w:cs="Times New Roman"/>
-          <w:color w:val="auto"/>
-          <w:szCs w:val="20"/>
-        </w:rPr>
-        <w:t xml:space="preserve"> </w:t>
-      </w:r>
-      <w:proofErr w:type="spellStart"/>
-      <w:r>
-        <w:rPr>
-          <w:rFonts w:cs="Times New Roman"/>
-          <w:color w:val="auto"/>
-          <w:szCs w:val="20"/>
-        </w:rPr>
-        <w:t>karticu</w:t>
-      </w:r>
-      <w:proofErr w:type="spellEnd"/>
-      <w:r>
-        <w:rPr>
-          <w:rFonts w:cs="Times New Roman"/>
-          <w:color w:val="auto"/>
-          <w:szCs w:val="20"/>
-        </w:rPr>
-        <w:t xml:space="preserve"> </w:t>
-      </w:r>
-      <w:proofErr w:type="spellStart"/>
-      <w:r>
-        <w:rPr>
-          <w:rFonts w:cs="Times New Roman"/>
-          <w:color w:val="auto"/>
-          <w:szCs w:val="20"/>
-        </w:rPr>
-        <w:t>i</w:t>
-      </w:r>
-      <w:proofErr w:type="spellEnd"/>
-      <w:r>
-        <w:rPr>
-          <w:rFonts w:cs="Times New Roman"/>
-          <w:color w:val="auto"/>
-          <w:szCs w:val="20"/>
-        </w:rPr>
-        <w:t xml:space="preserve"> </w:t>
-      </w:r>
-      <w:proofErr w:type="spellStart"/>
-      <w:r>
-        <w:rPr>
-          <w:rFonts w:cs="Times New Roman"/>
-          <w:color w:val="auto"/>
-          <w:szCs w:val="20"/>
-        </w:rPr>
-        <w:t>ima</w:t>
-      </w:r>
-      <w:proofErr w:type="spellEnd"/>
-      <w:r>
-        <w:rPr>
-          <w:rFonts w:cs="Times New Roman"/>
-          <w:color w:val="auto"/>
-          <w:szCs w:val="20"/>
-        </w:rPr>
-        <w:t xml:space="preserve"> </w:t>
-      </w:r>
-      <w:proofErr w:type="spellStart"/>
-      <w:r>
-        <w:rPr>
-          <w:rFonts w:cs="Times New Roman"/>
-          <w:color w:val="auto"/>
-          <w:szCs w:val="20"/>
-        </w:rPr>
-        <w:t>dovoljno</w:t>
-      </w:r>
-      <w:proofErr w:type="spellEnd"/>
-      <w:r>
-        <w:rPr>
-          <w:rFonts w:cs="Times New Roman"/>
-          <w:color w:val="auto"/>
-          <w:szCs w:val="20"/>
-        </w:rPr>
-        <w:t xml:space="preserve"> </w:t>
-      </w:r>
-      <w:proofErr w:type="spellStart"/>
-      <w:r>
-        <w:rPr>
-          <w:rFonts w:cs="Times New Roman"/>
-          <w:color w:val="auto"/>
-          <w:szCs w:val="20"/>
-        </w:rPr>
-        <w:t>sredstava</w:t>
-      </w:r>
-      <w:proofErr w:type="spellEnd"/>
-      <w:r>
-        <w:rPr>
-          <w:rFonts w:cs="Times New Roman"/>
-          <w:color w:val="auto"/>
-          <w:szCs w:val="20"/>
-        </w:rPr>
-        <w:t xml:space="preserve"> </w:t>
-      </w:r>
-      <w:proofErr w:type="spellStart"/>
-      <w:r>
-        <w:rPr>
-          <w:rFonts w:cs="Times New Roman"/>
-          <w:color w:val="auto"/>
-          <w:szCs w:val="20"/>
-        </w:rPr>
-        <w:t>na</w:t>
-      </w:r>
-      <w:proofErr w:type="spellEnd"/>
-      <w:r>
-        <w:rPr>
-          <w:rFonts w:cs="Times New Roman"/>
-          <w:color w:val="auto"/>
-          <w:szCs w:val="20"/>
-        </w:rPr>
-        <w:t xml:space="preserve"> </w:t>
-      </w:r>
-      <w:proofErr w:type="spellStart"/>
-      <w:r>
-        <w:rPr>
-          <w:rFonts w:cs="Times New Roman"/>
-          <w:color w:val="auto"/>
-          <w:szCs w:val="20"/>
-        </w:rPr>
-        <w:t>kartici</w:t>
-      </w:r>
-      <w:proofErr w:type="spellEnd"/>
-      <w:r>
-        <w:rPr>
-          <w:rFonts w:cs="Times New Roman"/>
-          <w:color w:val="auto"/>
-          <w:szCs w:val="20"/>
-        </w:rPr>
         <w:t>.</w:t>
       </w:r>
     </w:p>
@@ -5128,13 +3217,11 @@
         <w:spacing w:after="90" w:line="480" w:lineRule="auto"/>
         <w:ind w:left="705" w:hanging="720"/>
       </w:pPr>
-      <w:bookmarkStart w:id="15" w:name="_Toc36452439"/>
-      <w:proofErr w:type="spellStart"/>
+      <w:bookmarkStart w:id="14" w:name="_Toc42031395"/>
       <w:r>
         <w:t>Posledice</w:t>
       </w:r>
-      <w:bookmarkEnd w:id="15"/>
-      <w:proofErr w:type="spellEnd"/>
+      <w:bookmarkEnd w:id="14"/>
       <w:r>
         <w:t xml:space="preserve"> </w:t>
       </w:r>
@@ -5148,7 +3235,6 @@
           <w:szCs w:val="20"/>
         </w:rPr>
       </w:pPr>
-      <w:proofErr w:type="spellStart"/>
       <w:r>
         <w:rPr>
           <w:rFonts w:cs="Times New Roman"/>
@@ -5156,77 +3242,19 @@
         </w:rPr>
         <w:t>Isplata</w:t>
       </w:r>
-      <w:proofErr w:type="spellEnd"/>
       <w:r>
         <w:rPr>
           <w:rFonts w:cs="Times New Roman"/>
           <w:szCs w:val="20"/>
         </w:rPr>
-        <w:t xml:space="preserve"> se </w:t>
-      </w:r>
-      <w:proofErr w:type="spellStart"/>
+        <w:t xml:space="preserve"> se evidentira na kartici</w:t>
+      </w:r>
       <w:r>
         <w:rPr>
           <w:rFonts w:cs="Times New Roman"/>
           <w:szCs w:val="20"/>
         </w:rPr>
-        <w:t>evidentira</w:t>
-      </w:r>
-      <w:proofErr w:type="spellEnd"/>
-      <w:r>
-        <w:rPr>
-          <w:rFonts w:cs="Times New Roman"/>
-          <w:szCs w:val="20"/>
-        </w:rPr>
-        <w:t xml:space="preserve"> </w:t>
-      </w:r>
-      <w:proofErr w:type="spellStart"/>
-      <w:r>
-        <w:rPr>
-          <w:rFonts w:cs="Times New Roman"/>
-          <w:szCs w:val="20"/>
-        </w:rPr>
-        <w:t>na</w:t>
-      </w:r>
-      <w:proofErr w:type="spellEnd"/>
-      <w:r>
-        <w:rPr>
-          <w:rFonts w:cs="Times New Roman"/>
-          <w:szCs w:val="20"/>
-        </w:rPr>
-        <w:t xml:space="preserve"> </w:t>
-      </w:r>
-      <w:proofErr w:type="spellStart"/>
-      <w:r>
-        <w:rPr>
-          <w:rFonts w:cs="Times New Roman"/>
-          <w:szCs w:val="20"/>
-        </w:rPr>
-        <w:t>kartici</w:t>
-      </w:r>
-      <w:proofErr w:type="spellEnd"/>
-      <w:r>
-        <w:rPr>
-          <w:rFonts w:cs="Times New Roman"/>
-          <w:szCs w:val="20"/>
-        </w:rPr>
-        <w:t xml:space="preserve"> (u </w:t>
-      </w:r>
-      <w:proofErr w:type="spellStart"/>
-      <w:r>
-        <w:rPr>
-          <w:rFonts w:cs="Times New Roman"/>
-          <w:szCs w:val="20"/>
-        </w:rPr>
-        <w:t>sistemu</w:t>
-      </w:r>
-      <w:proofErr w:type="spellEnd"/>
-      <w:r>
-        <w:rPr>
-          <w:rFonts w:cs="Times New Roman"/>
-          <w:szCs w:val="20"/>
-        </w:rPr>
-        <w:t>)</w:t>
+        <w:t>, skidaju se sredstva sa nje i korisniku se izdaje račun</w:t>
       </w:r>
       <w:r>
         <w:rPr>
@@ -5253,7 +3281,7 @@
 </file>
 
 <file path=word/endnotes.xml><?xml version="1.0" encoding="utf-8"?>
-<w:endnotes xmlns:wpc="http://schemas.microsoft.com/office/word/2010/wordprocessingCanvas" xmlns:cx="http://schemas.microsoft.com/office/drawing/2014/chartex" xmlns:cx1="http://schemas.microsoft.com/office/drawing/2015/9/8/chartex" xmlns:cx2="http://schemas.microsoft.com/office/drawing/2015/10/21/chartex" xmlns:cx3="http://schemas.microsoft.com/office/drawing/2016/5/9/chartex" xmlns:cx4="http://schemas.microsoft.com/office/drawing/2016/5/10/chartex" xmlns:cx5="http://schemas.microsoft.com/office/drawing/2016/5/11/chartex" xmlns:cx6="http://schemas.microsoft.com/office/drawing/2016/5/12/chartex" xmlns:cx7="http://schemas.microsoft.com/office/drawing/2016/5/13/chartex" xmlns:cx8="http://schemas.microsoft.com/office/drawing/2016/5/14/chartex" xmlns:mc="http://schemas.openxmlformats.org/markup-compatibility/2006" xmlns:aink="http://schemas.microsoft.com/office/drawing/2016/ink" xmlns:am3d="http://schemas.microsoft.com/office/drawing/2017/model3d" xmlns:o="urn:schemas-microsoft-com:office:office" xmlns:r="http://schemas.openxmlformats.org/officeDocument/2006/relationships" xmlns:m="http://schemas.openxmlformats.org/officeDocument/2006/math" xmlns:v="urn:schemas-microsoft-com:vml" xmlns:wp14="http://schemas.microsoft.com/office/word/2010/wordprocessingDrawing" xmlns:wp="http://schemas.openxmlformats.org/drawingml/2006/wordprocessingDrawing" xmlns:w10="urn:schemas-microsoft-com:office:word" xmlns:w="http://schemas.openxmlformats.org/wordprocessingml/2006/main" xmlns:w14="http://schemas.microsoft.com/office/word/2010/wordml" xmlns:w15="http://schemas.microsoft.com/office/word/2012/wordml" xmlns:w16cid="http://schemas.microsoft.com/office/word/2016/wordml/cid" xmlns:w16se="http://schemas.microsoft.com/office/word/2015/wordml/symex" xmlns:wpg="http://schemas.microsoft.com/office/word/2010/wordprocessingGroup" xmlns:wpi="http://schemas.microsoft.com/office/word/2010/wordprocessingInk" xmlns:wne="http://schemas.microsoft.com/office/word/2006/wordml" xmlns:wps="http://schemas.microsoft.com/office/word/2010/wordprocessingShape" mc:Ignorable="w14 w15 w16se w16cid wp14">
+<w:endnotes xmlns:wpc="http://schemas.microsoft.com/office/word/2010/wordprocessingCanvas" xmlns:cx="http://schemas.microsoft.com/office/drawing/2014/chartex" xmlns:cx1="http://schemas.microsoft.com/office/drawing/2015/9/8/chartex" xmlns:cx2="http://schemas.microsoft.com/office/drawing/2015/10/21/chartex" xmlns:cx3="http://schemas.microsoft.com/office/drawing/2016/5/9/chartex" xmlns:cx4="http://schemas.microsoft.com/office/drawing/2016/5/10/chartex" xmlns:cx5="http://schemas.microsoft.com/office/drawing/2016/5/11/chartex" xmlns:cx6="http://schemas.microsoft.com/office/drawing/2016/5/12/chartex" xmlns:cx7="http://schemas.microsoft.com/office/drawing/2016/5/13/chartex" xmlns:cx8="http://schemas.microsoft.com/office/drawing/2016/5/14/chartex" xmlns:mc="http://schemas.openxmlformats.org/markup-compatibility/2006" xmlns:aink="http://schemas.microsoft.com/office/drawing/2016/ink" xmlns:am3d="http://schemas.microsoft.com/office/drawing/2017/model3d" xmlns:o="urn:schemas-microsoft-com:office:office" xmlns:r="http://schemas.openxmlformats.org/officeDocument/2006/relationships" xmlns:m="http://schemas.openxmlformats.org/officeDocument/2006/math" xmlns:v="urn:schemas-microsoft-com:vml" xmlns:wp14="http://schemas.microsoft.com/office/word/2010/wordprocessingDrawing" xmlns:wp="http://schemas.openxmlformats.org/drawingml/2006/wordprocessingDrawing" xmlns:w10="urn:schemas-microsoft-com:office:word" xmlns:w="http://schemas.openxmlformats.org/wordprocessingml/2006/main" xmlns:w14="http://schemas.microsoft.com/office/word/2010/wordml" xmlns:w15="http://schemas.microsoft.com/office/word/2012/wordml" xmlns:w16cex="http://schemas.microsoft.com/office/word/2018/wordml/cex" xmlns:w16cid="http://schemas.microsoft.com/office/word/2016/wordml/cid" xmlns:w16="http://schemas.microsoft.com/office/word/2018/wordml" xmlns:w16se="http://schemas.microsoft.com/office/word/2015/wordml/symex" xmlns:wpg="http://schemas.microsoft.com/office/word/2010/wordprocessingGroup" xmlns:wpi="http://schemas.microsoft.com/office/word/2010/wordprocessingInk" xmlns:wne="http://schemas.microsoft.com/office/word/2006/wordml" xmlns:wps="http://schemas.microsoft.com/office/word/2010/wordprocessingShape" mc:Ignorable="w14 w15 w16se w16cid w16 w16cex wp14">
   <w:endnote w:type="separator" w:id="-1">
     <w:p>
       <w:pPr>
@@ -5278,7 +3306,7 @@
 </file>
 
 <file path=word/footer1.xml><?xml version="1.0" encoding="utf-8"?>
-<w:ftr xmlns:wpc="http://schemas.microsoft.com/office/word/2010/wordprocessingCanvas" xmlns:cx="http://schemas.microsoft.com/office/drawing/2014/chartex" xmlns:cx1="http://schemas.microsoft.com/office/drawing/2015/9/8/chartex" xmlns:cx2="http://schemas.microsoft.com/office/drawing/2015/10/21/chartex" xmlns:cx3="http://schemas.microsoft.com/office/drawing/2016/5/9/chartex" xmlns:cx4="http://schemas.microsoft.com/office/drawing/2016/5/10/chartex" xmlns:cx5="http://schemas.microsoft.com/office/drawing/2016/5/11/chartex" xmlns:cx6="http://schemas.microsoft.com/office/drawing/2016/5/12/chartex" xmlns:cx7="http://schemas.microsoft.com/office/drawing/2016/5/13/chartex" xmlns:cx8="http://schemas.microsoft.com/office/drawing/2016/5/14/chartex" xmlns:mc="http://schemas.openxmlformats.org/markup-compatibility/2006" xmlns:aink="http://schemas.microsoft.com/office/drawing/2016/ink" xmlns:am3d="http://schemas.microsoft.com/office/drawing/2017/model3d" xmlns:o="urn:schemas-microsoft-com:office:office" xmlns:r="http://schemas.openxmlformats.org/officeDocument/2006/relationships" xmlns:m="http://schemas.openxmlformats.org/officeDocument/2006/math" xmlns:v="urn:schemas-microsoft-com:vml" xmlns:wp14="http://schemas.microsoft.com/office/word/2010/wordprocessingDrawing" xmlns:wp="http://schemas.openxmlformats.org/drawingml/2006/wordprocessingDrawing" xmlns:w10="urn:schemas-microsoft-com:office:word" xmlns:w="http://schemas.openxmlformats.org/wordprocessingml/2006/main" xmlns:w14="http://schemas.microsoft.com/office/word/2010/wordml" xmlns:w15="http://schemas.microsoft.com/office/word/2012/wordml" xmlns:w16cid="http://schemas.microsoft.com/office/word/2016/wordml/cid" xmlns:w16se="http://schemas.microsoft.com/office/word/2015/wordml/symex" xmlns:wpg="http://schemas.microsoft.com/office/word/2010/wordprocessingGroup" xmlns:wpi="http://schemas.microsoft.com/office/word/2010/wordprocessingInk" xmlns:wne="http://schemas.microsoft.com/office/word/2006/wordml" xmlns:wps="http://schemas.microsoft.com/office/word/2010/wordprocessingShape" mc:Ignorable="w14 w15 w16se w16cid wp14">
+<w:ftr xmlns:wpc="http://schemas.microsoft.com/office/word/2010/wordprocessingCanvas" xmlns:cx="http://schemas.microsoft.com/office/drawing/2014/chartex" xmlns:cx1="http://schemas.microsoft.com/office/drawing/2015/9/8/chartex" xmlns:cx2="http://schemas.microsoft.com/office/drawing/2015/10/21/chartex" xmlns:cx3="http://schemas.microsoft.com/office/drawing/2016/5/9/chartex" xmlns:cx4="http://schemas.microsoft.com/office/drawing/2016/5/10/chartex" xmlns:cx5="http://schemas.microsoft.com/office/drawing/2016/5/11/chartex" xmlns:cx6="http://schemas.microsoft.com/office/drawing/2016/5/12/chartex" xmlns:cx7="http://schemas.microsoft.com/office/drawing/2016/5/13/chartex" xmlns:cx8="http://schemas.microsoft.com/office/drawing/2016/5/14/chartex" xmlns:mc="http://schemas.openxmlformats.org/markup-compatibility/2006" xmlns:aink="http://schemas.microsoft.com/office/drawing/2016/ink" xmlns:am3d="http://schemas.microsoft.com/office/drawing/2017/model3d" xmlns:o="urn:schemas-microsoft-com:office:office" xmlns:r="http://schemas.openxmlformats.org/officeDocument/2006/relationships" xmlns:m="http://schemas.openxmlformats.org/officeDocument/2006/math" xmlns:v="urn:schemas-microsoft-com:vml" xmlns:wp14="http://schemas.microsoft.com/office/word/2010/wordprocessingDrawing" xmlns:wp="http://schemas.openxmlformats.org/drawingml/2006/wordprocessingDrawing" xmlns:w10="urn:schemas-microsoft-com:office:word" xmlns:w="http://schemas.openxmlformats.org/wordprocessingml/2006/main" xmlns:w14="http://schemas.microsoft.com/office/word/2010/wordml" xmlns:w15="http://schemas.microsoft.com/office/word/2012/wordml" xmlns:w16cex="http://schemas.microsoft.com/office/word/2018/wordml/cex" xmlns:w16cid="http://schemas.microsoft.com/office/word/2016/wordml/cid" xmlns:w16="http://schemas.microsoft.com/office/word/2018/wordml" xmlns:w16se="http://schemas.microsoft.com/office/word/2015/wordml/symex" xmlns:wpg="http://schemas.microsoft.com/office/word/2010/wordprocessingGroup" xmlns:wpi="http://schemas.microsoft.com/office/word/2010/wordprocessingInk" xmlns:wne="http://schemas.microsoft.com/office/word/2006/wordml" xmlns:wps="http://schemas.microsoft.com/office/word/2010/wordprocessingShape" mc:Ignorable="w14 w15 w16se w16cid w16 w16cex wp14">
   <w:p>
     <w:pPr>
       <w:tabs>
@@ -5333,7 +3361,7 @@
 </file>
 
 <file path=word/footer2.xml><?xml version="1.0" encoding="utf-8"?>
-<w:ftr xmlns:wpc="http://schemas.microsoft.com/office/word/2010/wordprocessingCanvas" xmlns:cx="http://schemas.microsoft.com/office/drawing/2014/chartex" xmlns:cx1="http://schemas.microsoft.com/office/drawing/2015/9/8/chartex" xmlns:cx2="http://schemas.microsoft.com/office/drawing/2015/10/21/chartex" xmlns:cx3="http://schemas.microsoft.com/office/drawing/2016/5/9/chartex" xmlns:cx4="http://schemas.microsoft.com/office/drawing/2016/5/10/chartex" xmlns:cx5="http://schemas.microsoft.com/office/drawing/2016/5/11/chartex" xmlns:cx6="http://schemas.microsoft.com/office/drawing/2016/5/12/chartex" xmlns:cx7="http://schemas.microsoft.com/office/drawing/2016/5/13/chartex" xmlns:cx8="http://schemas.microsoft.com/office/drawing/2016/5/14/chartex" xmlns:mc="http://schemas.openxmlformats.org/markup-compatibility/2006" xmlns:aink="http://schemas.microsoft.com/office/drawing/2016/ink" xmlns:am3d="http://schemas.microsoft.com/office/drawing/2017/model3d" xmlns:o="urn:schemas-microsoft-com:office:office" xmlns:r="http://schemas.openxmlformats.org/officeDocument/2006/relationships" xmlns:m="http://schemas.openxmlformats.org/officeDocument/2006/math" xmlns:v="urn:schemas-microsoft-com:vml" xmlns:wp14="http://schemas.microsoft.com/office/word/2010/wordprocessingDrawing" xmlns:wp="http://schemas.openxmlformats.org/drawingml/2006/wordprocessingDrawing" xmlns:w10="urn:schemas-microsoft-com:office:word" xmlns:w="http://schemas.openxmlformats.org/wordprocessingml/2006/main" xmlns:w14="http://schemas.microsoft.com/office/word/2010/wordml" xmlns:w15="http://schemas.microsoft.com/office/word/2012/wordml" xmlns:w16cid="http://schemas.microsoft.com/office/word/2016/wordml/cid" xmlns:w16se="http://schemas.microsoft.com/office/word/2015/wordml/symex" xmlns:wpg="http://schemas.microsoft.com/office/word/2010/wordprocessingGroup" xmlns:wpi="http://schemas.microsoft.com/office/word/2010/wordprocessingInk" xmlns:wne="http://schemas.microsoft.com/office/word/2006/wordml" xmlns:wps="http://schemas.microsoft.com/office/word/2010/wordprocessingShape" mc:Ignorable="w14 w15 w16se w16cid wp14">
+<w:ftr xmlns:wpc="http://schemas.microsoft.com/office/word/2010/wordprocessingCanvas" xmlns:cx="http://schemas.microsoft.com/office/drawing/2014/chartex" xmlns:cx1="http://schemas.microsoft.com/office/drawing/2015/9/8/chartex" xmlns:cx2="http://schemas.microsoft.com/office/drawing/2015/10/21/chartex" xmlns:cx3="http://schemas.microsoft.com/office/drawing/2016/5/9/chartex" xmlns:cx4="http://schemas.microsoft.com/office/drawing/2016/5/10/chartex" xmlns:cx5="http://schemas.microsoft.com/office/drawing/2016/5/11/chartex" xmlns:cx6="http://schemas.microsoft.com/office/drawing/2016/5/12/chartex" xmlns:cx7="http://schemas.microsoft.com/office/drawing/2016/5/13/chartex" xmlns:cx8="http://schemas.microsoft.com/office/drawing/2016/5/14/chartex" xmlns:mc="http://schemas.openxmlformats.org/markup-compatibility/2006" xmlns:aink="http://schemas.microsoft.com/office/drawing/2016/ink" xmlns:am3d="http://schemas.microsoft.com/office/drawing/2017/model3d" xmlns:o="urn:schemas-microsoft-com:office:office" xmlns:r="http://schemas.openxmlformats.org/officeDocument/2006/relationships" xmlns:m="http://schemas.openxmlformats.org/officeDocument/2006/math" xmlns:v="urn:schemas-microsoft-com:vml" xmlns:wp14="http://schemas.microsoft.com/office/word/2010/wordprocessingDrawing" xmlns:wp="http://schemas.openxmlformats.org/drawingml/2006/wordprocessingDrawing" xmlns:w10="urn:schemas-microsoft-com:office:word" xmlns:w="http://schemas.openxmlformats.org/wordprocessingml/2006/main" xmlns:w14="http://schemas.microsoft.com/office/word/2010/wordml" xmlns:w15="http://schemas.microsoft.com/office/word/2012/wordml" xmlns:w16cex="http://schemas.microsoft.com/office/word/2018/wordml/cex" xmlns:w16cid="http://schemas.microsoft.com/office/word/2016/wordml/cid" xmlns:w16="http://schemas.microsoft.com/office/word/2018/wordml" xmlns:w16se="http://schemas.microsoft.com/office/word/2015/wordml/symex" xmlns:wpg="http://schemas.microsoft.com/office/word/2010/wordprocessingGroup" xmlns:wpi="http://schemas.microsoft.com/office/word/2010/wordprocessingInk" xmlns:wne="http://schemas.microsoft.com/office/word/2006/wordml" xmlns:wps="http://schemas.microsoft.com/office/word/2010/wordprocessingShape" mc:Ignorable="w14 w15 w16se w16cid w16 w16cex wp14">
   <w:p>
     <w:pPr>
       <w:tabs>
@@ -5389,13 +3417,13 @@
 </file>
 
 <file path=word/footer3.xml><?xml version="1.0" encoding="utf-8"?>
-<w:ftr xmlns:wpc="http://schemas.microsoft.com/office/word/2010/wordprocessingCanvas" xmlns:cx="http://schemas.microsoft.com/office/drawing/2014/chartex" xmlns:cx1="http://schemas.microsoft.com/office/drawing/2015/9/8/chartex" xmlns:cx2="http://schemas.microsoft.com/office/drawing/2015/10/21/chartex" xmlns:cx3="http://schemas.microsoft.com/office/drawing/2016/5/9/chartex" xmlns:cx4="http://schemas.microsoft.com/office/drawing/2016/5/10/chartex" xmlns:cx5="http://schemas.microsoft.com/office/drawing/2016/5/11/chartex" xmlns:cx6="http://schemas.microsoft.com/office/drawing/2016/5/12/chartex" xmlns:cx7="http://schemas.microsoft.com/office/drawing/2016/5/13/chartex" xmlns:cx8="http://schemas.microsoft.com/office/drawing/2016/5/14/chartex" xmlns:mc="http://schemas.openxmlformats.org/markup-compatibility/2006" xmlns:aink="http://schemas.microsoft.com/office/drawing/2016/ink" xmlns:am3d="http://schemas.microsoft.com/office/drawing/2017/model3d" xmlns:o="urn:schemas-microsoft-com:office:office" xmlns:r="http://schemas.openxmlformats.org/officeDocument/2006/relationships" xmlns:m="http://schemas.openxmlformats.org/officeDocument/2006/math" xmlns:v="urn:schemas-microsoft-com:vml" xmlns:wp14="http://schemas.microsoft.com/office/word/2010/wordprocessingDrawing" xmlns:wp="http://schemas.openxmlformats.org/drawingml/2006/wordprocessingDrawing" xmlns:w10="urn:schemas-microsoft-com:office:word" xmlns:w="http://schemas.openxmlformats.org/wordprocessingml/2006/main" xmlns:w14="http://schemas.microsoft.com/office/word/2010/wordml" xmlns:w15="http://schemas.microsoft.com/office/word/2012/wordml" xmlns:w16cid="http://schemas.microsoft.com/office/word/2016/wordml/cid" xmlns:w16se="http://schemas.microsoft.com/office/word/2015/wordml/symex" xmlns:wpg="http://schemas.microsoft.com/office/word/2010/wordprocessingGroup" xmlns:wpi="http://schemas.microsoft.com/office/word/2010/wordprocessingInk" xmlns:wne="http://schemas.microsoft.com/office/word/2006/wordml" xmlns:wps="http://schemas.microsoft.com/office/word/2010/wordprocessingShape" mc:Ignorable="w14 w15 w16se w16cid wp14">
+<w:ftr xmlns:wpc="http://schemas.microsoft.com/office/word/2010/wordprocessingCanvas" xmlns:cx="http://schemas.microsoft.com/office/drawing/2014/chartex" xmlns:cx1="http://schemas.microsoft.com/office/drawing/2015/9/8/chartex" xmlns:cx2="http://schemas.microsoft.com/office/drawing/2015/10/21/chartex" xmlns:cx3="http://schemas.microsoft.com/office/drawing/2016/5/9/chartex" xmlns:cx4="http://schemas.microsoft.com/office/drawing/2016/5/10/chartex" xmlns:cx5="http://schemas.microsoft.com/office/drawing/2016/5/11/chartex" xmlns:cx6="http://schemas.microsoft.com/office/drawing/2016/5/12/chartex" xmlns:cx7="http://schemas.microsoft.com/office/drawing/2016/5/13/chartex" xmlns:cx8="http://schemas.microsoft.com/office/drawing/2016/5/14/chartex" xmlns:mc="http://schemas.openxmlformats.org/markup-compatibility/2006" xmlns:aink="http://schemas.microsoft.com/office/drawing/2016/ink" xmlns:am3d="http://schemas.microsoft.com/office/drawing/2017/model3d" xmlns:o="urn:schemas-microsoft-com:office:office" xmlns:r="http://schemas.openxmlformats.org/officeDocument/2006/relationships" xmlns:m="http://schemas.openxmlformats.org/officeDocument/2006/math" xmlns:v="urn:schemas-microsoft-com:vml" xmlns:wp14="http://schemas.microsoft.com/office/word/2010/wordprocessingDrawing" xmlns:wp="http://schemas.openxmlformats.org/drawingml/2006/wordprocessingDrawing" xmlns:w10="urn:schemas-microsoft-com:office:word" xmlns:w="http://schemas.openxmlformats.org/wordprocessingml/2006/main" xmlns:w14="http://schemas.microsoft.com/office/word/2010/wordml" xmlns:w15="http://schemas.microsoft.com/office/word/2012/wordml" xmlns:w16cex="http://schemas.microsoft.com/office/word/2018/wordml/cex" xmlns:w16cid="http://schemas.microsoft.com/office/word/2016/wordml/cid" xmlns:w16="http://schemas.microsoft.com/office/word/2018/wordml" xmlns:w16se="http://schemas.microsoft.com/office/word/2015/wordml/symex" xmlns:wpg="http://schemas.microsoft.com/office/word/2010/wordprocessingGroup" xmlns:wpi="http://schemas.microsoft.com/office/word/2010/wordprocessingInk" xmlns:wne="http://schemas.microsoft.com/office/word/2006/wordml" xmlns:wps="http://schemas.microsoft.com/office/word/2010/wordprocessingShape" mc:Ignorable="w14 w15 w16se w16cid w16 w16cex wp14">
   <w:p/>
 </w:ftr>
 </file>
 
 <file path=word/footnotes.xml><?xml version="1.0" encoding="utf-8"?>
-<w:footnotes xmlns:wpc="http://schemas.microsoft.com/office/word/2010/wordprocessingCanvas" xmlns:cx="http://schemas.microsoft.com/office/drawing/2014/chartex" xmlns:cx1="http://schemas.microsoft.com/office/drawing/2015/9/8/chartex" xmlns:cx2="http://schemas.microsoft.com/office/drawing/2015/10/21/chartex" xmlns:cx3="http://schemas.microsoft.com/office/drawing/2016/5/9/chartex" xmlns:cx4="http://schemas.microsoft.com/office/drawing/2016/5/10/chartex" xmlns:cx5="http://schemas.microsoft.com/office/drawing/2016/5/11/chartex" xmlns:cx6="http://schemas.microsoft.com/office/drawing/2016/5/12/chartex" xmlns:cx7="http://schemas.microsoft.com/office/drawing/2016/5/13/chartex" xmlns:cx8="http://schemas.microsoft.com/office/drawing/2016/5/14/chartex" xmlns:mc="http://schemas.openxmlformats.org/markup-compatibility/2006" xmlns:aink="http://schemas.microsoft.com/office/drawing/2016/ink" xmlns:am3d="http://schemas.microsoft.com/office/drawing/2017/model3d" xmlns:o="urn:schemas-microsoft-com:office:office" xmlns:r="http://schemas.openxmlformats.org/officeDocument/2006/relationships" xmlns:m="http://schemas.openxmlformats.org/officeDocument/2006/math" xmlns:v="urn:schemas-microsoft-com:vml" xmlns:wp14="http://schemas.microsoft.com/office/word/2010/wordprocessingDrawing" xmlns:wp="http://schemas.openxmlformats.org/drawingml/2006/wordprocessingDrawing" xmlns:w10="urn:schemas-microsoft-com:office:word" xmlns:w="http://schemas.openxmlformats.org/wordprocessingml/2006/main" xmlns:w14="http://schemas.microsoft.com/office/word/2010/wordml" xmlns:w15="http://schemas.microsoft.com/office/word/2012/wordml" xmlns:w16cid="http://schemas.microsoft.com/office/word/2016/wordml/cid" xmlns:w16se="http://schemas.microsoft.com/office/word/2015/wordml/symex" xmlns:wpg="http://schemas.microsoft.com/office/word/2010/wordprocessingGroup" xmlns:wpi="http://schemas.microsoft.com/office/word/2010/wordprocessingInk" xmlns:wne="http://schemas.microsoft.com/office/word/2006/wordml" xmlns:wps="http://schemas.microsoft.com/office/word/2010/wordprocessingShape" mc:Ignorable="w14 w15 w16se w16cid wp14">
+<w:footnotes xmlns:wpc="http://schemas.microsoft.com/office/word/2010/wordprocessingCanvas" xmlns:cx="http://schemas.microsoft.com/office/drawing/2014/chartex" xmlns:cx1="http://schemas.microsoft.com/office/drawing/2015/9/8/chartex" xmlns:cx2="http://schemas.microsoft.com/office/drawing/2015/10/21/chartex" xmlns:cx3="http://schemas.microsoft.com/office/drawing/2016/5/9/chartex" xmlns:cx4="http://schemas.microsoft.com/office/drawing/2016/5/10/chartex" xmlns:cx5="http://schemas.microsoft.com/office/drawing/2016/5/11/chartex" xmlns:cx6="http://schemas.microsoft.com/office/drawing/2016/5/12/chartex" xmlns:cx7="http://schemas.microsoft.com/office/drawing/2016/5/13/chartex" xmlns:cx8="http://schemas.microsoft.com/office/drawing/2016/5/14/chartex" xmlns:mc="http://schemas.openxmlformats.org/markup-compatibility/2006" xmlns:aink="http://schemas.microsoft.com/office/drawing/2016/ink" xmlns:am3d="http://schemas.microsoft.com/office/drawing/2017/model3d" xmlns:o="urn:schemas-microsoft-com:office:office" xmlns:r="http://schemas.openxmlformats.org/officeDocument/2006/relationships" xmlns:m="http://schemas.openxmlformats.org/officeDocument/2006/math" xmlns:v="urn:schemas-microsoft-com:vml" xmlns:wp14="http://schemas.microsoft.com/office/word/2010/wordprocessingDrawing" xmlns:wp="http://schemas.openxmlformats.org/drawingml/2006/wordprocessingDrawing" xmlns:w10="urn:schemas-microsoft-com:office:word" xmlns:w="http://schemas.openxmlformats.org/wordprocessingml/2006/main" xmlns:w14="http://schemas.microsoft.com/office/word/2010/wordml" xmlns:w15="http://schemas.microsoft.com/office/word/2012/wordml" xmlns:w16cex="http://schemas.microsoft.com/office/word/2018/wordml/cex" xmlns:w16cid="http://schemas.microsoft.com/office/word/2016/wordml/cid" xmlns:w16="http://schemas.microsoft.com/office/word/2018/wordml" xmlns:w16se="http://schemas.microsoft.com/office/word/2015/wordml/symex" xmlns:wpg="http://schemas.microsoft.com/office/word/2010/wordprocessingGroup" xmlns:wpi="http://schemas.microsoft.com/office/word/2010/wordprocessingInk" xmlns:wne="http://schemas.microsoft.com/office/word/2006/wordml" xmlns:wps="http://schemas.microsoft.com/office/word/2010/wordprocessingShape" mc:Ignorable="w14 w15 w16se w16cid w16 w16cex wp14">
   <w:footnote w:type="separator" w:id="-1">
     <w:p>
       <w:pPr>
@@ -5420,7 +3448,7 @@
 </file>
 
 <file path=word/header1.xml><?xml version="1.0" encoding="utf-8"?>
-<w:hdr xmlns:wpc="http://schemas.microsoft.com/office/word/2010/wordprocessingCanvas" xmlns:cx="http://schemas.microsoft.com/office/drawing/2014/chartex" xmlns:cx1="http://schemas.microsoft.com/office/drawing/2015/9/8/chartex" xmlns:cx2="http://schemas.microsoft.com/office/drawing/2015/10/21/chartex" xmlns:cx3="http://schemas.microsoft.com/office/drawing/2016/5/9/chartex" xmlns:cx4="http://schemas.microsoft.com/office/drawing/2016/5/10/chartex" xmlns:cx5="http://schemas.microsoft.com/office/drawing/2016/5/11/chartex" xmlns:cx6="http://schemas.microsoft.com/office/drawing/2016/5/12/chartex" xmlns:cx7="http://schemas.microsoft.com/office/drawing/2016/5/13/chartex" xmlns:cx8="http://schemas.microsoft.com/office/drawing/2016/5/14/chartex" xmlns:mc="http://schemas.openxmlformats.org/markup-compatibility/2006" xmlns:aink="http://schemas.microsoft.com/office/drawing/2016/ink" xmlns:am3d="http://schemas.microsoft.com/office/drawing/2017/model3d" xmlns:o="urn:schemas-microsoft-com:office:office" xmlns:r="http://schemas.openxmlformats.org/officeDocument/2006/relationships" xmlns:m="http://schemas.openxmlformats.org/officeDocument/2006/math" xmlns:v="urn:schemas-microsoft-com:vml" xmlns:wp14="http://schemas.microsoft.com/office/word/2010/wordprocessingDrawing" xmlns:wp="http://schemas.openxmlformats.org/drawingml/2006/wordprocessingDrawing" xmlns:w10="urn:schemas-microsoft-com:office:word" xmlns:w="http://schemas.openxmlformats.org/wordprocessingml/2006/main" xmlns:w14="http://schemas.microsoft.com/office/word/2010/wordml" xmlns:w15="http://schemas.microsoft.com/office/word/2012/wordml" xmlns:w16cid="http://schemas.microsoft.com/office/word/2016/wordml/cid" xmlns:w16se="http://schemas.microsoft.com/office/word/2015/wordml/symex" xmlns:wpg="http://schemas.microsoft.com/office/word/2010/wordprocessingGroup" xmlns:wpi="http://schemas.microsoft.com/office/word/2010/wordprocessingInk" xmlns:wne="http://schemas.microsoft.com/office/word/2006/wordml" xmlns:wps="http://schemas.microsoft.com/office/word/2010/wordprocessingShape" mc:Ignorable="w14 w15 w16se w16cid wp14">
+<w:hdr xmlns:wpc="http://schemas.microsoft.com/office/word/2010/wordprocessingCanvas" xmlns:cx="http://schemas.microsoft.com/office/drawing/2014/chartex" xmlns:cx1="http://schemas.microsoft.com/office/drawing/2015/9/8/chartex" xmlns:cx2="http://schemas.microsoft.com/office/drawing/2015/10/21/chartex" xmlns:cx3="http://schemas.microsoft.com/office/drawing/2016/5/9/chartex" xmlns:cx4="http://schemas.microsoft.com/office/drawing/2016/5/10/chartex" xmlns:cx5="http://schemas.microsoft.com/office/drawing/2016/5/11/chartex" xmlns:cx6="http://schemas.microsoft.com/office/drawing/2016/5/12/chartex" xmlns:cx7="http://schemas.microsoft.com/office/drawing/2016/5/13/chartex" xmlns:cx8="http://schemas.microsoft.com/office/drawing/2016/5/14/chartex" xmlns:mc="http://schemas.openxmlformats.org/markup-compatibility/2006" xmlns:aink="http://schemas.microsoft.com/office/drawing/2016/ink" xmlns:am3d="http://schemas.microsoft.com/office/drawing/2017/model3d" xmlns:o="urn:schemas-microsoft-com:office:office" xmlns:r="http://schemas.openxmlformats.org/officeDocument/2006/relationships" xmlns:m="http://schemas.openxmlformats.org/officeDocument/2006/math" xmlns:v="urn:schemas-microsoft-com:vml" xmlns:wp14="http://schemas.microsoft.com/office/word/2010/wordprocessingDrawing" xmlns:wp="http://schemas.openxmlformats.org/drawingml/2006/wordprocessingDrawing" xmlns:w10="urn:schemas-microsoft-com:office:word" xmlns:w="http://schemas.openxmlformats.org/wordprocessingml/2006/main" xmlns:w14="http://schemas.microsoft.com/office/word/2010/wordml" xmlns:w15="http://schemas.microsoft.com/office/word/2012/wordml" xmlns:w16cex="http://schemas.microsoft.com/office/word/2018/wordml/cex" xmlns:w16cid="http://schemas.microsoft.com/office/word/2016/wordml/cid" xmlns:w16="http://schemas.microsoft.com/office/word/2018/wordml" xmlns:w16se="http://schemas.microsoft.com/office/word/2015/wordml/symex" xmlns:wpg="http://schemas.microsoft.com/office/word/2010/wordprocessingGroup" xmlns:wpi="http://schemas.microsoft.com/office/word/2010/wordprocessingInk" xmlns:wne="http://schemas.microsoft.com/office/word/2006/wordml" xmlns:wps="http://schemas.microsoft.com/office/word/2010/wordprocessingShape" mc:Ignorable="w14 w15 w16se w16cid w16 w16cex wp14">
   <w:p>
     <w:pPr>
       <w:tabs>
@@ -5487,7 +3515,7 @@
 </file>
 
 <file path=word/header2.xml><?xml version="1.0" encoding="utf-8"?>
-<w:hdr xmlns:wpc="http://schemas.microsoft.com/office/word/2010/wordprocessingCanvas" xmlns:cx="http://schemas.microsoft.com/office/drawing/2014/chartex" xmlns:cx1="http://schemas.microsoft.com/office/drawing/2015/9/8/chartex" xmlns:cx2="http://schemas.microsoft.com/office/drawing/2015/10/21/chartex" xmlns:cx3="http://schemas.microsoft.com/office/drawing/2016/5/9/chartex" xmlns:cx4="http://schemas.microsoft.com/office/drawing/2016/5/10/chartex" xmlns:cx5="http://schemas.microsoft.com/office/drawing/2016/5/11/chartex" xmlns:cx6="http://schemas.microsoft.com/office/drawing/2016/5/12/chartex" xmlns:cx7="http://schemas.microsoft.com/office/drawing/2016/5/13/chartex" xmlns:cx8="http://schemas.microsoft.com/office/drawing/2016/5/14/chartex" xmlns:mc="http://schemas.openxmlformats.org/markup-compatibility/2006" xmlns:aink="http://schemas.microsoft.com/office/drawing/2016/ink" xmlns:am3d="http://schemas.microsoft.com/office/drawing/2017/model3d" xmlns:o="urn:schemas-microsoft-com:office:office" xmlns:r="http://schemas.openxmlformats.org/officeDocument/2006/relationships" xmlns:m="http://schemas.openxmlformats.org/officeDocument/2006/math" xmlns:v="urn:schemas-microsoft-com:vml" xmlns:wp14="http://schemas.microsoft.com/office/word/2010/wordprocessingDrawing" xmlns:wp="http://schemas.openxmlformats.org/drawingml/2006/wordprocessingDrawing" xmlns:w10="urn:schemas-microsoft-com:office:word" xmlns:w="http://schemas.openxmlformats.org/wordprocessingml/2006/main" xmlns:w14="http://schemas.microsoft.com/office/word/2010/wordml" xmlns:w15="http://schemas.microsoft.com/office/word/2012/wordml" xmlns:w16cid="http://schemas.microsoft.com/office/word/2016/wordml/cid" xmlns:w16se="http://schemas.microsoft.com/office/word/2015/wordml/symex" xmlns:wpg="http://schemas.microsoft.com/office/word/2010/wordprocessingGroup" xmlns:wpi="http://schemas.microsoft.com/office/word/2010/wordprocessingInk" xmlns:wne="http://schemas.microsoft.com/office/word/2006/wordml" xmlns:wps="http://schemas.microsoft.com/office/word/2010/wordprocessingShape" mc:Ignorable="w14 w15 w16se w16cid wp14">
+<w:hdr xmlns:wpc="http://schemas.microsoft.com/office/word/2010/wordprocessingCanvas" xmlns:cx="http://schemas.microsoft.com/office/drawing/2014/chartex" xmlns:cx1="http://schemas.microsoft.com/office/drawing/2015/9/8/chartex" xmlns:cx2="http://schemas.microsoft.com/office/drawing/2015/10/21/chartex" xmlns:cx3="http://schemas.microsoft.com/office/drawing/2016/5/9/chartex" xmlns:cx4="http://schemas.microsoft.com/office/drawing/2016/5/10/chartex" xmlns:cx5="http://schemas.microsoft.com/office/drawing/2016/5/11/chartex" xmlns:cx6="http://schemas.microsoft.com/office/drawing/2016/5/12/chartex" xmlns:cx7="http://schemas.microsoft.com/office/drawing/2016/5/13/chartex" xmlns:cx8="http://schemas.microsoft.com/office/drawing/2016/5/14/chartex" xmlns:mc="http://schemas.openxmlformats.org/markup-compatibility/2006" xmlns:aink="http://schemas.microsoft.com/office/drawing/2016/ink" xmlns:am3d="http://schemas.microsoft.com/office/drawing/2017/model3d" xmlns:o="urn:schemas-microsoft-com:office:office" xmlns:r="http://schemas.openxmlformats.org/officeDocument/2006/relationships" xmlns:m="http://schemas.openxmlformats.org/officeDocument/2006/math" xmlns:v="urn:schemas-microsoft-com:vml" xmlns:wp14="http://schemas.microsoft.com/office/word/2010/wordprocessingDrawing" xmlns:wp="http://schemas.openxmlformats.org/drawingml/2006/wordprocessingDrawing" xmlns:w10="urn:schemas-microsoft-com:office:word" xmlns:w="http://schemas.openxmlformats.org/wordprocessingml/2006/main" xmlns:w14="http://schemas.microsoft.com/office/word/2010/wordml" xmlns:w15="http://schemas.microsoft.com/office/word/2012/wordml" xmlns:w16cex="http://schemas.microsoft.com/office/word/2018/wordml/cex" xmlns:w16cid="http://schemas.microsoft.com/office/word/2016/wordml/cid" xmlns:w16="http://schemas.microsoft.com/office/word/2018/wordml" xmlns:w16se="http://schemas.microsoft.com/office/word/2015/wordml/symex" xmlns:wpg="http://schemas.microsoft.com/office/word/2010/wordprocessingGroup" xmlns:wpi="http://schemas.microsoft.com/office/word/2010/wordprocessingInk" xmlns:wne="http://schemas.microsoft.com/office/word/2006/wordml" xmlns:wps="http://schemas.microsoft.com/office/word/2010/wordprocessingShape" mc:Ignorable="w14 w15 w16se w16cid w16 w16cex wp14">
   <w:p>
     <w:pPr>
       <w:tabs>
@@ -5560,13 +3588,13 @@
 </file>
 
 <file path=word/header3.xml><?xml version="1.0" encoding="utf-8"?>
-<w:hdr xmlns:wpc="http://schemas.microsoft.com/office/word/2010/wordprocessingCanvas" xmlns:cx="http://schemas.microsoft.com/office/drawing/2014/chartex" xmlns:cx1="http://schemas.microsoft.com/office/drawing/2015/9/8/chartex" xmlns:cx2="http://schemas.microsoft.com/office/drawing/2015/10/21/chartex" xmlns:cx3="http://schemas.microsoft.com/office/drawing/2016/5/9/chartex" xmlns:cx4="http://schemas.microsoft.com/office/drawing/2016/5/10/chartex" xmlns:cx5="http://schemas.microsoft.com/office/drawing/2016/5/11/chartex" xmlns:cx6="http://schemas.microsoft.com/office/drawing/2016/5/12/chartex" xmlns:cx7="http://schemas.microsoft.com/office/drawing/2016/5/13/chartex" xmlns:cx8="http://schemas.microsoft.com/office/drawing/2016/5/14/chartex" xmlns:mc="http://schemas.openxmlformats.org/markup-compatibility/2006" xmlns:aink="http://schemas.microsoft.com/office/drawing/2016/ink" xmlns:am3d="http://schemas.microsoft.com/office/drawing/2017/model3d" xmlns:o="urn:schemas-microsoft-com:office:office" xmlns:r="http://schemas.openxmlformats.org/officeDocument/2006/relationships" xmlns:m="http://schemas.openxmlformats.org/officeDocument/2006/math" xmlns:v="urn:schemas-microsoft-com:vml" xmlns:wp14="http://schemas.microsoft.com/office/word/2010/wordprocessingDrawing" xmlns:wp="http://schemas.openxmlformats.org/drawingml/2006/wordprocessingDrawing" xmlns:w10="urn:schemas-microsoft-com:office:word" xmlns:w="http://schemas.openxmlformats.org/wordprocessingml/2006/main" xmlns:w14="http://schemas.microsoft.com/office/word/2010/wordml" xmlns:w15="http://schemas.microsoft.com/office/word/2012/wordml" xmlns:w16cid="http://schemas.microsoft.com/office/word/2016/wordml/cid" xmlns:w16se="http://schemas.microsoft.com/office/word/2015/wordml/symex" xmlns:wpg="http://schemas.microsoft.com/office/word/2010/wordprocessingGroup" xmlns:wpi="http://schemas.microsoft.com/office/word/2010/wordprocessingInk" xmlns:wne="http://schemas.microsoft.com/office/word/2006/wordml" xmlns:wps="http://schemas.microsoft.com/office/word/2010/wordprocessingShape" mc:Ignorable="w14 w15 w16se w16cid wp14">
+<w:hdr xmlns:wpc="http://schemas.microsoft.com/office/word/2010/wordprocessingCanvas" xmlns:cx="http://schemas.microsoft.com/office/drawing/2014/chartex" xmlns:cx1="http://schemas.microsoft.com/office/drawing/2015/9/8/chartex" xmlns:cx2="http://schemas.microsoft.com/office/drawing/2015/10/21/chartex" xmlns:cx3="http://schemas.microsoft.com/office/drawing/2016/5/9/chartex" xmlns:cx4="http://schemas.microsoft.com/office/drawing/2016/5/10/chartex" xmlns:cx5="http://schemas.microsoft.com/office/drawing/2016/5/11/chartex" xmlns:cx6="http://schemas.microsoft.com/office/drawing/2016/5/12/chartex" xmlns:cx7="http://schemas.microsoft.com/office/drawing/2016/5/13/chartex" xmlns:cx8="http://schemas.microsoft.com/office/drawing/2016/5/14/chartex" xmlns:mc="http://schemas.openxmlformats.org/markup-compatibility/2006" xmlns:aink="http://schemas.microsoft.com/office/drawing/2016/ink" xmlns:am3d="http://schemas.microsoft.com/office/drawing/2017/model3d" xmlns:o="urn:schemas-microsoft-com:office:office" xmlns:r="http://schemas.openxmlformats.org/officeDocument/2006/relationships" xmlns:m="http://schemas.openxmlformats.org/officeDocument/2006/math" xmlns:v="urn:schemas-microsoft-com:vml" xmlns:wp14="http://schemas.microsoft.com/office/word/2010/wordprocessingDrawing" xmlns:wp="http://schemas.openxmlformats.org/drawingml/2006/wordprocessingDrawing" xmlns:w10="urn:schemas-microsoft-com:office:word" xmlns:w="http://schemas.openxmlformats.org/wordprocessingml/2006/main" xmlns:w14="http://schemas.microsoft.com/office/word/2010/wordml" xmlns:w15="http://schemas.microsoft.com/office/word/2012/wordml" xmlns:w16cex="http://schemas.microsoft.com/office/word/2018/wordml/cex" xmlns:w16cid="http://schemas.microsoft.com/office/word/2016/wordml/cid" xmlns:w16="http://schemas.microsoft.com/office/word/2018/wordml" xmlns:w16se="http://schemas.microsoft.com/office/word/2015/wordml/symex" xmlns:wpg="http://schemas.microsoft.com/office/word/2010/wordprocessingGroup" xmlns:wpi="http://schemas.microsoft.com/office/word/2010/wordprocessingInk" xmlns:wne="http://schemas.microsoft.com/office/word/2006/wordml" xmlns:wps="http://schemas.microsoft.com/office/word/2010/wordprocessingShape" mc:Ignorable="w14 w15 w16se w16cid w16 w16cex wp14">
   <w:p/>
 </w:hdr>
 </file>
 
 <file path=word/numbering.xml><?xml version="1.0" encoding="utf-8"?>
-<w:numbering xmlns:wpc="http://schemas.microsoft.com/office/word/2010/wordprocessingCanvas" xmlns:cx="http://schemas.microsoft.com/office/drawing/2014/chartex" xmlns:cx1="http://schemas.microsoft.com/office/drawing/2015/9/8/chartex" xmlns:cx2="http://schemas.microsoft.com/office/drawing/2015/10/21/chartex" xmlns:cx3="http://schemas.microsoft.com/office/drawing/2016/5/9/chartex" xmlns:cx4="http://schemas.microsoft.com/office/drawing/2016/5/10/chartex" xmlns:cx5="http://schemas.microsoft.com/office/drawing/2016/5/11/chartex" xmlns:cx6="http://schemas.microsoft.com/office/drawing/2016/5/12/chartex" xmlns:cx7="http://schemas.microsoft.com/office/drawing/2016/5/13/chartex" xmlns:cx8="http://schemas.microsoft.com/office/drawing/2016/5/14/chartex" xmlns:mc="http://schemas.openxmlformats.org/markup-compatibility/2006" xmlns:aink="http://schemas.microsoft.com/office/drawing/2016/ink" xmlns:am3d="http://schemas.microsoft.com/office/drawing/2017/model3d" xmlns:o="urn:schemas-microsoft-com:office:office" xmlns:r="http://schemas.openxmlformats.org/officeDocument/2006/relationships" xmlns:m="http://schemas.openxmlformats.org/officeDocument/2006/math" xmlns:v="urn:schemas-microsoft-com:vml" xmlns:wp14="http://schemas.microsoft.com/office/word/2010/wordprocessingDrawing" xmlns:wp="http://schemas.openxmlformats.org/drawingml/2006/wordprocessingDrawing" xmlns:w10="urn:schemas-microsoft-com:office:word" xmlns:w="http://schemas.openxmlformats.org/wordprocessingml/2006/main" xmlns:w14="http://schemas.microsoft.com/office/word/2010/wordml" xmlns:w15="http://schemas.microsoft.com/office/word/2012/wordml" xmlns:w16cid="http://schemas.microsoft.com/office/word/2016/wordml/cid" xmlns:w16se="http://schemas.microsoft.com/office/word/2015/wordml/symex" xmlns:wpg="http://schemas.microsoft.com/office/word/2010/wordprocessingGroup" xmlns:wpi="http://schemas.microsoft.com/office/word/2010/wordprocessingInk" xmlns:wne="http://schemas.microsoft.com/office/word/2006/wordml" xmlns:wps="http://schemas.microsoft.com/office/word/2010/wordprocessingShape" mc:Ignorable="w14 w15 w16se w16cid wp14">
+<w:numbering xmlns:wpc="http://schemas.microsoft.com/office/word/2010/wordprocessingCanvas" xmlns:cx="http://schemas.microsoft.com/office/drawing/2014/chartex" xmlns:cx1="http://schemas.microsoft.com/office/drawing/2015/9/8/chartex" xmlns:cx2="http://schemas.microsoft.com/office/drawing/2015/10/21/chartex" xmlns:cx3="http://schemas.microsoft.com/office/drawing/2016/5/9/chartex" xmlns:cx4="http://schemas.microsoft.com/office/drawing/2016/5/10/chartex" xmlns:cx5="http://schemas.microsoft.com/office/drawing/2016/5/11/chartex" xmlns:cx6="http://schemas.microsoft.com/office/drawing/2016/5/12/chartex" xmlns:cx7="http://schemas.microsoft.com/office/drawing/2016/5/13/chartex" xmlns:cx8="http://schemas.microsoft.com/office/drawing/2016/5/14/chartex" xmlns:mc="http://schemas.openxmlformats.org/markup-compatibility/2006" xmlns:aink="http://schemas.microsoft.com/office/drawing/2016/ink" xmlns:am3d="http://schemas.microsoft.com/office/drawing/2017/model3d" xmlns:o="urn:schemas-microsoft-com:office:office" xmlns:r="http://schemas.openxmlformats.org/officeDocument/2006/relationships" xmlns:m="http://schemas.openxmlformats.org/officeDocument/2006/math" xmlns:v="urn:schemas-microsoft-com:vml" xmlns:wp14="http://schemas.microsoft.com/office/word/2010/wordprocessingDrawing" xmlns:wp="http://schemas.openxmlformats.org/drawingml/2006/wordprocessingDrawing" xmlns:w10="urn:schemas-microsoft-com:office:word" xmlns:w="http://schemas.openxmlformats.org/wordprocessingml/2006/main" xmlns:w14="http://schemas.microsoft.com/office/word/2010/wordml" xmlns:w15="http://schemas.microsoft.com/office/word/2012/wordml" xmlns:w16cex="http://schemas.microsoft.com/office/word/2018/wordml/cex" xmlns:w16cid="http://schemas.microsoft.com/office/word/2016/wordml/cid" xmlns:w16="http://schemas.microsoft.com/office/word/2018/wordml" xmlns:w16se="http://schemas.microsoft.com/office/word/2015/wordml/symex" xmlns:wpg="http://schemas.microsoft.com/office/word/2010/wordprocessingGroup" xmlns:wpi="http://schemas.microsoft.com/office/word/2010/wordprocessingInk" xmlns:wne="http://schemas.microsoft.com/office/word/2006/wordml" xmlns:wps="http://schemas.microsoft.com/office/word/2010/wordprocessingShape" mc:Ignorable="w14 w15 w16se w16cid w16 w16cex wp14">
   <w:abstractNum w:abstractNumId="0" w15:restartNumberingAfterBreak="0">
     <w:nsid w:val="0C6524D8"/>
     <w:multiLevelType w:val="hybridMultilevel"/>
@@ -6965,7 +4993,7 @@
 </file>
 
 <file path=word/styles.xml><?xml version="1.0" encoding="utf-8"?>
-<w:styles xmlns:mc="http://schemas.openxmlformats.org/markup-compatibility/2006" xmlns:r="http://schemas.openxmlformats.org/officeDocument/2006/relationships" xmlns:w="http://schemas.openxmlformats.org/wordprocessingml/2006/main" xmlns:w14="http://schemas.microsoft.com/office/word/2010/wordml" xmlns:w15="http://schemas.microsoft.com/office/word/2012/wordml" xmlns:w16cid="http://schemas.microsoft.com/office/word/2016/wordml/cid" xmlns:w16se="http://schemas.microsoft.com/office/word/2015/wordml/symex" mc:Ignorable="w14 w15 w16se w16cid">
+<w:styles xmlns:mc="http://schemas.openxmlformats.org/markup-compatibility/2006" xmlns:r="http://schemas.openxmlformats.org/officeDocument/2006/relationships" xmlns:w="http://schemas.openxmlformats.org/wordprocessingml/2006/main" xmlns:w14="http://schemas.microsoft.com/office/word/2010/wordml" xmlns:w15="http://schemas.microsoft.com/office/word/2012/wordml" xmlns:w16cex="http://schemas.microsoft.com/office/word/2018/wordml/cex" xmlns:w16cid="http://schemas.microsoft.com/office/word/2016/wordml/cid" xmlns:w16="http://schemas.microsoft.com/office/word/2018/wordml" xmlns:w16se="http://schemas.microsoft.com/office/word/2015/wordml/symex" mc:Ignorable="w14 w15 w16se w16cid w16 w16cex">
   <w:docDefaults>
     <w:rPrDefault>
       <w:rPr>
@@ -6981,7 +5009,7 @@
       </w:pPr>
     </w:pPrDefault>
   </w:docDefaults>
-  <w:latentStyles w:defLockedState="0" w:defUIPriority="99" w:defSemiHidden="0" w:defUnhideWhenUsed="0" w:defQFormat="0" w:count="377">
+  <w:latentStyles w:defLockedState="0" w:defUIPriority="99" w:defSemiHidden="0" w:defUnhideWhenUsed="0" w:defQFormat="0" w:count="376">
     <w:lsdException w:name="Normal" w:uiPriority="0" w:qFormat="1"/>
     <w:lsdException w:name="heading 1" w:uiPriority="9" w:qFormat="1"/>
     <w:lsdException w:name="heading 2" w:semiHidden="1" w:uiPriority="9" w:unhideWhenUsed="1" w:qFormat="1"/>
@@ -7358,7 +5386,6 @@
     <w:lsdException w:name="Hashtag" w:semiHidden="1" w:unhideWhenUsed="1"/>
     <w:lsdException w:name="Unresolved Mention" w:semiHidden="1" w:unhideWhenUsed="1"/>
     <w:lsdException w:name="Smart Link" w:semiHidden="1" w:unhideWhenUsed="1"/>
-    <w:lsdException w:name="Smart Link Error" w:semiHidden="1" w:unhideWhenUsed="1"/>
   </w:latentStyles>
   <w:style w:type="paragraph" w:default="1" w:styleId="Normal">
     <w:name w:val="Normal"/>
@@ -8024,7 +6051,7 @@
 </file>
 
 <file path=customXml/itemProps1.xml><?xml version="1.0" encoding="utf-8"?>
-<ds:datastoreItem xmlns:ds="http://schemas.openxmlformats.org/officeDocument/2006/customXml" ds:itemID="{8BBB22AD-9C22-4155-8021-413DADB71B3C}">
+<ds:datastoreItem xmlns:ds="http://schemas.openxmlformats.org/officeDocument/2006/customXml" ds:itemID="{E880C7C5-9268-441F-9113-6EE8BF53E34B}">
   <ds:schemaRefs>
     <ds:schemaRef ds:uri="http://schemas.openxmlformats.org/officeDocument/2006/bibliography"/>
   </ds:schemaRefs>

</xml_diff>

<commit_message>
Izmena SSU nakon testiranja
</commit_message>
<xml_diff>
--- a/dokumentacija/faza2/ssu/isplata.docx
+++ b/dokumentacija/faza2/ssu/isplata.docx
@@ -208,32 +208,28 @@
         <w:spacing w:after="0"/>
         <w:ind w:left="417"/>
         <w:jc w:val="center"/>
-      </w:pPr>
-      <w:r>
-        <w:rPr>
-          <w:rFonts w:ascii="Arial" w:eastAsia="Arial" w:hAnsi="Arial" w:cs="Arial"/>
-          <w:b/>
-          <w:sz w:val="28"/>
-        </w:rPr>
-        <w:t>Verzija 1.</w:t>
-      </w:r>
-      <w:r>
-        <w:rPr>
-          <w:rFonts w:ascii="Arial" w:eastAsia="Arial" w:hAnsi="Arial" w:cs="Arial"/>
-          <w:b/>
-          <w:sz w:val="28"/>
-        </w:rPr>
-        <w:t>1</w:t>
-      </w:r>
-    </w:p>
-    <w:p>
-      <w:pPr>
         <w:sectPr>
           <w:pgSz w:w="11906" w:h="16838"/>
           <w:pgMar w:top="1440" w:right="1832" w:bottom="1440" w:left="1419" w:header="720" w:footer="720" w:gutter="0"/>
           <w:cols w:space="720"/>
         </w:sectPr>
       </w:pPr>
+      <w:r>
+        <w:rPr>
+          <w:rFonts w:ascii="Arial" w:eastAsia="Arial" w:hAnsi="Arial" w:cs="Arial"/>
+          <w:b/>
+          <w:sz w:val="28"/>
+        </w:rPr>
+        <w:t>Verzija 1.</w:t>
+      </w:r>
+      <w:r>
+        <w:rPr>
+          <w:rFonts w:ascii="Arial" w:eastAsia="Arial" w:hAnsi="Arial" w:cs="Arial"/>
+          <w:b/>
+          <w:sz w:val="28"/>
+        </w:rPr>
+        <w:t>2</w:t>
+      </w:r>
     </w:p>
     <w:p>
       <w:pPr>
@@ -625,6 +621,13 @@
               </w:rPr>
               <w:t>02.06.2020</w:t>
             </w:r>
+            <w:r>
+              <w:rPr>
+                <w:sz w:val="24"/>
+                <w:szCs w:val="28"/>
+              </w:rPr>
+              <w:t>.</w:t>
+            </w:r>
           </w:p>
         </w:tc>
         <w:tc>
@@ -680,7 +683,15 @@
                 <w:sz w:val="24"/>
                 <w:szCs w:val="24"/>
               </w:rPr>
-              <w:t>Izvršena promena u implementaciji tako da uplatu vrši admin</w:t>
+              <w:t>i</w:t>
+            </w:r>
+            <w:r>
+              <w:rPr>
+                <w:rFonts w:cs="Times New Roman"/>
+                <w:sz w:val="24"/>
+                <w:szCs w:val="24"/>
+              </w:rPr>
+              <w:t>zvršena promena u implementaciji tako da uplatu vrši admin</w:t>
             </w:r>
           </w:p>
         </w:tc>
@@ -728,7 +739,22 @@
             </w:tcBorders>
             <w:vAlign w:val="center"/>
           </w:tcPr>
-          <w:p/>
+          <w:p>
+            <w:pPr>
+              <w:jc w:val="center"/>
+              <w:rPr>
+                <w:sz w:val="24"/>
+                <w:szCs w:val="28"/>
+              </w:rPr>
+            </w:pPr>
+            <w:r>
+              <w:rPr>
+                <w:sz w:val="24"/>
+                <w:szCs w:val="28"/>
+              </w:rPr>
+              <w:t>07.02.2020.</w:t>
+            </w:r>
+          </w:p>
         </w:tc>
         <w:tc>
           <w:tcPr>
@@ -741,7 +767,22 @@
             </w:tcBorders>
             <w:vAlign w:val="center"/>
           </w:tcPr>
-          <w:p/>
+          <w:p>
+            <w:pPr>
+              <w:jc w:val="center"/>
+              <w:rPr>
+                <w:sz w:val="24"/>
+                <w:szCs w:val="28"/>
+              </w:rPr>
+            </w:pPr>
+            <w:r>
+              <w:rPr>
+                <w:sz w:val="24"/>
+                <w:szCs w:val="28"/>
+              </w:rPr>
+              <w:t>1.2</w:t>
+            </w:r>
+          </w:p>
         </w:tc>
         <w:tc>
           <w:tcPr>
@@ -754,7 +795,22 @@
             </w:tcBorders>
             <w:vAlign w:val="center"/>
           </w:tcPr>
-          <w:p/>
+          <w:p>
+            <w:pPr>
+              <w:jc w:val="center"/>
+              <w:rPr>
+                <w:sz w:val="24"/>
+                <w:szCs w:val="28"/>
+              </w:rPr>
+            </w:pPr>
+            <w:r>
+              <w:rPr>
+                <w:sz w:val="24"/>
+                <w:szCs w:val="28"/>
+              </w:rPr>
+              <w:t>dodata greška u slučaju negativne vrednosti iznosa isplate</w:t>
+            </w:r>
+          </w:p>
         </w:tc>
         <w:tc>
           <w:tcPr>
@@ -767,7 +823,22 @@
             </w:tcBorders>
             <w:vAlign w:val="center"/>
           </w:tcPr>
-          <w:p/>
+          <w:p>
+            <w:pPr>
+              <w:jc w:val="center"/>
+              <w:rPr>
+                <w:sz w:val="24"/>
+                <w:szCs w:val="28"/>
+              </w:rPr>
+            </w:pPr>
+            <w:r>
+              <w:rPr>
+                <w:sz w:val="24"/>
+                <w:szCs w:val="28"/>
+              </w:rPr>
+              <w:t>Petar Petrović</w:t>
+            </w:r>
+          </w:p>
         </w:tc>
       </w:tr>
       <w:tr>
@@ -899,7 +970,7 @@
           <w:r>
             <w:fldChar w:fldCharType="separate"/>
           </w:r>
-          <w:hyperlink w:anchor="_Toc42031382" w:history="1">
+          <w:hyperlink w:anchor="_Toc42437560" w:history="1">
             <w:r>
               <w:rPr>
                 <w:rStyle w:val="Hyperlink"/>
@@ -945,7 +1016,7 @@
                 <w:noProof/>
                 <w:webHidden/>
               </w:rPr>
-              <w:instrText xml:space="preserve"> PAGEREF _Toc42031382 \h </w:instrText>
+              <w:instrText xml:space="preserve"> PAGEREF _Toc42437560 \h </w:instrText>
             </w:r>
             <w:r>
               <w:rPr>
@@ -990,7 +1061,7 @@
               <w:sz w:val="22"/>
             </w:rPr>
           </w:pPr>
-          <w:hyperlink w:anchor="_Toc42031383" w:history="1">
+          <w:hyperlink w:anchor="_Toc42437561" w:history="1">
             <w:r>
               <w:rPr>
                 <w:rStyle w:val="Hyperlink"/>
@@ -1036,7 +1107,7 @@
                 <w:noProof/>
                 <w:webHidden/>
               </w:rPr>
-              <w:instrText xml:space="preserve"> PAGEREF _Toc42031383 \h </w:instrText>
+              <w:instrText xml:space="preserve"> PAGEREF _Toc42437561 \h </w:instrText>
             </w:r>
             <w:r>
               <w:rPr>
@@ -1081,7 +1152,7 @@
               <w:sz w:val="22"/>
             </w:rPr>
           </w:pPr>
-          <w:hyperlink w:anchor="_Toc42031384" w:history="1">
+          <w:hyperlink w:anchor="_Toc42437562" w:history="1">
             <w:r>
               <w:rPr>
                 <w:rStyle w:val="Hyperlink"/>
@@ -1127,7 +1198,7 @@
                 <w:noProof/>
                 <w:webHidden/>
               </w:rPr>
-              <w:instrText xml:space="preserve"> PAGEREF _Toc42031384 \h </w:instrText>
+              <w:instrText xml:space="preserve"> PAGEREF _Toc42437562 \h </w:instrText>
             </w:r>
             <w:r>
               <w:rPr>
@@ -1172,7 +1243,7 @@
               <w:sz w:val="22"/>
             </w:rPr>
           </w:pPr>
-          <w:hyperlink w:anchor="_Toc42031385" w:history="1">
+          <w:hyperlink w:anchor="_Toc42437563" w:history="1">
             <w:r>
               <w:rPr>
                 <w:rStyle w:val="Hyperlink"/>
@@ -1218,7 +1289,7 @@
                 <w:noProof/>
                 <w:webHidden/>
               </w:rPr>
-              <w:instrText xml:space="preserve"> PAGEREF _Toc42031385 \h </w:instrText>
+              <w:instrText xml:space="preserve"> PAGEREF _Toc42437563 \h </w:instrText>
             </w:r>
             <w:r>
               <w:rPr>
@@ -1263,7 +1334,7 @@
               <w:sz w:val="22"/>
             </w:rPr>
           </w:pPr>
-          <w:hyperlink w:anchor="_Toc42031386" w:history="1">
+          <w:hyperlink w:anchor="_Toc42437564" w:history="1">
             <w:r>
               <w:rPr>
                 <w:rStyle w:val="Hyperlink"/>
@@ -1309,7 +1380,7 @@
                 <w:noProof/>
                 <w:webHidden/>
               </w:rPr>
-              <w:instrText xml:space="preserve"> PAGEREF _Toc42031386 \h </w:instrText>
+              <w:instrText xml:space="preserve"> PAGEREF _Toc42437564 \h </w:instrText>
             </w:r>
             <w:r>
               <w:rPr>
@@ -1354,7 +1425,7 @@
               <w:sz w:val="22"/>
             </w:rPr>
           </w:pPr>
-          <w:hyperlink w:anchor="_Toc42031387" w:history="1">
+          <w:hyperlink w:anchor="_Toc42437565" w:history="1">
             <w:r>
               <w:rPr>
                 <w:rStyle w:val="Hyperlink"/>
@@ -1400,7 +1471,7 @@
                 <w:noProof/>
                 <w:webHidden/>
               </w:rPr>
-              <w:instrText xml:space="preserve"> PAGEREF _Toc42031387 \h </w:instrText>
+              <w:instrText xml:space="preserve"> PAGEREF _Toc42437565 \h </w:instrText>
             </w:r>
             <w:r>
               <w:rPr>
@@ -1445,7 +1516,7 @@
               <w:sz w:val="22"/>
             </w:rPr>
           </w:pPr>
-          <w:hyperlink w:anchor="_Toc42031388" w:history="1">
+          <w:hyperlink w:anchor="_Toc42437566" w:history="1">
             <w:r>
               <w:rPr>
                 <w:rStyle w:val="Hyperlink"/>
@@ -1491,7 +1562,7 @@
                 <w:noProof/>
                 <w:webHidden/>
               </w:rPr>
-              <w:instrText xml:space="preserve"> PAGEREF _Toc42031388 \h </w:instrText>
+              <w:instrText xml:space="preserve"> PAGEREF _Toc42437566 \h </w:instrText>
             </w:r>
             <w:r>
               <w:rPr>
@@ -1536,7 +1607,7 @@
               <w:sz w:val="22"/>
             </w:rPr>
           </w:pPr>
-          <w:hyperlink w:anchor="_Toc42031389" w:history="1">
+          <w:hyperlink w:anchor="_Toc42437567" w:history="1">
             <w:r>
               <w:rPr>
                 <w:rStyle w:val="Hyperlink"/>
@@ -1584,7 +1655,7 @@
                 <w:noProof/>
                 <w:webHidden/>
               </w:rPr>
-              <w:instrText xml:space="preserve"> PAGEREF _Toc42031389 \h </w:instrText>
+              <w:instrText xml:space="preserve"> PAGEREF _Toc42437567 \h </w:instrText>
             </w:r>
             <w:r>
               <w:rPr>
@@ -1629,7 +1700,7 @@
               <w:sz w:val="22"/>
             </w:rPr>
           </w:pPr>
-          <w:hyperlink w:anchor="_Toc42031390" w:history="1">
+          <w:hyperlink w:anchor="_Toc42437568" w:history="1">
             <w:r>
               <w:rPr>
                 <w:rStyle w:val="Hyperlink"/>
@@ -1678,7 +1749,7 @@
                 <w:noProof/>
                 <w:webHidden/>
               </w:rPr>
-              <w:instrText xml:space="preserve"> PAGEREF _Toc42031390 \h </w:instrText>
+              <w:instrText xml:space="preserve"> PAGEREF _Toc42437568 \h </w:instrText>
             </w:r>
             <w:r>
               <w:rPr>
@@ -1723,7 +1794,7 @@
               <w:sz w:val="22"/>
             </w:rPr>
           </w:pPr>
-          <w:hyperlink w:anchor="_Toc42031391" w:history="1">
+          <w:hyperlink w:anchor="_Toc42437569" w:history="1">
             <w:r>
               <w:rPr>
                 <w:rStyle w:val="Hyperlink"/>
@@ -1772,7 +1843,7 @@
                 <w:noProof/>
                 <w:webHidden/>
               </w:rPr>
-              <w:instrText xml:space="preserve"> PAGEREF _Toc42031391 \h </w:instrText>
+              <w:instrText xml:space="preserve"> PAGEREF _Toc42437569 \h </w:instrText>
             </w:r>
             <w:r>
               <w:rPr>
@@ -1817,7 +1888,7 @@
               <w:sz w:val="22"/>
             </w:rPr>
           </w:pPr>
-          <w:hyperlink w:anchor="_Toc42031392" w:history="1">
+          <w:hyperlink w:anchor="_Toc42437570" w:history="1">
             <w:r>
               <w:rPr>
                 <w:rStyle w:val="Hyperlink"/>
@@ -1865,7 +1936,7 @@
                 <w:noProof/>
                 <w:webHidden/>
               </w:rPr>
-              <w:instrText xml:space="preserve"> PAGEREF _Toc42031392 \h </w:instrText>
+              <w:instrText xml:space="preserve"> PAGEREF _Toc42437570 \h </w:instrText>
             </w:r>
             <w:r>
               <w:rPr>
@@ -1910,7 +1981,7 @@
               <w:sz w:val="22"/>
             </w:rPr>
           </w:pPr>
-          <w:hyperlink w:anchor="_Toc42031393" w:history="1">
+          <w:hyperlink w:anchor="_Toc42437571" w:history="1">
             <w:r>
               <w:rPr>
                 <w:rStyle w:val="Hyperlink"/>
@@ -1956,7 +2027,7 @@
                 <w:noProof/>
                 <w:webHidden/>
               </w:rPr>
-              <w:instrText xml:space="preserve"> PAGEREF _Toc42031393 \h </w:instrText>
+              <w:instrText xml:space="preserve"> PAGEREF _Toc42437571 \h </w:instrText>
             </w:r>
             <w:r>
               <w:rPr>
@@ -2001,7 +2072,7 @@
               <w:sz w:val="22"/>
             </w:rPr>
           </w:pPr>
-          <w:hyperlink w:anchor="_Toc42031394" w:history="1">
+          <w:hyperlink w:anchor="_Toc42437572" w:history="1">
             <w:r>
               <w:rPr>
                 <w:rStyle w:val="Hyperlink"/>
@@ -2047,7 +2118,7 @@
                 <w:noProof/>
                 <w:webHidden/>
               </w:rPr>
-              <w:instrText xml:space="preserve"> PAGEREF _Toc42031394 \h </w:instrText>
+              <w:instrText xml:space="preserve"> PAGEREF _Toc42437572 \h </w:instrText>
             </w:r>
             <w:r>
               <w:rPr>
@@ -2092,7 +2163,7 @@
               <w:sz w:val="22"/>
             </w:rPr>
           </w:pPr>
-          <w:hyperlink w:anchor="_Toc42031395" w:history="1">
+          <w:hyperlink w:anchor="_Toc42437573" w:history="1">
             <w:r>
               <w:rPr>
                 <w:rStyle w:val="Hyperlink"/>
@@ -2138,7 +2209,7 @@
                 <w:noProof/>
                 <w:webHidden/>
               </w:rPr>
-              <w:instrText xml:space="preserve"> PAGEREF _Toc42031395 \h </w:instrText>
+              <w:instrText xml:space="preserve"> PAGEREF _Toc42437573 \h </w:instrText>
             </w:r>
             <w:r>
               <w:rPr>
@@ -2196,7 +2267,7 @@
         <w:spacing w:after="63"/>
         <w:ind w:left="705" w:hanging="720"/>
       </w:pPr>
-      <w:bookmarkStart w:id="0" w:name="_Toc42031382"/>
+      <w:bookmarkStart w:id="0" w:name="_Toc42437560"/>
       <w:r>
         <w:t>Uvod</w:t>
       </w:r>
@@ -2212,7 +2283,7 @@
         <w:spacing w:line="480" w:lineRule="auto"/>
         <w:ind w:left="705" w:hanging="720"/>
       </w:pPr>
-      <w:bookmarkStart w:id="1" w:name="_Toc42031383"/>
+      <w:bookmarkStart w:id="1" w:name="_Toc42437561"/>
       <w:r>
         <w:t>Rezime</w:t>
       </w:r>
@@ -2263,7 +2334,7 @@
         <w:spacing w:after="83" w:line="480" w:lineRule="auto"/>
         <w:ind w:left="705" w:hanging="720"/>
       </w:pPr>
-      <w:bookmarkStart w:id="2" w:name="_Toc42031384"/>
+      <w:bookmarkStart w:id="2" w:name="_Toc42437562"/>
       <w:r>
         <w:t>Namena dokumenta i ciljne grupe</w:t>
       </w:r>
@@ -2290,7 +2361,7 @@
         <w:spacing w:line="480" w:lineRule="auto"/>
         <w:ind w:left="705" w:hanging="720"/>
       </w:pPr>
-      <w:bookmarkStart w:id="3" w:name="_Toc42031385"/>
+      <w:bookmarkStart w:id="3" w:name="_Toc42437563"/>
       <w:r>
         <w:t>Reference</w:t>
       </w:r>
@@ -2373,7 +2444,7 @@
         <w:pStyle w:val="Heading1"/>
         <w:ind w:left="705" w:hanging="720"/>
       </w:pPr>
-      <w:bookmarkStart w:id="4" w:name="_Toc42031386"/>
+      <w:bookmarkStart w:id="4" w:name="_Toc42437564"/>
       <w:r>
         <w:t xml:space="preserve">Scenario </w:t>
       </w:r>
@@ -2393,7 +2464,7 @@
         <w:spacing w:after="57" w:line="480" w:lineRule="auto"/>
         <w:ind w:left="705" w:hanging="720"/>
       </w:pPr>
-      <w:bookmarkStart w:id="5" w:name="_Toc42031387"/>
+      <w:bookmarkStart w:id="5" w:name="_Toc42437565"/>
       <w:r>
         <w:rPr>
           <w:u w:val="single" w:color="000000"/>
@@ -2535,7 +2606,7 @@
           <w:u w:val="single" w:color="000000"/>
         </w:rPr>
       </w:pPr>
-      <w:bookmarkStart w:id="6" w:name="_Toc42031388"/>
+      <w:bookmarkStart w:id="6" w:name="_Toc42437566"/>
       <w:r>
         <w:rPr>
           <w:u w:val="single" w:color="000000"/>
@@ -2564,7 +2635,7 @@
           <w:i/>
         </w:rPr>
       </w:pPr>
-      <w:bookmarkStart w:id="7" w:name="_Toc42031389"/>
+      <w:bookmarkStart w:id="7" w:name="_Toc42437567"/>
       <w:r>
         <w:rPr>
           <w:i/>
@@ -2647,7 +2718,7 @@
           <w:iCs/>
         </w:rPr>
       </w:pPr>
-      <w:bookmarkStart w:id="9" w:name="_Toc42031390"/>
+      <w:bookmarkStart w:id="9" w:name="_Toc42437568"/>
       <w:r>
         <w:rPr>
           <w:i/>
@@ -2724,7 +2795,7 @@
           <w:iCs/>
         </w:rPr>
       </w:pPr>
-      <w:bookmarkStart w:id="10" w:name="_Toc42031391"/>
+      <w:bookmarkStart w:id="10" w:name="_Toc42437569"/>
       <w:r>
         <w:rPr>
           <w:i/>
@@ -2802,7 +2873,7 @@
           <w:i/>
         </w:rPr>
       </w:pPr>
-      <w:bookmarkStart w:id="11" w:name="_Toc42031392"/>
+      <w:bookmarkStart w:id="11" w:name="_Toc42437570"/>
       <w:r>
         <w:rPr>
           <w:i/>
@@ -3071,13 +3142,31 @@
         <w:rPr>
           <w:rFonts w:eastAsia="Times New Roman" w:cs="Times New Roman"/>
         </w:rPr>
-        <w:t>Ukoliko polje “I</w:t>
-      </w:r>
-      <w:r>
-        <w:rPr>
-          <w:rFonts w:eastAsia="Times New Roman" w:cs="Times New Roman"/>
-        </w:rPr>
-        <w:t>SPLATA</w:t>
+        <w:t>Ukoliko polje “</w:t>
+      </w:r>
+      <w:r>
+        <w:rPr>
+          <w:rFonts w:eastAsia="Times New Roman" w:cs="Times New Roman"/>
+        </w:rPr>
+        <w:t xml:space="preserve"> IZNOS </w:t>
+      </w:r>
+      <w:r>
+        <w:rPr>
+          <w:rFonts w:eastAsia="Times New Roman" w:cs="Times New Roman"/>
+        </w:rPr>
+        <w:t>I</w:t>
+      </w:r>
+      <w:r>
+        <w:rPr>
+          <w:rFonts w:eastAsia="Times New Roman" w:cs="Times New Roman"/>
+        </w:rPr>
+        <w:t>SPLAT</w:t>
+      </w:r>
+      <w:r>
+        <w:rPr>
+          <w:rFonts w:eastAsia="Times New Roman" w:cs="Times New Roman"/>
+        </w:rPr>
+        <w:t>E</w:t>
       </w:r>
       <w:r>
         <w:rPr>
@@ -3114,6 +3203,43 @@
         <w:rPr>
           <w:rFonts w:eastAsia="Times New Roman" w:cs="Times New Roman"/>
         </w:rPr>
+        <w:t>Ukoliko</w:t>
+      </w:r>
+      <w:r>
+        <w:rPr>
+          <w:rFonts w:eastAsia="Times New Roman" w:cs="Times New Roman"/>
+        </w:rPr>
+        <w:t xml:space="preserve"> polje “IZNOS</w:t>
+      </w:r>
+      <w:r>
+        <w:rPr>
+          <w:rFonts w:eastAsia="Times New Roman" w:cs="Times New Roman"/>
+        </w:rPr>
+        <w:t xml:space="preserve"> ISPLATE</w:t>
+      </w:r>
+      <w:r>
+        <w:rPr>
+          <w:rFonts w:eastAsia="Times New Roman" w:cs="Times New Roman"/>
+        </w:rPr>
+        <w:t>” predstavlja validan decimalan broj koji je manji ili jednak od nule, sistem prikazuje odgovarajuću poruku.</w:t>
+      </w:r>
+    </w:p>
+    <w:p>
+      <w:pPr>
+        <w:pStyle w:val="ListParagraph"/>
+        <w:numPr>
+          <w:ilvl w:val="0"/>
+          <w:numId w:val="7"/>
+        </w:numPr>
+        <w:spacing w:after="0"/>
+        <w:rPr>
+          <w:rFonts w:eastAsia="Times New Roman" w:cs="Times New Roman"/>
+        </w:rPr>
+      </w:pPr>
+      <w:r>
+        <w:rPr>
+          <w:rFonts w:eastAsia="Times New Roman" w:cs="Times New Roman"/>
+        </w:rPr>
         <w:t>Ukoliko korisnik nema dovoljno sredstava na kartici, sistem prikazuje poruku o grešci.</w:t>
       </w:r>
     </w:p>
@@ -3128,7 +3254,7 @@
         <w:spacing w:after="220" w:line="480" w:lineRule="auto"/>
         <w:ind w:left="705" w:hanging="720"/>
       </w:pPr>
-      <w:bookmarkStart w:id="12" w:name="_Toc42031393"/>
+      <w:bookmarkStart w:id="12" w:name="_Toc42437571"/>
       <w:r>
         <w:t>Posebni zahtevi</w:t>
       </w:r>
@@ -3159,7 +3285,7 @@
         <w:spacing w:after="195" w:line="480" w:lineRule="auto"/>
         <w:ind w:left="705" w:hanging="720"/>
       </w:pPr>
-      <w:bookmarkStart w:id="13" w:name="_Toc42031394"/>
+      <w:bookmarkStart w:id="13" w:name="_Toc42437572"/>
       <w:r>
         <w:t>Preduslovi</w:t>
       </w:r>
@@ -3217,7 +3343,7 @@
         <w:spacing w:after="90" w:line="480" w:lineRule="auto"/>
         <w:ind w:left="705" w:hanging="720"/>
       </w:pPr>
-      <w:bookmarkStart w:id="14" w:name="_Toc42031395"/>
+      <w:bookmarkStart w:id="14" w:name="_Toc42437573"/>
       <w:r>
         <w:t>Posledice</w:t>
       </w:r>

</xml_diff>